<commit_message>
update:Docment update:all http requestion will be reply now. fix:thread pool with http fix:close http client print address is error
</commit_message>
<xml_diff>
--- a/XEngine_Docment/Docment_en.docx
+++ b/XEngine_Docment/Docment_en.docx
@@ -3315,8 +3315,6 @@
               </w:rPr>
               <w:tab/>
             </w:r>
-            <w:bookmarkStart w:id="71" w:name="_GoBack"/>
-            <w:bookmarkEnd w:id="71"/>
           </w:p>
         </w:tc>
       </w:tr>
@@ -4100,8 +4098,8 @@
           <w:lang w:val="en-US" w:eastAsia="zh-CN"/>
         </w:rPr>
       </w:pPr>
-      <w:bookmarkStart w:id="11" w:name="_Toc20809"/>
-      <w:bookmarkStart w:id="12" w:name="_Toc15537"/>
+      <w:bookmarkStart w:id="11" w:name="_Toc15537"/>
+      <w:bookmarkStart w:id="12" w:name="_Toc20809"/>
       <w:r>
         <w:rPr>
           <w:rFonts w:hint="eastAsia"/>
@@ -4565,8 +4563,8 @@
           <w:lang w:val="en-US" w:eastAsia="zh-CN"/>
         </w:rPr>
       </w:pPr>
-      <w:bookmarkStart w:id="17" w:name="_Toc31740"/>
-      <w:bookmarkStart w:id="18" w:name="_Toc6654"/>
+      <w:bookmarkStart w:id="17" w:name="_Toc6654"/>
+      <w:bookmarkStart w:id="18" w:name="_Toc31740"/>
       <w:r>
         <w:rPr>
           <w:rFonts w:hint="eastAsia"/>
@@ -4889,8 +4887,8 @@
           <w:lang w:val="en-US" w:eastAsia="zh-CN"/>
         </w:rPr>
       </w:pPr>
-      <w:bookmarkStart w:id="25" w:name="_Toc12516"/>
-      <w:bookmarkStart w:id="26" w:name="_Toc14572"/>
+      <w:bookmarkStart w:id="25" w:name="_Toc14572"/>
+      <w:bookmarkStart w:id="26" w:name="_Toc12516"/>
       <w:r>
         <w:rPr>
           <w:rFonts w:hint="eastAsia"/>
@@ -5050,8 +5048,8 @@
           <w:lang w:val="en-US" w:eastAsia="zh-CN"/>
         </w:rPr>
       </w:pPr>
-      <w:bookmarkStart w:id="29" w:name="_Toc6830"/>
-      <w:bookmarkStart w:id="30" w:name="_Toc16361"/>
+      <w:bookmarkStart w:id="29" w:name="_Toc16361"/>
+      <w:bookmarkStart w:id="30" w:name="_Toc6830"/>
       <w:r>
         <w:rPr>
           <w:rFonts w:hint="eastAsia"/>
@@ -12925,8 +12923,8 @@
           <w:lang w:val="en-US" w:eastAsia="zh-CN"/>
         </w:rPr>
       </w:pPr>
-      <w:bookmarkStart w:id="41" w:name="_Toc31336"/>
-      <w:bookmarkStart w:id="42" w:name="_Toc25549"/>
+      <w:bookmarkStart w:id="41" w:name="_Toc25549"/>
+      <w:bookmarkStart w:id="42" w:name="_Toc31336"/>
       <w:r>
         <w:rPr>
           <w:rFonts w:hint="eastAsia"/>
@@ -18027,6 +18025,8 @@
         </w:rPr>
         <w:t>,</w:t>
       </w:r>
+      <w:bookmarkStart w:id="71" w:name="_GoBack"/>
+      <w:bookmarkEnd w:id="71"/>
       <w:r>
         <w:rPr>
           <w:rFonts w:hint="default" w:ascii="Tahoma" w:hAnsi="Tahoma" w:eastAsia="Tahoma" w:cs="Tahoma"/>
@@ -18070,7 +18070,156 @@
           <w:szCs w:val="21"/>
           <w:shd w:val="clear" w:fill="FFFFFF"/>
         </w:rPr>
-        <w:t>"byIsReply"</w:t>
+        <w:t>"st_MQProtocol"</w:t>
+      </w:r>
+      <w:r>
+        <w:rPr>
+          <w:rFonts w:hint="default" w:ascii="Tahoma" w:hAnsi="Tahoma" w:eastAsia="Tahoma" w:cs="Tahoma"/>
+          <w:i w:val="0"/>
+          <w:iCs w:val="0"/>
+          <w:caps w:val="0"/>
+          <w:color w:val="4A5560"/>
+          <w:spacing w:val="0"/>
+          <w:sz w:val="21"/>
+          <w:szCs w:val="21"/>
+          <w:shd w:val="clear" w:fill="FFFFFF"/>
+        </w:rPr>
+        <w:t>:{</w:t>
+      </w:r>
+      <w:r>
+        <w:rPr>
+          <w:rFonts w:hint="default" w:ascii="Tahoma" w:hAnsi="Tahoma" w:eastAsia="Tahoma" w:cs="Tahoma"/>
+          <w:i w:val="0"/>
+          <w:iCs w:val="0"/>
+          <w:caps w:val="0"/>
+          <w:color w:val="4A5560"/>
+          <w:spacing w:val="0"/>
+          <w:sz w:val="21"/>
+          <w:szCs w:val="21"/>
+          <w:shd w:val="clear" w:fill="FFFFFF"/>
+        </w:rPr>
+        <w:br w:type="textWrapping"/>
+      </w:r>
+      <w:r>
+        <w:rPr>
+          <w:rFonts w:hint="default" w:ascii="Tahoma" w:hAnsi="Tahoma" w:eastAsia="Tahoma" w:cs="Tahoma"/>
+          <w:i w:val="0"/>
+          <w:iCs w:val="0"/>
+          <w:caps w:val="0"/>
+          <w:color w:val="4A5560"/>
+          <w:spacing w:val="0"/>
+          <w:sz w:val="21"/>
+          <w:szCs w:val="21"/>
+          <w:shd w:val="clear" w:fill="FFFFFF"/>
+        </w:rPr>
+        <w:t>        </w:t>
+      </w:r>
+      <w:r>
+        <w:rPr>
+          <w:rStyle w:val="27"/>
+          <w:rFonts w:hint="default" w:ascii="Tahoma" w:hAnsi="Tahoma" w:eastAsia="Tahoma" w:cs="Tahoma"/>
+          <w:b/>
+          <w:bCs/>
+          <w:i w:val="0"/>
+          <w:iCs w:val="0"/>
+          <w:caps w:val="0"/>
+          <w:color w:val="92278F"/>
+          <w:spacing w:val="0"/>
+          <w:sz w:val="21"/>
+          <w:szCs w:val="21"/>
+          <w:shd w:val="clear" w:fill="FFFFFF"/>
+        </w:rPr>
+        <w:t>"tszMQKey"</w:t>
+      </w:r>
+      <w:r>
+        <w:rPr>
+          <w:rFonts w:hint="default" w:ascii="Tahoma" w:hAnsi="Tahoma" w:eastAsia="Tahoma" w:cs="Tahoma"/>
+          <w:i w:val="0"/>
+          <w:iCs w:val="0"/>
+          <w:caps w:val="0"/>
+          <w:color w:val="4A5560"/>
+          <w:spacing w:val="0"/>
+          <w:sz w:val="21"/>
+          <w:szCs w:val="21"/>
+          <w:shd w:val="clear" w:fill="FFFFFF"/>
+        </w:rPr>
+        <w:t>:</w:t>
+      </w:r>
+      <w:r>
+        <w:rPr>
+          <w:rStyle w:val="28"/>
+          <w:rFonts w:hint="default" w:ascii="Tahoma" w:hAnsi="Tahoma" w:eastAsia="Tahoma" w:cs="Tahoma"/>
+          <w:b/>
+          <w:bCs/>
+          <w:i w:val="0"/>
+          <w:iCs w:val="0"/>
+          <w:caps w:val="0"/>
+          <w:color w:val="3AB54A"/>
+          <w:spacing w:val="0"/>
+          <w:sz w:val="21"/>
+          <w:szCs w:val="21"/>
+          <w:shd w:val="clear" w:fill="FFFFFF"/>
+        </w:rPr>
+        <w:t>"主题名"</w:t>
+      </w:r>
+      <w:r>
+        <w:rPr>
+          <w:rFonts w:hint="default" w:ascii="Tahoma" w:hAnsi="Tahoma" w:eastAsia="Tahoma" w:cs="Tahoma"/>
+          <w:i w:val="0"/>
+          <w:iCs w:val="0"/>
+          <w:caps w:val="0"/>
+          <w:color w:val="4A5560"/>
+          <w:spacing w:val="0"/>
+          <w:sz w:val="21"/>
+          <w:szCs w:val="21"/>
+          <w:shd w:val="clear" w:fill="FFFFFF"/>
+        </w:rPr>
+        <w:t>,</w:t>
+      </w:r>
+      <w:r>
+        <w:rPr>
+          <w:rFonts w:hint="default" w:ascii="Tahoma" w:hAnsi="Tahoma" w:eastAsia="Tahoma" w:cs="Tahoma"/>
+          <w:i w:val="0"/>
+          <w:iCs w:val="0"/>
+          <w:caps w:val="0"/>
+          <w:color w:val="4A5560"/>
+          <w:spacing w:val="0"/>
+          <w:sz w:val="21"/>
+          <w:szCs w:val="21"/>
+          <w:shd w:val="clear" w:fill="FFFFFF"/>
+        </w:rPr>
+        <w:br w:type="textWrapping"/>
+      </w:r>
+      <w:r>
+        <w:rPr>
+          <w:rFonts w:hint="default" w:ascii="Tahoma" w:hAnsi="Tahoma" w:eastAsia="Tahoma" w:cs="Tahoma"/>
+          <w:i w:val="0"/>
+          <w:iCs w:val="0"/>
+          <w:caps w:val="0"/>
+          <w:color w:val="4A5560"/>
+          <w:spacing w:val="0"/>
+          <w:sz w:val="21"/>
+          <w:szCs w:val="21"/>
+          <w:shd w:val="clear" w:fill="FFFFFF"/>
+        </w:rPr>
+        <w:t>        </w:t>
+      </w:r>
+      <w:r>
+        <w:rPr>
+          <w:rStyle w:val="27"/>
+          <w:rFonts w:hint="default" w:ascii="Tahoma" w:hAnsi="Tahoma" w:eastAsia="Tahoma" w:cs="Tahoma"/>
+          <w:b/>
+          <w:bCs/>
+          <w:i w:val="0"/>
+          <w:iCs w:val="0"/>
+          <w:caps w:val="0"/>
+          <w:color w:val="92278F"/>
+          <w:spacing w:val="0"/>
+          <w:sz w:val="21"/>
+          <w:szCs w:val="21"/>
+          <w:shd w:val="clear" w:fill="FFFFFF"/>
+        </w:rPr>
+        <w:t>"nSerial"</w:t>
       </w:r>
       <w:r>
         <w:rPr>
@@ -18143,7 +18292,7 @@
           <w:szCs w:val="21"/>
           <w:shd w:val="clear" w:fill="FFFFFF"/>
         </w:rPr>
-        <w:t>    </w:t>
+        <w:t>        </w:t>
       </w:r>
       <w:r>
         <w:rPr>
@@ -18160,7 +18309,7 @@
           <w:szCs w:val="21"/>
           <w:shd w:val="clear" w:fill="FFFFFF"/>
         </w:rPr>
-        <w:t>"st_MQProtocol"</w:t>
+        <w:t>"nKeepTime"</w:t>
       </w:r>
       <w:r>
         <w:rPr>
@@ -18174,7 +18323,38 @@
           <w:szCs w:val="21"/>
           <w:shd w:val="clear" w:fill="FFFFFF"/>
         </w:rPr>
-        <w:t>:{</w:t>
+        <w:t>:</w:t>
+      </w:r>
+      <w:r>
+        <w:rPr>
+          <w:rStyle w:val="29"/>
+          <w:rFonts w:hint="default" w:ascii="Tahoma" w:hAnsi="Tahoma" w:eastAsia="Tahoma" w:cs="Tahoma"/>
+          <w:b/>
+          <w:bCs/>
+          <w:i w:val="0"/>
+          <w:iCs w:val="0"/>
+          <w:caps w:val="0"/>
+          <w:color w:val="25AAE2"/>
+          <w:spacing w:val="0"/>
+          <w:sz w:val="21"/>
+          <w:szCs w:val="21"/>
+          <w:shd w:val="clear" w:fill="FFFFFF"/>
+        </w:rPr>
+        <w:t>0</w:t>
+      </w:r>
+      <w:r>
+        <w:rPr>
+          <w:rFonts w:hint="default" w:ascii="Tahoma" w:hAnsi="Tahoma" w:eastAsia="Tahoma" w:cs="Tahoma"/>
+          <w:i w:val="0"/>
+          <w:iCs w:val="0"/>
+          <w:caps w:val="0"/>
+          <w:color w:val="4A5560"/>
+          <w:spacing w:val="0"/>
+          <w:sz w:val="21"/>
+          <w:szCs w:val="21"/>
+          <w:shd w:val="clear" w:fill="FFFFFF"/>
+        </w:rPr>
+        <w:t>,</w:t>
       </w:r>
       <w:r>
         <w:rPr>
@@ -18219,7 +18399,350 @@
           <w:szCs w:val="21"/>
           <w:shd w:val="clear" w:fill="FFFFFF"/>
         </w:rPr>
-        <w:t>"tszMQKey"</w:t>
+        <w:t>"nGetTimer"</w:t>
+      </w:r>
+      <w:r>
+        <w:rPr>
+          <w:rFonts w:hint="default" w:ascii="Tahoma" w:hAnsi="Tahoma" w:eastAsia="Tahoma" w:cs="Tahoma"/>
+          <w:i w:val="0"/>
+          <w:iCs w:val="0"/>
+          <w:caps w:val="0"/>
+          <w:color w:val="4A5560"/>
+          <w:spacing w:val="0"/>
+          <w:sz w:val="21"/>
+          <w:szCs w:val="21"/>
+          <w:shd w:val="clear" w:fill="FFFFFF"/>
+        </w:rPr>
+        <w:t>:</w:t>
+      </w:r>
+      <w:r>
+        <w:rPr>
+          <w:rStyle w:val="29"/>
+          <w:rFonts w:hint="default" w:ascii="Tahoma" w:hAnsi="Tahoma" w:eastAsia="Tahoma" w:cs="Tahoma"/>
+          <w:b/>
+          <w:bCs/>
+          <w:i w:val="0"/>
+          <w:iCs w:val="0"/>
+          <w:caps w:val="0"/>
+          <w:color w:val="25AAE2"/>
+          <w:spacing w:val="0"/>
+          <w:sz w:val="21"/>
+          <w:szCs w:val="21"/>
+          <w:shd w:val="clear" w:fill="FFFFFF"/>
+        </w:rPr>
+        <w:t>0</w:t>
+      </w:r>
+      <w:r>
+        <w:rPr>
+          <w:rFonts w:hint="default" w:ascii="Tahoma" w:hAnsi="Tahoma" w:eastAsia="Tahoma" w:cs="Tahoma"/>
+          <w:i w:val="0"/>
+          <w:iCs w:val="0"/>
+          <w:caps w:val="0"/>
+          <w:color w:val="4A5560"/>
+          <w:spacing w:val="0"/>
+          <w:sz w:val="21"/>
+          <w:szCs w:val="21"/>
+          <w:shd w:val="clear" w:fill="FFFFFF"/>
+        </w:rPr>
+        <w:br w:type="textWrapping"/>
+      </w:r>
+      <w:r>
+        <w:rPr>
+          <w:rFonts w:hint="default" w:ascii="Tahoma" w:hAnsi="Tahoma" w:eastAsia="Tahoma" w:cs="Tahoma"/>
+          <w:i w:val="0"/>
+          <w:iCs w:val="0"/>
+          <w:caps w:val="0"/>
+          <w:color w:val="4A5560"/>
+          <w:spacing w:val="0"/>
+          <w:sz w:val="21"/>
+          <w:szCs w:val="21"/>
+          <w:shd w:val="clear" w:fill="FFFFFF"/>
+        </w:rPr>
+        <w:t>    },</w:t>
+      </w:r>
+      <w:r>
+        <w:rPr>
+          <w:rFonts w:hint="default" w:ascii="Tahoma" w:hAnsi="Tahoma" w:eastAsia="Tahoma" w:cs="Tahoma"/>
+          <w:i w:val="0"/>
+          <w:iCs w:val="0"/>
+          <w:caps w:val="0"/>
+          <w:color w:val="4A5560"/>
+          <w:spacing w:val="0"/>
+          <w:sz w:val="21"/>
+          <w:szCs w:val="21"/>
+          <w:shd w:val="clear" w:fill="FFFFFF"/>
+        </w:rPr>
+        <w:br w:type="textWrapping"/>
+      </w:r>
+      <w:r>
+        <w:rPr>
+          <w:rFonts w:hint="default" w:ascii="Tahoma" w:hAnsi="Tahoma" w:eastAsia="Tahoma" w:cs="Tahoma"/>
+          <w:i w:val="0"/>
+          <w:iCs w:val="0"/>
+          <w:caps w:val="0"/>
+          <w:color w:val="4A5560"/>
+          <w:spacing w:val="0"/>
+          <w:sz w:val="21"/>
+          <w:szCs w:val="21"/>
+          <w:shd w:val="clear" w:fill="FFFFFF"/>
+        </w:rPr>
+        <w:t>    </w:t>
+      </w:r>
+      <w:r>
+        <w:rPr>
+          <w:rStyle w:val="27"/>
+          <w:rFonts w:hint="default" w:ascii="Tahoma" w:hAnsi="Tahoma" w:eastAsia="Tahoma" w:cs="Tahoma"/>
+          <w:b/>
+          <w:bCs/>
+          <w:i w:val="0"/>
+          <w:iCs w:val="0"/>
+          <w:caps w:val="0"/>
+          <w:color w:val="92278F"/>
+          <w:spacing w:val="0"/>
+          <w:sz w:val="21"/>
+          <w:szCs w:val="21"/>
+          <w:shd w:val="clear" w:fill="FFFFFF"/>
+        </w:rPr>
+        <w:t>"st_Payload"</w:t>
+      </w:r>
+      <w:r>
+        <w:rPr>
+          <w:rFonts w:hint="default" w:ascii="Tahoma" w:hAnsi="Tahoma" w:eastAsia="Tahoma" w:cs="Tahoma"/>
+          <w:i w:val="0"/>
+          <w:iCs w:val="0"/>
+          <w:caps w:val="0"/>
+          <w:color w:val="4A5560"/>
+          <w:spacing w:val="0"/>
+          <w:sz w:val="21"/>
+          <w:szCs w:val="21"/>
+          <w:shd w:val="clear" w:fill="FFFFFF"/>
+        </w:rPr>
+        <w:t>:{</w:t>
+      </w:r>
+      <w:r>
+        <w:rPr>
+          <w:rFonts w:hint="default" w:ascii="Tahoma" w:hAnsi="Tahoma" w:eastAsia="Tahoma" w:cs="Tahoma"/>
+          <w:i w:val="0"/>
+          <w:iCs w:val="0"/>
+          <w:caps w:val="0"/>
+          <w:color w:val="4A5560"/>
+          <w:spacing w:val="0"/>
+          <w:sz w:val="21"/>
+          <w:szCs w:val="21"/>
+          <w:shd w:val="clear" w:fill="FFFFFF"/>
+        </w:rPr>
+        <w:br w:type="textWrapping"/>
+      </w:r>
+      <w:r>
+        <w:rPr>
+          <w:rFonts w:hint="default" w:ascii="Tahoma" w:hAnsi="Tahoma" w:eastAsia="Tahoma" w:cs="Tahoma"/>
+          <w:i w:val="0"/>
+          <w:iCs w:val="0"/>
+          <w:caps w:val="0"/>
+          <w:color w:val="4A5560"/>
+          <w:spacing w:val="0"/>
+          <w:sz w:val="21"/>
+          <w:szCs w:val="21"/>
+          <w:shd w:val="clear" w:fill="FFFFFF"/>
+        </w:rPr>
+        <w:t>        </w:t>
+      </w:r>
+      <w:r>
+        <w:rPr>
+          <w:rStyle w:val="27"/>
+          <w:rFonts w:hint="default" w:ascii="Tahoma" w:hAnsi="Tahoma" w:eastAsia="Tahoma" w:cs="Tahoma"/>
+          <w:b/>
+          <w:bCs/>
+          <w:i w:val="0"/>
+          <w:iCs w:val="0"/>
+          <w:caps w:val="0"/>
+          <w:color w:val="92278F"/>
+          <w:spacing w:val="0"/>
+          <w:sz w:val="21"/>
+          <w:szCs w:val="21"/>
+          <w:shd w:val="clear" w:fill="FFFFFF"/>
+        </w:rPr>
+        <w:t>"nPayType"</w:t>
+      </w:r>
+      <w:r>
+        <w:rPr>
+          <w:rFonts w:hint="default" w:ascii="Tahoma" w:hAnsi="Tahoma" w:eastAsia="Tahoma" w:cs="Tahoma"/>
+          <w:i w:val="0"/>
+          <w:iCs w:val="0"/>
+          <w:caps w:val="0"/>
+          <w:color w:val="4A5560"/>
+          <w:spacing w:val="0"/>
+          <w:sz w:val="21"/>
+          <w:szCs w:val="21"/>
+          <w:shd w:val="clear" w:fill="FFFFFF"/>
+        </w:rPr>
+        <w:t>:</w:t>
+      </w:r>
+      <w:r>
+        <w:rPr>
+          <w:rStyle w:val="29"/>
+          <w:rFonts w:hint="default" w:ascii="Tahoma" w:hAnsi="Tahoma" w:eastAsia="Tahoma" w:cs="Tahoma"/>
+          <w:b/>
+          <w:bCs/>
+          <w:i w:val="0"/>
+          <w:iCs w:val="0"/>
+          <w:caps w:val="0"/>
+          <w:color w:val="25AAE2"/>
+          <w:spacing w:val="0"/>
+          <w:sz w:val="21"/>
+          <w:szCs w:val="21"/>
+          <w:shd w:val="clear" w:fill="FFFFFF"/>
+        </w:rPr>
+        <w:t>0</w:t>
+      </w:r>
+      <w:r>
+        <w:rPr>
+          <w:rFonts w:hint="default" w:ascii="Tahoma" w:hAnsi="Tahoma" w:eastAsia="Tahoma" w:cs="Tahoma"/>
+          <w:i w:val="0"/>
+          <w:iCs w:val="0"/>
+          <w:caps w:val="0"/>
+          <w:color w:val="4A5560"/>
+          <w:spacing w:val="0"/>
+          <w:sz w:val="21"/>
+          <w:szCs w:val="21"/>
+          <w:shd w:val="clear" w:fill="FFFFFF"/>
+        </w:rPr>
+        <w:t>,</w:t>
+      </w:r>
+      <w:r>
+        <w:rPr>
+          <w:rFonts w:hint="default" w:ascii="Tahoma" w:hAnsi="Tahoma" w:eastAsia="Tahoma" w:cs="Tahoma"/>
+          <w:i w:val="0"/>
+          <w:iCs w:val="0"/>
+          <w:caps w:val="0"/>
+          <w:color w:val="4A5560"/>
+          <w:spacing w:val="0"/>
+          <w:sz w:val="21"/>
+          <w:szCs w:val="21"/>
+          <w:shd w:val="clear" w:fill="FFFFFF"/>
+        </w:rPr>
+        <w:br w:type="textWrapping"/>
+      </w:r>
+      <w:r>
+        <w:rPr>
+          <w:rFonts w:hint="default" w:ascii="Tahoma" w:hAnsi="Tahoma" w:eastAsia="Tahoma" w:cs="Tahoma"/>
+          <w:i w:val="0"/>
+          <w:iCs w:val="0"/>
+          <w:caps w:val="0"/>
+          <w:color w:val="4A5560"/>
+          <w:spacing w:val="0"/>
+          <w:sz w:val="21"/>
+          <w:szCs w:val="21"/>
+          <w:shd w:val="clear" w:fill="FFFFFF"/>
+        </w:rPr>
+        <w:t>        </w:t>
+      </w:r>
+      <w:r>
+        <w:rPr>
+          <w:rStyle w:val="27"/>
+          <w:rFonts w:hint="default" w:ascii="Tahoma" w:hAnsi="Tahoma" w:eastAsia="Tahoma" w:cs="Tahoma"/>
+          <w:b/>
+          <w:bCs/>
+          <w:i w:val="0"/>
+          <w:iCs w:val="0"/>
+          <w:caps w:val="0"/>
+          <w:color w:val="92278F"/>
+          <w:spacing w:val="0"/>
+          <w:sz w:val="21"/>
+          <w:szCs w:val="21"/>
+          <w:shd w:val="clear" w:fill="FFFFFF"/>
+        </w:rPr>
+        <w:t>"nPayLen"</w:t>
+      </w:r>
+      <w:r>
+        <w:rPr>
+          <w:rFonts w:hint="default" w:ascii="Tahoma" w:hAnsi="Tahoma" w:eastAsia="Tahoma" w:cs="Tahoma"/>
+          <w:i w:val="0"/>
+          <w:iCs w:val="0"/>
+          <w:caps w:val="0"/>
+          <w:color w:val="4A5560"/>
+          <w:spacing w:val="0"/>
+          <w:sz w:val="21"/>
+          <w:szCs w:val="21"/>
+          <w:shd w:val="clear" w:fill="FFFFFF"/>
+        </w:rPr>
+        <w:t>:</w:t>
+      </w:r>
+      <w:r>
+        <w:rPr>
+          <w:rStyle w:val="29"/>
+          <w:rFonts w:hint="default" w:ascii="Tahoma" w:hAnsi="Tahoma" w:eastAsia="Tahoma" w:cs="Tahoma"/>
+          <w:b/>
+          <w:bCs/>
+          <w:i w:val="0"/>
+          <w:iCs w:val="0"/>
+          <w:caps w:val="0"/>
+          <w:color w:val="25AAE2"/>
+          <w:spacing w:val="0"/>
+          <w:sz w:val="21"/>
+          <w:szCs w:val="21"/>
+          <w:shd w:val="clear" w:fill="FFFFFF"/>
+        </w:rPr>
+        <w:t>6</w:t>
+      </w:r>
+      <w:r>
+        <w:rPr>
+          <w:rFonts w:hint="default" w:ascii="Tahoma" w:hAnsi="Tahoma" w:eastAsia="Tahoma" w:cs="Tahoma"/>
+          <w:i w:val="0"/>
+          <w:iCs w:val="0"/>
+          <w:caps w:val="0"/>
+          <w:color w:val="4A5560"/>
+          <w:spacing w:val="0"/>
+          <w:sz w:val="21"/>
+          <w:szCs w:val="21"/>
+          <w:shd w:val="clear" w:fill="FFFFFF"/>
+        </w:rPr>
+        <w:t>,</w:t>
+      </w:r>
+      <w:r>
+        <w:rPr>
+          <w:rFonts w:hint="default" w:ascii="Tahoma" w:hAnsi="Tahoma" w:eastAsia="Tahoma" w:cs="Tahoma"/>
+          <w:i w:val="0"/>
+          <w:iCs w:val="0"/>
+          <w:caps w:val="0"/>
+          <w:color w:val="4A5560"/>
+          <w:spacing w:val="0"/>
+          <w:sz w:val="21"/>
+          <w:szCs w:val="21"/>
+          <w:shd w:val="clear" w:fill="FFFFFF"/>
+        </w:rPr>
+        <w:br w:type="textWrapping"/>
+      </w:r>
+      <w:r>
+        <w:rPr>
+          <w:rFonts w:hint="default" w:ascii="Tahoma" w:hAnsi="Tahoma" w:eastAsia="Tahoma" w:cs="Tahoma"/>
+          <w:i w:val="0"/>
+          <w:iCs w:val="0"/>
+          <w:caps w:val="0"/>
+          <w:color w:val="4A5560"/>
+          <w:spacing w:val="0"/>
+          <w:sz w:val="21"/>
+          <w:szCs w:val="21"/>
+          <w:shd w:val="clear" w:fill="FFFFFF"/>
+        </w:rPr>
+        <w:t>        </w:t>
+      </w:r>
+      <w:r>
+        <w:rPr>
+          <w:rStyle w:val="27"/>
+          <w:rFonts w:hint="default" w:ascii="Tahoma" w:hAnsi="Tahoma" w:eastAsia="Tahoma" w:cs="Tahoma"/>
+          <w:b/>
+          <w:bCs/>
+          <w:i w:val="0"/>
+          <w:iCs w:val="0"/>
+          <w:caps w:val="0"/>
+          <w:color w:val="92278F"/>
+          <w:spacing w:val="0"/>
+          <w:sz w:val="21"/>
+          <w:szCs w:val="21"/>
+          <w:shd w:val="clear" w:fill="FFFFFF"/>
+        </w:rPr>
+        <w:t>"tszPayData"</w:t>
       </w:r>
       <w:r>
         <w:rPr>
@@ -18250,7 +18773,7 @@
           <w:szCs w:val="21"/>
           <w:shd w:val="clear" w:fill="FFFFFF"/>
         </w:rPr>
-        <w:t>"主题名"</w:t>
+        <w:t>"123456"</w:t>
       </w:r>
       <w:r>
         <w:rPr>
@@ -18264,7 +18787,7 @@
           <w:szCs w:val="21"/>
           <w:shd w:val="clear" w:fill="FFFFFF"/>
         </w:rPr>
-        <w:t>,</w:t>
+        <w:br w:type="textWrapping"/>
       </w:r>
       <w:r>
         <w:rPr>
@@ -18278,7 +18801,7 @@
           <w:szCs w:val="21"/>
           <w:shd w:val="clear" w:fill="FFFFFF"/>
         </w:rPr>
-        <w:br w:type="textWrapping"/>
+        <w:t>    }</w:t>
       </w:r>
       <w:r>
         <w:rPr>
@@ -18292,7 +18815,90 @@
           <w:szCs w:val="21"/>
           <w:shd w:val="clear" w:fill="FFFFFF"/>
         </w:rPr>
-        <w:t>        </w:t>
+        <w:br w:type="textWrapping"/>
+      </w:r>
+      <w:r>
+        <w:rPr>
+          <w:rFonts w:hint="default" w:ascii="Tahoma" w:hAnsi="Tahoma" w:eastAsia="Tahoma" w:cs="Tahoma"/>
+          <w:i w:val="0"/>
+          <w:iCs w:val="0"/>
+          <w:caps w:val="0"/>
+          <w:color w:val="4A5560"/>
+          <w:spacing w:val="0"/>
+          <w:sz w:val="21"/>
+          <w:szCs w:val="21"/>
+          <w:shd w:val="clear" w:fill="FFFFFF"/>
+        </w:rPr>
+        <w:t>}</w:t>
+      </w:r>
+    </w:p>
+    <w:p>
+      <w:pPr>
+        <w:pStyle w:val="4"/>
+        <w:bidi w:val="0"/>
+        <w:rPr>
+          <w:rFonts w:hint="eastAsia"/>
+          <w:lang w:val="en-US" w:eastAsia="zh-CN"/>
+        </w:rPr>
+      </w:pPr>
+      <w:bookmarkStart w:id="47" w:name="_Toc17581"/>
+      <w:r>
+        <w:rPr>
+          <w:rFonts w:hint="eastAsia"/>
+          <w:lang w:val="en-US" w:eastAsia="zh-CN"/>
+        </w:rPr>
+        <w:t>3.2.2 回复</w:t>
+      </w:r>
+      <w:bookmarkEnd w:id="47"/>
+    </w:p>
+    <w:p>
+      <w:pPr>
+        <w:rPr>
+          <w:rFonts w:hint="eastAsia"/>
+          <w:lang w:val="en-US" w:eastAsia="zh-CN"/>
+        </w:rPr>
+      </w:pPr>
+      <w:r>
+        <w:rPr>
+          <w:rFonts w:ascii="Tahoma" w:hAnsi="Tahoma" w:eastAsia="Tahoma" w:cs="Tahoma"/>
+          <w:i w:val="0"/>
+          <w:iCs w:val="0"/>
+          <w:caps w:val="0"/>
+          <w:color w:val="4A5560"/>
+          <w:spacing w:val="0"/>
+          <w:sz w:val="21"/>
+          <w:szCs w:val="21"/>
+          <w:shd w:val="clear" w:fill="FFFFFF"/>
+        </w:rPr>
+        <w:t>{</w:t>
+      </w:r>
+      <w:r>
+        <w:rPr>
+          <w:rFonts w:hint="default" w:ascii="Tahoma" w:hAnsi="Tahoma" w:eastAsia="Tahoma" w:cs="Tahoma"/>
+          <w:i w:val="0"/>
+          <w:iCs w:val="0"/>
+          <w:caps w:val="0"/>
+          <w:color w:val="4A5560"/>
+          <w:spacing w:val="0"/>
+          <w:sz w:val="21"/>
+          <w:szCs w:val="21"/>
+          <w:shd w:val="clear" w:fill="FFFFFF"/>
+        </w:rPr>
+        <w:br w:type="textWrapping"/>
+      </w:r>
+      <w:r>
+        <w:rPr>
+          <w:rFonts w:hint="default" w:ascii="Tahoma" w:hAnsi="Tahoma" w:eastAsia="Tahoma" w:cs="Tahoma"/>
+          <w:i w:val="0"/>
+          <w:iCs w:val="0"/>
+          <w:caps w:val="0"/>
+          <w:color w:val="4A5560"/>
+          <w:spacing w:val="0"/>
+          <w:sz w:val="21"/>
+          <w:szCs w:val="21"/>
+          <w:shd w:val="clear" w:fill="FFFFFF"/>
+        </w:rPr>
+        <w:t>    </w:t>
       </w:r>
       <w:r>
         <w:rPr>
@@ -18309,7 +18915,7 @@
           <w:szCs w:val="21"/>
           <w:shd w:val="clear" w:fill="FFFFFF"/>
         </w:rPr>
-        <w:t>"nSerial"</w:t>
+        <w:t>"unOperatorType"</w:t>
       </w:r>
       <w:r>
         <w:rPr>
@@ -18340,7 +18946,7 @@
           <w:szCs w:val="21"/>
           <w:shd w:val="clear" w:fill="FFFFFF"/>
         </w:rPr>
-        <w:t>0</w:t>
+        <w:t>7</w:t>
       </w:r>
       <w:r>
         <w:rPr>
@@ -18382,7 +18988,7 @@
           <w:szCs w:val="21"/>
           <w:shd w:val="clear" w:fill="FFFFFF"/>
         </w:rPr>
-        <w:t>        </w:t>
+        <w:t>    </w:t>
       </w:r>
       <w:r>
         <w:rPr>
@@ -18399,7 +19005,7 @@
           <w:szCs w:val="21"/>
           <w:shd w:val="clear" w:fill="FFFFFF"/>
         </w:rPr>
-        <w:t>"nKeepTime"</w:t>
+        <w:t>"unOperatorCode"</w:t>
       </w:r>
       <w:r>
         <w:rPr>
@@ -18430,7 +19036,7 @@
           <w:szCs w:val="21"/>
           <w:shd w:val="clear" w:fill="FFFFFF"/>
         </w:rPr>
-        <w:t>0</w:t>
+        <w:t>7001</w:t>
       </w:r>
       <w:r>
         <w:rPr>
@@ -18472,7 +19078,7 @@
           <w:szCs w:val="21"/>
           <w:shd w:val="clear" w:fill="FFFFFF"/>
         </w:rPr>
-        <w:t>        </w:t>
+        <w:t>    </w:t>
       </w:r>
       <w:r>
         <w:rPr>
@@ -18489,7 +19095,7 @@
           <w:szCs w:val="21"/>
           <w:shd w:val="clear" w:fill="FFFFFF"/>
         </w:rPr>
-        <w:t>"nGetTimer"</w:t>
+        <w:t>"wReserve"</w:t>
       </w:r>
       <w:r>
         <w:rPr>
@@ -18534,21 +19140,7 @@
           <w:szCs w:val="21"/>
           <w:shd w:val="clear" w:fill="FFFFFF"/>
         </w:rPr>
-        <w:br w:type="textWrapping"/>
-      </w:r>
-      <w:r>
-        <w:rPr>
-          <w:rFonts w:hint="default" w:ascii="Tahoma" w:hAnsi="Tahoma" w:eastAsia="Tahoma" w:cs="Tahoma"/>
-          <w:i w:val="0"/>
-          <w:iCs w:val="0"/>
-          <w:caps w:val="0"/>
-          <w:color w:val="4A5560"/>
-          <w:spacing w:val="0"/>
-          <w:sz w:val="21"/>
-          <w:szCs w:val="21"/>
-          <w:shd w:val="clear" w:fill="FFFFFF"/>
-        </w:rPr>
-        <w:t>    },</w:t>
+        <w:t>,</w:t>
       </w:r>
       <w:r>
         <w:rPr>
@@ -18593,7 +19185,7 @@
           <w:szCs w:val="21"/>
           <w:shd w:val="clear" w:fill="FFFFFF"/>
         </w:rPr>
-        <w:t>"st_Payload"</w:t>
+        <w:t>"st_MQProtocol"</w:t>
       </w:r>
       <w:r>
         <w:rPr>
@@ -18652,7 +19244,97 @@
           <w:szCs w:val="21"/>
           <w:shd w:val="clear" w:fill="FFFFFF"/>
         </w:rPr>
-        <w:t>"nPayType"</w:t>
+        <w:t>"tszMQKey"</w:t>
+      </w:r>
+      <w:r>
+        <w:rPr>
+          <w:rFonts w:hint="default" w:ascii="Tahoma" w:hAnsi="Tahoma" w:eastAsia="Tahoma" w:cs="Tahoma"/>
+          <w:i w:val="0"/>
+          <w:iCs w:val="0"/>
+          <w:caps w:val="0"/>
+          <w:color w:val="4A5560"/>
+          <w:spacing w:val="0"/>
+          <w:sz w:val="21"/>
+          <w:szCs w:val="21"/>
+          <w:shd w:val="clear" w:fill="FFFFFF"/>
+        </w:rPr>
+        <w:t>:</w:t>
+      </w:r>
+      <w:r>
+        <w:rPr>
+          <w:rStyle w:val="28"/>
+          <w:rFonts w:hint="default" w:ascii="Tahoma" w:hAnsi="Tahoma" w:eastAsia="Tahoma" w:cs="Tahoma"/>
+          <w:b/>
+          <w:bCs/>
+          <w:i w:val="0"/>
+          <w:iCs w:val="0"/>
+          <w:caps w:val="0"/>
+          <w:color w:val="3AB54A"/>
+          <w:spacing w:val="0"/>
+          <w:sz w:val="21"/>
+          <w:szCs w:val="21"/>
+          <w:shd w:val="clear" w:fill="FFFFFF"/>
+        </w:rPr>
+        <w:t>"主题名"</w:t>
+      </w:r>
+      <w:r>
+        <w:rPr>
+          <w:rFonts w:hint="default" w:ascii="Tahoma" w:hAnsi="Tahoma" w:eastAsia="Tahoma" w:cs="Tahoma"/>
+          <w:i w:val="0"/>
+          <w:iCs w:val="0"/>
+          <w:caps w:val="0"/>
+          <w:color w:val="4A5560"/>
+          <w:spacing w:val="0"/>
+          <w:sz w:val="21"/>
+          <w:szCs w:val="21"/>
+          <w:shd w:val="clear" w:fill="FFFFFF"/>
+        </w:rPr>
+        <w:t>,</w:t>
+      </w:r>
+      <w:r>
+        <w:rPr>
+          <w:rFonts w:hint="default" w:ascii="Tahoma" w:hAnsi="Tahoma" w:eastAsia="Tahoma" w:cs="Tahoma"/>
+          <w:i w:val="0"/>
+          <w:iCs w:val="0"/>
+          <w:caps w:val="0"/>
+          <w:color w:val="4A5560"/>
+          <w:spacing w:val="0"/>
+          <w:sz w:val="21"/>
+          <w:szCs w:val="21"/>
+          <w:shd w:val="clear" w:fill="FFFFFF"/>
+        </w:rPr>
+        <w:br w:type="textWrapping"/>
+      </w:r>
+      <w:r>
+        <w:rPr>
+          <w:rFonts w:hint="default" w:ascii="Tahoma" w:hAnsi="Tahoma" w:eastAsia="Tahoma" w:cs="Tahoma"/>
+          <w:i w:val="0"/>
+          <w:iCs w:val="0"/>
+          <w:caps w:val="0"/>
+          <w:color w:val="4A5560"/>
+          <w:spacing w:val="0"/>
+          <w:sz w:val="21"/>
+          <w:szCs w:val="21"/>
+          <w:shd w:val="clear" w:fill="FFFFFF"/>
+        </w:rPr>
+        <w:t>        </w:t>
+      </w:r>
+      <w:r>
+        <w:rPr>
+          <w:rStyle w:val="27"/>
+          <w:rFonts w:hint="default" w:ascii="Tahoma" w:hAnsi="Tahoma" w:eastAsia="Tahoma" w:cs="Tahoma"/>
+          <w:b/>
+          <w:bCs/>
+          <w:i w:val="0"/>
+          <w:iCs w:val="0"/>
+          <w:caps w:val="0"/>
+          <w:color w:val="92278F"/>
+          <w:spacing w:val="0"/>
+          <w:sz w:val="21"/>
+          <w:szCs w:val="21"/>
+          <w:shd w:val="clear" w:fill="FFFFFF"/>
+        </w:rPr>
+        <w:t>"nSerial"</w:t>
       </w:r>
       <w:r>
         <w:rPr>
@@ -18742,7 +19424,7 @@
           <w:szCs w:val="21"/>
           <w:shd w:val="clear" w:fill="FFFFFF"/>
         </w:rPr>
-        <w:t>"nPayLen"</w:t>
+        <w:t>"nKeepTime"</w:t>
       </w:r>
       <w:r>
         <w:rPr>
@@ -18773,7 +19455,7 @@
           <w:szCs w:val="21"/>
           <w:shd w:val="clear" w:fill="FFFFFF"/>
         </w:rPr>
-        <w:t>6</w:t>
+        <w:t>0</w:t>
       </w:r>
       <w:r>
         <w:rPr>
@@ -18832,6 +19514,349 @@
           <w:szCs w:val="21"/>
           <w:shd w:val="clear" w:fill="FFFFFF"/>
         </w:rPr>
+        <w:t>"nGetTimer"</w:t>
+      </w:r>
+      <w:r>
+        <w:rPr>
+          <w:rFonts w:hint="default" w:ascii="Tahoma" w:hAnsi="Tahoma" w:eastAsia="Tahoma" w:cs="Tahoma"/>
+          <w:i w:val="0"/>
+          <w:iCs w:val="0"/>
+          <w:caps w:val="0"/>
+          <w:color w:val="4A5560"/>
+          <w:spacing w:val="0"/>
+          <w:sz w:val="21"/>
+          <w:szCs w:val="21"/>
+          <w:shd w:val="clear" w:fill="FFFFFF"/>
+        </w:rPr>
+        <w:t>:</w:t>
+      </w:r>
+      <w:r>
+        <w:rPr>
+          <w:rStyle w:val="29"/>
+          <w:rFonts w:hint="default" w:ascii="Tahoma" w:hAnsi="Tahoma" w:eastAsia="Tahoma" w:cs="Tahoma"/>
+          <w:b/>
+          <w:bCs/>
+          <w:i w:val="0"/>
+          <w:iCs w:val="0"/>
+          <w:caps w:val="0"/>
+          <w:color w:val="25AAE2"/>
+          <w:spacing w:val="0"/>
+          <w:sz w:val="21"/>
+          <w:szCs w:val="21"/>
+          <w:shd w:val="clear" w:fill="FFFFFF"/>
+        </w:rPr>
+        <w:t>0</w:t>
+      </w:r>
+      <w:r>
+        <w:rPr>
+          <w:rFonts w:hint="default" w:ascii="Tahoma" w:hAnsi="Tahoma" w:eastAsia="Tahoma" w:cs="Tahoma"/>
+          <w:i w:val="0"/>
+          <w:iCs w:val="0"/>
+          <w:caps w:val="0"/>
+          <w:color w:val="4A5560"/>
+          <w:spacing w:val="0"/>
+          <w:sz w:val="21"/>
+          <w:szCs w:val="21"/>
+          <w:shd w:val="clear" w:fill="FFFFFF"/>
+        </w:rPr>
+        <w:br w:type="textWrapping"/>
+      </w:r>
+      <w:r>
+        <w:rPr>
+          <w:rFonts w:hint="default" w:ascii="Tahoma" w:hAnsi="Tahoma" w:eastAsia="Tahoma" w:cs="Tahoma"/>
+          <w:i w:val="0"/>
+          <w:iCs w:val="0"/>
+          <w:caps w:val="0"/>
+          <w:color w:val="4A5560"/>
+          <w:spacing w:val="0"/>
+          <w:sz w:val="21"/>
+          <w:szCs w:val="21"/>
+          <w:shd w:val="clear" w:fill="FFFFFF"/>
+        </w:rPr>
+        <w:t>    },</w:t>
+      </w:r>
+      <w:r>
+        <w:rPr>
+          <w:rFonts w:hint="default" w:ascii="Tahoma" w:hAnsi="Tahoma" w:eastAsia="Tahoma" w:cs="Tahoma"/>
+          <w:i w:val="0"/>
+          <w:iCs w:val="0"/>
+          <w:caps w:val="0"/>
+          <w:color w:val="4A5560"/>
+          <w:spacing w:val="0"/>
+          <w:sz w:val="21"/>
+          <w:szCs w:val="21"/>
+          <w:shd w:val="clear" w:fill="FFFFFF"/>
+        </w:rPr>
+        <w:br w:type="textWrapping"/>
+      </w:r>
+      <w:r>
+        <w:rPr>
+          <w:rFonts w:hint="default" w:ascii="Tahoma" w:hAnsi="Tahoma" w:eastAsia="Tahoma" w:cs="Tahoma"/>
+          <w:i w:val="0"/>
+          <w:iCs w:val="0"/>
+          <w:caps w:val="0"/>
+          <w:color w:val="4A5560"/>
+          <w:spacing w:val="0"/>
+          <w:sz w:val="21"/>
+          <w:szCs w:val="21"/>
+          <w:shd w:val="clear" w:fill="FFFFFF"/>
+        </w:rPr>
+        <w:t>    </w:t>
+      </w:r>
+      <w:r>
+        <w:rPr>
+          <w:rStyle w:val="27"/>
+          <w:rFonts w:hint="default" w:ascii="Tahoma" w:hAnsi="Tahoma" w:eastAsia="Tahoma" w:cs="Tahoma"/>
+          <w:b/>
+          <w:bCs/>
+          <w:i w:val="0"/>
+          <w:iCs w:val="0"/>
+          <w:caps w:val="0"/>
+          <w:color w:val="92278F"/>
+          <w:spacing w:val="0"/>
+          <w:sz w:val="21"/>
+          <w:szCs w:val="21"/>
+          <w:shd w:val="clear" w:fill="FFFFFF"/>
+        </w:rPr>
+        <w:t>"st_Payload"</w:t>
+      </w:r>
+      <w:r>
+        <w:rPr>
+          <w:rFonts w:hint="default" w:ascii="Tahoma" w:hAnsi="Tahoma" w:eastAsia="Tahoma" w:cs="Tahoma"/>
+          <w:i w:val="0"/>
+          <w:iCs w:val="0"/>
+          <w:caps w:val="0"/>
+          <w:color w:val="4A5560"/>
+          <w:spacing w:val="0"/>
+          <w:sz w:val="21"/>
+          <w:szCs w:val="21"/>
+          <w:shd w:val="clear" w:fill="FFFFFF"/>
+        </w:rPr>
+        <w:t>:{</w:t>
+      </w:r>
+      <w:r>
+        <w:rPr>
+          <w:rFonts w:hint="default" w:ascii="Tahoma" w:hAnsi="Tahoma" w:eastAsia="Tahoma" w:cs="Tahoma"/>
+          <w:i w:val="0"/>
+          <w:iCs w:val="0"/>
+          <w:caps w:val="0"/>
+          <w:color w:val="4A5560"/>
+          <w:spacing w:val="0"/>
+          <w:sz w:val="21"/>
+          <w:szCs w:val="21"/>
+          <w:shd w:val="clear" w:fill="FFFFFF"/>
+        </w:rPr>
+        <w:br w:type="textWrapping"/>
+      </w:r>
+      <w:r>
+        <w:rPr>
+          <w:rFonts w:hint="default" w:ascii="Tahoma" w:hAnsi="Tahoma" w:eastAsia="Tahoma" w:cs="Tahoma"/>
+          <w:i w:val="0"/>
+          <w:iCs w:val="0"/>
+          <w:caps w:val="0"/>
+          <w:color w:val="4A5560"/>
+          <w:spacing w:val="0"/>
+          <w:sz w:val="21"/>
+          <w:szCs w:val="21"/>
+          <w:shd w:val="clear" w:fill="FFFFFF"/>
+        </w:rPr>
+        <w:t>        </w:t>
+      </w:r>
+      <w:r>
+        <w:rPr>
+          <w:rStyle w:val="27"/>
+          <w:rFonts w:hint="default" w:ascii="Tahoma" w:hAnsi="Tahoma" w:eastAsia="Tahoma" w:cs="Tahoma"/>
+          <w:b/>
+          <w:bCs/>
+          <w:i w:val="0"/>
+          <w:iCs w:val="0"/>
+          <w:caps w:val="0"/>
+          <w:color w:val="92278F"/>
+          <w:spacing w:val="0"/>
+          <w:sz w:val="21"/>
+          <w:szCs w:val="21"/>
+          <w:shd w:val="clear" w:fill="FFFFFF"/>
+        </w:rPr>
+        <w:t>"nPayType"</w:t>
+      </w:r>
+      <w:r>
+        <w:rPr>
+          <w:rFonts w:hint="default" w:ascii="Tahoma" w:hAnsi="Tahoma" w:eastAsia="Tahoma" w:cs="Tahoma"/>
+          <w:i w:val="0"/>
+          <w:iCs w:val="0"/>
+          <w:caps w:val="0"/>
+          <w:color w:val="4A5560"/>
+          <w:spacing w:val="0"/>
+          <w:sz w:val="21"/>
+          <w:szCs w:val="21"/>
+          <w:shd w:val="clear" w:fill="FFFFFF"/>
+        </w:rPr>
+        <w:t>:</w:t>
+      </w:r>
+      <w:r>
+        <w:rPr>
+          <w:rStyle w:val="29"/>
+          <w:rFonts w:hint="default" w:ascii="Tahoma" w:hAnsi="Tahoma" w:eastAsia="Tahoma" w:cs="Tahoma"/>
+          <w:b/>
+          <w:bCs/>
+          <w:i w:val="0"/>
+          <w:iCs w:val="0"/>
+          <w:caps w:val="0"/>
+          <w:color w:val="25AAE2"/>
+          <w:spacing w:val="0"/>
+          <w:sz w:val="21"/>
+          <w:szCs w:val="21"/>
+          <w:shd w:val="clear" w:fill="FFFFFF"/>
+        </w:rPr>
+        <w:t>0</w:t>
+      </w:r>
+      <w:r>
+        <w:rPr>
+          <w:rFonts w:hint="default" w:ascii="Tahoma" w:hAnsi="Tahoma" w:eastAsia="Tahoma" w:cs="Tahoma"/>
+          <w:i w:val="0"/>
+          <w:iCs w:val="0"/>
+          <w:caps w:val="0"/>
+          <w:color w:val="4A5560"/>
+          <w:spacing w:val="0"/>
+          <w:sz w:val="21"/>
+          <w:szCs w:val="21"/>
+          <w:shd w:val="clear" w:fill="FFFFFF"/>
+        </w:rPr>
+        <w:t>,</w:t>
+      </w:r>
+      <w:r>
+        <w:rPr>
+          <w:rFonts w:hint="default" w:ascii="Tahoma" w:hAnsi="Tahoma" w:eastAsia="Tahoma" w:cs="Tahoma"/>
+          <w:i w:val="0"/>
+          <w:iCs w:val="0"/>
+          <w:caps w:val="0"/>
+          <w:color w:val="4A5560"/>
+          <w:spacing w:val="0"/>
+          <w:sz w:val="21"/>
+          <w:szCs w:val="21"/>
+          <w:shd w:val="clear" w:fill="FFFFFF"/>
+        </w:rPr>
+        <w:br w:type="textWrapping"/>
+      </w:r>
+      <w:r>
+        <w:rPr>
+          <w:rFonts w:hint="default" w:ascii="Tahoma" w:hAnsi="Tahoma" w:eastAsia="Tahoma" w:cs="Tahoma"/>
+          <w:i w:val="0"/>
+          <w:iCs w:val="0"/>
+          <w:caps w:val="0"/>
+          <w:color w:val="4A5560"/>
+          <w:spacing w:val="0"/>
+          <w:sz w:val="21"/>
+          <w:szCs w:val="21"/>
+          <w:shd w:val="clear" w:fill="FFFFFF"/>
+        </w:rPr>
+        <w:t>        </w:t>
+      </w:r>
+      <w:r>
+        <w:rPr>
+          <w:rStyle w:val="27"/>
+          <w:rFonts w:hint="default" w:ascii="Tahoma" w:hAnsi="Tahoma" w:eastAsia="Tahoma" w:cs="Tahoma"/>
+          <w:b/>
+          <w:bCs/>
+          <w:i w:val="0"/>
+          <w:iCs w:val="0"/>
+          <w:caps w:val="0"/>
+          <w:color w:val="92278F"/>
+          <w:spacing w:val="0"/>
+          <w:sz w:val="21"/>
+          <w:szCs w:val="21"/>
+          <w:shd w:val="clear" w:fill="FFFFFF"/>
+        </w:rPr>
+        <w:t>"nPayLen"</w:t>
+      </w:r>
+      <w:r>
+        <w:rPr>
+          <w:rFonts w:hint="default" w:ascii="Tahoma" w:hAnsi="Tahoma" w:eastAsia="Tahoma" w:cs="Tahoma"/>
+          <w:i w:val="0"/>
+          <w:iCs w:val="0"/>
+          <w:caps w:val="0"/>
+          <w:color w:val="4A5560"/>
+          <w:spacing w:val="0"/>
+          <w:sz w:val="21"/>
+          <w:szCs w:val="21"/>
+          <w:shd w:val="clear" w:fill="FFFFFF"/>
+        </w:rPr>
+        <w:t>:</w:t>
+      </w:r>
+      <w:r>
+        <w:rPr>
+          <w:rStyle w:val="29"/>
+          <w:rFonts w:hint="default" w:ascii="Tahoma" w:hAnsi="Tahoma" w:eastAsia="Tahoma" w:cs="Tahoma"/>
+          <w:b/>
+          <w:bCs/>
+          <w:i w:val="0"/>
+          <w:iCs w:val="0"/>
+          <w:caps w:val="0"/>
+          <w:color w:val="25AAE2"/>
+          <w:spacing w:val="0"/>
+          <w:sz w:val="21"/>
+          <w:szCs w:val="21"/>
+          <w:shd w:val="clear" w:fill="FFFFFF"/>
+        </w:rPr>
+        <w:t>6</w:t>
+      </w:r>
+      <w:r>
+        <w:rPr>
+          <w:rFonts w:hint="default" w:ascii="Tahoma" w:hAnsi="Tahoma" w:eastAsia="Tahoma" w:cs="Tahoma"/>
+          <w:i w:val="0"/>
+          <w:iCs w:val="0"/>
+          <w:caps w:val="0"/>
+          <w:color w:val="4A5560"/>
+          <w:spacing w:val="0"/>
+          <w:sz w:val="21"/>
+          <w:szCs w:val="21"/>
+          <w:shd w:val="clear" w:fill="FFFFFF"/>
+        </w:rPr>
+        <w:t>,</w:t>
+      </w:r>
+      <w:r>
+        <w:rPr>
+          <w:rFonts w:hint="default" w:ascii="Tahoma" w:hAnsi="Tahoma" w:eastAsia="Tahoma" w:cs="Tahoma"/>
+          <w:i w:val="0"/>
+          <w:iCs w:val="0"/>
+          <w:caps w:val="0"/>
+          <w:color w:val="4A5560"/>
+          <w:spacing w:val="0"/>
+          <w:sz w:val="21"/>
+          <w:szCs w:val="21"/>
+          <w:shd w:val="clear" w:fill="FFFFFF"/>
+        </w:rPr>
+        <w:br w:type="textWrapping"/>
+      </w:r>
+      <w:r>
+        <w:rPr>
+          <w:rFonts w:hint="default" w:ascii="Tahoma" w:hAnsi="Tahoma" w:eastAsia="Tahoma" w:cs="Tahoma"/>
+          <w:i w:val="0"/>
+          <w:iCs w:val="0"/>
+          <w:caps w:val="0"/>
+          <w:color w:val="4A5560"/>
+          <w:spacing w:val="0"/>
+          <w:sz w:val="21"/>
+          <w:szCs w:val="21"/>
+          <w:shd w:val="clear" w:fill="FFFFFF"/>
+        </w:rPr>
+        <w:t>        </w:t>
+      </w:r>
+      <w:r>
+        <w:rPr>
+          <w:rStyle w:val="27"/>
+          <w:rFonts w:hint="default" w:ascii="Tahoma" w:hAnsi="Tahoma" w:eastAsia="Tahoma" w:cs="Tahoma"/>
+          <w:b/>
+          <w:bCs/>
+          <w:i w:val="0"/>
+          <w:iCs w:val="0"/>
+          <w:caps w:val="0"/>
+          <w:color w:val="92278F"/>
+          <w:spacing w:val="0"/>
+          <w:sz w:val="21"/>
+          <w:szCs w:val="21"/>
+          <w:shd w:val="clear" w:fill="FFFFFF"/>
+        </w:rPr>
         <w:t>"tszPayData"</w:t>
       </w:r>
       <w:r>
@@ -18924,1121 +19949,6 @@
     </w:p>
     <w:p>
       <w:pPr>
-        <w:pStyle w:val="4"/>
-        <w:bidi w:val="0"/>
-        <w:rPr>
-          <w:rFonts w:hint="eastAsia"/>
-          <w:lang w:val="en-US" w:eastAsia="zh-CN"/>
-        </w:rPr>
-      </w:pPr>
-      <w:bookmarkStart w:id="47" w:name="_Toc17581"/>
-      <w:r>
-        <w:rPr>
-          <w:rFonts w:hint="eastAsia"/>
-          <w:lang w:val="en-US" w:eastAsia="zh-CN"/>
-        </w:rPr>
-        <w:t>3.2.2 回复</w:t>
-      </w:r>
-      <w:bookmarkEnd w:id="47"/>
-    </w:p>
-    <w:p>
-      <w:pPr>
-        <w:rPr>
-          <w:rFonts w:hint="eastAsia"/>
-          <w:lang w:val="en-US" w:eastAsia="zh-CN"/>
-        </w:rPr>
-      </w:pPr>
-      <w:r>
-        <w:rPr>
-          <w:rFonts w:ascii="Tahoma" w:hAnsi="Tahoma" w:eastAsia="Tahoma" w:cs="Tahoma"/>
-          <w:i w:val="0"/>
-          <w:iCs w:val="0"/>
-          <w:caps w:val="0"/>
-          <w:color w:val="4A5560"/>
-          <w:spacing w:val="0"/>
-          <w:sz w:val="21"/>
-          <w:szCs w:val="21"/>
-          <w:shd w:val="clear" w:fill="FFFFFF"/>
-        </w:rPr>
-        <w:t>{</w:t>
-      </w:r>
-      <w:r>
-        <w:rPr>
-          <w:rFonts w:hint="default" w:ascii="Tahoma" w:hAnsi="Tahoma" w:eastAsia="Tahoma" w:cs="Tahoma"/>
-          <w:i w:val="0"/>
-          <w:iCs w:val="0"/>
-          <w:caps w:val="0"/>
-          <w:color w:val="4A5560"/>
-          <w:spacing w:val="0"/>
-          <w:sz w:val="21"/>
-          <w:szCs w:val="21"/>
-          <w:shd w:val="clear" w:fill="FFFFFF"/>
-        </w:rPr>
-        <w:br w:type="textWrapping"/>
-      </w:r>
-      <w:r>
-        <w:rPr>
-          <w:rFonts w:hint="default" w:ascii="Tahoma" w:hAnsi="Tahoma" w:eastAsia="Tahoma" w:cs="Tahoma"/>
-          <w:i w:val="0"/>
-          <w:iCs w:val="0"/>
-          <w:caps w:val="0"/>
-          <w:color w:val="4A5560"/>
-          <w:spacing w:val="0"/>
-          <w:sz w:val="21"/>
-          <w:szCs w:val="21"/>
-          <w:shd w:val="clear" w:fill="FFFFFF"/>
-        </w:rPr>
-        <w:t>    </w:t>
-      </w:r>
-      <w:r>
-        <w:rPr>
-          <w:rStyle w:val="27"/>
-          <w:rFonts w:hint="default" w:ascii="Tahoma" w:hAnsi="Tahoma" w:eastAsia="Tahoma" w:cs="Tahoma"/>
-          <w:b/>
-          <w:bCs/>
-          <w:i w:val="0"/>
-          <w:iCs w:val="0"/>
-          <w:caps w:val="0"/>
-          <w:color w:val="92278F"/>
-          <w:spacing w:val="0"/>
-          <w:sz w:val="21"/>
-          <w:szCs w:val="21"/>
-          <w:shd w:val="clear" w:fill="FFFFFF"/>
-        </w:rPr>
-        <w:t>"unOperatorType"</w:t>
-      </w:r>
-      <w:r>
-        <w:rPr>
-          <w:rFonts w:hint="default" w:ascii="Tahoma" w:hAnsi="Tahoma" w:eastAsia="Tahoma" w:cs="Tahoma"/>
-          <w:i w:val="0"/>
-          <w:iCs w:val="0"/>
-          <w:caps w:val="0"/>
-          <w:color w:val="4A5560"/>
-          <w:spacing w:val="0"/>
-          <w:sz w:val="21"/>
-          <w:szCs w:val="21"/>
-          <w:shd w:val="clear" w:fill="FFFFFF"/>
-        </w:rPr>
-        <w:t>:</w:t>
-      </w:r>
-      <w:r>
-        <w:rPr>
-          <w:rStyle w:val="29"/>
-          <w:rFonts w:hint="default" w:ascii="Tahoma" w:hAnsi="Tahoma" w:eastAsia="Tahoma" w:cs="Tahoma"/>
-          <w:b/>
-          <w:bCs/>
-          <w:i w:val="0"/>
-          <w:iCs w:val="0"/>
-          <w:caps w:val="0"/>
-          <w:color w:val="25AAE2"/>
-          <w:spacing w:val="0"/>
-          <w:sz w:val="21"/>
-          <w:szCs w:val="21"/>
-          <w:shd w:val="clear" w:fill="FFFFFF"/>
-        </w:rPr>
-        <w:t>7</w:t>
-      </w:r>
-      <w:r>
-        <w:rPr>
-          <w:rFonts w:hint="default" w:ascii="Tahoma" w:hAnsi="Tahoma" w:eastAsia="Tahoma" w:cs="Tahoma"/>
-          <w:i w:val="0"/>
-          <w:iCs w:val="0"/>
-          <w:caps w:val="0"/>
-          <w:color w:val="4A5560"/>
-          <w:spacing w:val="0"/>
-          <w:sz w:val="21"/>
-          <w:szCs w:val="21"/>
-          <w:shd w:val="clear" w:fill="FFFFFF"/>
-        </w:rPr>
-        <w:t>,</w:t>
-      </w:r>
-      <w:r>
-        <w:rPr>
-          <w:rFonts w:hint="default" w:ascii="Tahoma" w:hAnsi="Tahoma" w:eastAsia="Tahoma" w:cs="Tahoma"/>
-          <w:i w:val="0"/>
-          <w:iCs w:val="0"/>
-          <w:caps w:val="0"/>
-          <w:color w:val="4A5560"/>
-          <w:spacing w:val="0"/>
-          <w:sz w:val="21"/>
-          <w:szCs w:val="21"/>
-          <w:shd w:val="clear" w:fill="FFFFFF"/>
-        </w:rPr>
-        <w:br w:type="textWrapping"/>
-      </w:r>
-      <w:r>
-        <w:rPr>
-          <w:rFonts w:hint="default" w:ascii="Tahoma" w:hAnsi="Tahoma" w:eastAsia="Tahoma" w:cs="Tahoma"/>
-          <w:i w:val="0"/>
-          <w:iCs w:val="0"/>
-          <w:caps w:val="0"/>
-          <w:color w:val="4A5560"/>
-          <w:spacing w:val="0"/>
-          <w:sz w:val="21"/>
-          <w:szCs w:val="21"/>
-          <w:shd w:val="clear" w:fill="FFFFFF"/>
-        </w:rPr>
-        <w:t>    </w:t>
-      </w:r>
-      <w:r>
-        <w:rPr>
-          <w:rStyle w:val="27"/>
-          <w:rFonts w:hint="default" w:ascii="Tahoma" w:hAnsi="Tahoma" w:eastAsia="Tahoma" w:cs="Tahoma"/>
-          <w:b/>
-          <w:bCs/>
-          <w:i w:val="0"/>
-          <w:iCs w:val="0"/>
-          <w:caps w:val="0"/>
-          <w:color w:val="92278F"/>
-          <w:spacing w:val="0"/>
-          <w:sz w:val="21"/>
-          <w:szCs w:val="21"/>
-          <w:shd w:val="clear" w:fill="FFFFFF"/>
-        </w:rPr>
-        <w:t>"unOperatorCode"</w:t>
-      </w:r>
-      <w:r>
-        <w:rPr>
-          <w:rFonts w:hint="default" w:ascii="Tahoma" w:hAnsi="Tahoma" w:eastAsia="Tahoma" w:cs="Tahoma"/>
-          <w:i w:val="0"/>
-          <w:iCs w:val="0"/>
-          <w:caps w:val="0"/>
-          <w:color w:val="4A5560"/>
-          <w:spacing w:val="0"/>
-          <w:sz w:val="21"/>
-          <w:szCs w:val="21"/>
-          <w:shd w:val="clear" w:fill="FFFFFF"/>
-        </w:rPr>
-        <w:t>:</w:t>
-      </w:r>
-      <w:r>
-        <w:rPr>
-          <w:rStyle w:val="29"/>
-          <w:rFonts w:hint="default" w:ascii="Tahoma" w:hAnsi="Tahoma" w:eastAsia="Tahoma" w:cs="Tahoma"/>
-          <w:b/>
-          <w:bCs/>
-          <w:i w:val="0"/>
-          <w:iCs w:val="0"/>
-          <w:caps w:val="0"/>
-          <w:color w:val="25AAE2"/>
-          <w:spacing w:val="0"/>
-          <w:sz w:val="21"/>
-          <w:szCs w:val="21"/>
-          <w:shd w:val="clear" w:fill="FFFFFF"/>
-        </w:rPr>
-        <w:t>7001</w:t>
-      </w:r>
-      <w:r>
-        <w:rPr>
-          <w:rFonts w:hint="default" w:ascii="Tahoma" w:hAnsi="Tahoma" w:eastAsia="Tahoma" w:cs="Tahoma"/>
-          <w:i w:val="0"/>
-          <w:iCs w:val="0"/>
-          <w:caps w:val="0"/>
-          <w:color w:val="4A5560"/>
-          <w:spacing w:val="0"/>
-          <w:sz w:val="21"/>
-          <w:szCs w:val="21"/>
-          <w:shd w:val="clear" w:fill="FFFFFF"/>
-        </w:rPr>
-        <w:t>,</w:t>
-      </w:r>
-      <w:r>
-        <w:rPr>
-          <w:rFonts w:hint="default" w:ascii="Tahoma" w:hAnsi="Tahoma" w:eastAsia="Tahoma" w:cs="Tahoma"/>
-          <w:i w:val="0"/>
-          <w:iCs w:val="0"/>
-          <w:caps w:val="0"/>
-          <w:color w:val="4A5560"/>
-          <w:spacing w:val="0"/>
-          <w:sz w:val="21"/>
-          <w:szCs w:val="21"/>
-          <w:shd w:val="clear" w:fill="FFFFFF"/>
-        </w:rPr>
-        <w:br w:type="textWrapping"/>
-      </w:r>
-      <w:r>
-        <w:rPr>
-          <w:rFonts w:hint="default" w:ascii="Tahoma" w:hAnsi="Tahoma" w:eastAsia="Tahoma" w:cs="Tahoma"/>
-          <w:i w:val="0"/>
-          <w:iCs w:val="0"/>
-          <w:caps w:val="0"/>
-          <w:color w:val="4A5560"/>
-          <w:spacing w:val="0"/>
-          <w:sz w:val="21"/>
-          <w:szCs w:val="21"/>
-          <w:shd w:val="clear" w:fill="FFFFFF"/>
-        </w:rPr>
-        <w:t>    </w:t>
-      </w:r>
-      <w:r>
-        <w:rPr>
-          <w:rStyle w:val="27"/>
-          <w:rFonts w:hint="default" w:ascii="Tahoma" w:hAnsi="Tahoma" w:eastAsia="Tahoma" w:cs="Tahoma"/>
-          <w:b/>
-          <w:bCs/>
-          <w:i w:val="0"/>
-          <w:iCs w:val="0"/>
-          <w:caps w:val="0"/>
-          <w:color w:val="92278F"/>
-          <w:spacing w:val="0"/>
-          <w:sz w:val="21"/>
-          <w:szCs w:val="21"/>
-          <w:shd w:val="clear" w:fill="FFFFFF"/>
-        </w:rPr>
-        <w:t>"wReserve"</w:t>
-      </w:r>
-      <w:r>
-        <w:rPr>
-          <w:rFonts w:hint="default" w:ascii="Tahoma" w:hAnsi="Tahoma" w:eastAsia="Tahoma" w:cs="Tahoma"/>
-          <w:i w:val="0"/>
-          <w:iCs w:val="0"/>
-          <w:caps w:val="0"/>
-          <w:color w:val="4A5560"/>
-          <w:spacing w:val="0"/>
-          <w:sz w:val="21"/>
-          <w:szCs w:val="21"/>
-          <w:shd w:val="clear" w:fill="FFFFFF"/>
-        </w:rPr>
-        <w:t>:</w:t>
-      </w:r>
-      <w:r>
-        <w:rPr>
-          <w:rStyle w:val="29"/>
-          <w:rFonts w:hint="default" w:ascii="Tahoma" w:hAnsi="Tahoma" w:eastAsia="Tahoma" w:cs="Tahoma"/>
-          <w:b/>
-          <w:bCs/>
-          <w:i w:val="0"/>
-          <w:iCs w:val="0"/>
-          <w:caps w:val="0"/>
-          <w:color w:val="25AAE2"/>
-          <w:spacing w:val="0"/>
-          <w:sz w:val="21"/>
-          <w:szCs w:val="21"/>
-          <w:shd w:val="clear" w:fill="FFFFFF"/>
-        </w:rPr>
-        <w:t>0</w:t>
-      </w:r>
-      <w:r>
-        <w:rPr>
-          <w:rFonts w:hint="default" w:ascii="Tahoma" w:hAnsi="Tahoma" w:eastAsia="Tahoma" w:cs="Tahoma"/>
-          <w:i w:val="0"/>
-          <w:iCs w:val="0"/>
-          <w:caps w:val="0"/>
-          <w:color w:val="4A5560"/>
-          <w:spacing w:val="0"/>
-          <w:sz w:val="21"/>
-          <w:szCs w:val="21"/>
-          <w:shd w:val="clear" w:fill="FFFFFF"/>
-        </w:rPr>
-        <w:t>,</w:t>
-      </w:r>
-      <w:r>
-        <w:rPr>
-          <w:rFonts w:hint="default" w:ascii="Tahoma" w:hAnsi="Tahoma" w:eastAsia="Tahoma" w:cs="Tahoma"/>
-          <w:i w:val="0"/>
-          <w:iCs w:val="0"/>
-          <w:caps w:val="0"/>
-          <w:color w:val="4A5560"/>
-          <w:spacing w:val="0"/>
-          <w:sz w:val="21"/>
-          <w:szCs w:val="21"/>
-          <w:shd w:val="clear" w:fill="FFFFFF"/>
-        </w:rPr>
-        <w:br w:type="textWrapping"/>
-      </w:r>
-      <w:r>
-        <w:rPr>
-          <w:rFonts w:hint="default" w:ascii="Tahoma" w:hAnsi="Tahoma" w:eastAsia="Tahoma" w:cs="Tahoma"/>
-          <w:i w:val="0"/>
-          <w:iCs w:val="0"/>
-          <w:caps w:val="0"/>
-          <w:color w:val="4A5560"/>
-          <w:spacing w:val="0"/>
-          <w:sz w:val="21"/>
-          <w:szCs w:val="21"/>
-          <w:shd w:val="clear" w:fill="FFFFFF"/>
-        </w:rPr>
-        <w:t>    </w:t>
-      </w:r>
-      <w:r>
-        <w:rPr>
-          <w:rStyle w:val="27"/>
-          <w:rFonts w:hint="default" w:ascii="Tahoma" w:hAnsi="Tahoma" w:eastAsia="Tahoma" w:cs="Tahoma"/>
-          <w:b/>
-          <w:bCs/>
-          <w:i w:val="0"/>
-          <w:iCs w:val="0"/>
-          <w:caps w:val="0"/>
-          <w:color w:val="92278F"/>
-          <w:spacing w:val="0"/>
-          <w:sz w:val="21"/>
-          <w:szCs w:val="21"/>
-          <w:shd w:val="clear" w:fill="FFFFFF"/>
-        </w:rPr>
-        <w:t>"st_MQProtocol"</w:t>
-      </w:r>
-      <w:r>
-        <w:rPr>
-          <w:rFonts w:hint="default" w:ascii="Tahoma" w:hAnsi="Tahoma" w:eastAsia="Tahoma" w:cs="Tahoma"/>
-          <w:i w:val="0"/>
-          <w:iCs w:val="0"/>
-          <w:caps w:val="0"/>
-          <w:color w:val="4A5560"/>
-          <w:spacing w:val="0"/>
-          <w:sz w:val="21"/>
-          <w:szCs w:val="21"/>
-          <w:shd w:val="clear" w:fill="FFFFFF"/>
-        </w:rPr>
-        <w:t>:{</w:t>
-      </w:r>
-      <w:r>
-        <w:rPr>
-          <w:rFonts w:hint="default" w:ascii="Tahoma" w:hAnsi="Tahoma" w:eastAsia="Tahoma" w:cs="Tahoma"/>
-          <w:i w:val="0"/>
-          <w:iCs w:val="0"/>
-          <w:caps w:val="0"/>
-          <w:color w:val="4A5560"/>
-          <w:spacing w:val="0"/>
-          <w:sz w:val="21"/>
-          <w:szCs w:val="21"/>
-          <w:shd w:val="clear" w:fill="FFFFFF"/>
-        </w:rPr>
-        <w:br w:type="textWrapping"/>
-      </w:r>
-      <w:r>
-        <w:rPr>
-          <w:rFonts w:hint="default" w:ascii="Tahoma" w:hAnsi="Tahoma" w:eastAsia="Tahoma" w:cs="Tahoma"/>
-          <w:i w:val="0"/>
-          <w:iCs w:val="0"/>
-          <w:caps w:val="0"/>
-          <w:color w:val="4A5560"/>
-          <w:spacing w:val="0"/>
-          <w:sz w:val="21"/>
-          <w:szCs w:val="21"/>
-          <w:shd w:val="clear" w:fill="FFFFFF"/>
-        </w:rPr>
-        <w:t>        </w:t>
-      </w:r>
-      <w:r>
-        <w:rPr>
-          <w:rStyle w:val="27"/>
-          <w:rFonts w:hint="default" w:ascii="Tahoma" w:hAnsi="Tahoma" w:eastAsia="Tahoma" w:cs="Tahoma"/>
-          <w:b/>
-          <w:bCs/>
-          <w:i w:val="0"/>
-          <w:iCs w:val="0"/>
-          <w:caps w:val="0"/>
-          <w:color w:val="92278F"/>
-          <w:spacing w:val="0"/>
-          <w:sz w:val="21"/>
-          <w:szCs w:val="21"/>
-          <w:shd w:val="clear" w:fill="FFFFFF"/>
-        </w:rPr>
-        <w:t>"tszMQKey"</w:t>
-      </w:r>
-      <w:r>
-        <w:rPr>
-          <w:rFonts w:hint="default" w:ascii="Tahoma" w:hAnsi="Tahoma" w:eastAsia="Tahoma" w:cs="Tahoma"/>
-          <w:i w:val="0"/>
-          <w:iCs w:val="0"/>
-          <w:caps w:val="0"/>
-          <w:color w:val="4A5560"/>
-          <w:spacing w:val="0"/>
-          <w:sz w:val="21"/>
-          <w:szCs w:val="21"/>
-          <w:shd w:val="clear" w:fill="FFFFFF"/>
-        </w:rPr>
-        <w:t>:</w:t>
-      </w:r>
-      <w:r>
-        <w:rPr>
-          <w:rStyle w:val="28"/>
-          <w:rFonts w:hint="default" w:ascii="Tahoma" w:hAnsi="Tahoma" w:eastAsia="Tahoma" w:cs="Tahoma"/>
-          <w:b/>
-          <w:bCs/>
-          <w:i w:val="0"/>
-          <w:iCs w:val="0"/>
-          <w:caps w:val="0"/>
-          <w:color w:val="3AB54A"/>
-          <w:spacing w:val="0"/>
-          <w:sz w:val="21"/>
-          <w:szCs w:val="21"/>
-          <w:shd w:val="clear" w:fill="FFFFFF"/>
-        </w:rPr>
-        <w:t>"主题名"</w:t>
-      </w:r>
-      <w:r>
-        <w:rPr>
-          <w:rFonts w:hint="default" w:ascii="Tahoma" w:hAnsi="Tahoma" w:eastAsia="Tahoma" w:cs="Tahoma"/>
-          <w:i w:val="0"/>
-          <w:iCs w:val="0"/>
-          <w:caps w:val="0"/>
-          <w:color w:val="4A5560"/>
-          <w:spacing w:val="0"/>
-          <w:sz w:val="21"/>
-          <w:szCs w:val="21"/>
-          <w:shd w:val="clear" w:fill="FFFFFF"/>
-        </w:rPr>
-        <w:t>,</w:t>
-      </w:r>
-      <w:r>
-        <w:rPr>
-          <w:rFonts w:hint="default" w:ascii="Tahoma" w:hAnsi="Tahoma" w:eastAsia="Tahoma" w:cs="Tahoma"/>
-          <w:i w:val="0"/>
-          <w:iCs w:val="0"/>
-          <w:caps w:val="0"/>
-          <w:color w:val="4A5560"/>
-          <w:spacing w:val="0"/>
-          <w:sz w:val="21"/>
-          <w:szCs w:val="21"/>
-          <w:shd w:val="clear" w:fill="FFFFFF"/>
-        </w:rPr>
-        <w:br w:type="textWrapping"/>
-      </w:r>
-      <w:r>
-        <w:rPr>
-          <w:rFonts w:hint="default" w:ascii="Tahoma" w:hAnsi="Tahoma" w:eastAsia="Tahoma" w:cs="Tahoma"/>
-          <w:i w:val="0"/>
-          <w:iCs w:val="0"/>
-          <w:caps w:val="0"/>
-          <w:color w:val="4A5560"/>
-          <w:spacing w:val="0"/>
-          <w:sz w:val="21"/>
-          <w:szCs w:val="21"/>
-          <w:shd w:val="clear" w:fill="FFFFFF"/>
-        </w:rPr>
-        <w:t>        </w:t>
-      </w:r>
-      <w:r>
-        <w:rPr>
-          <w:rStyle w:val="27"/>
-          <w:rFonts w:hint="default" w:ascii="Tahoma" w:hAnsi="Tahoma" w:eastAsia="Tahoma" w:cs="Tahoma"/>
-          <w:b/>
-          <w:bCs/>
-          <w:i w:val="0"/>
-          <w:iCs w:val="0"/>
-          <w:caps w:val="0"/>
-          <w:color w:val="92278F"/>
-          <w:spacing w:val="0"/>
-          <w:sz w:val="21"/>
-          <w:szCs w:val="21"/>
-          <w:shd w:val="clear" w:fill="FFFFFF"/>
-        </w:rPr>
-        <w:t>"nSerial"</w:t>
-      </w:r>
-      <w:r>
-        <w:rPr>
-          <w:rFonts w:hint="default" w:ascii="Tahoma" w:hAnsi="Tahoma" w:eastAsia="Tahoma" w:cs="Tahoma"/>
-          <w:i w:val="0"/>
-          <w:iCs w:val="0"/>
-          <w:caps w:val="0"/>
-          <w:color w:val="4A5560"/>
-          <w:spacing w:val="0"/>
-          <w:sz w:val="21"/>
-          <w:szCs w:val="21"/>
-          <w:shd w:val="clear" w:fill="FFFFFF"/>
-        </w:rPr>
-        <w:t>:</w:t>
-      </w:r>
-      <w:r>
-        <w:rPr>
-          <w:rStyle w:val="29"/>
-          <w:rFonts w:hint="default" w:ascii="Tahoma" w:hAnsi="Tahoma" w:eastAsia="Tahoma" w:cs="Tahoma"/>
-          <w:b/>
-          <w:bCs/>
-          <w:i w:val="0"/>
-          <w:iCs w:val="0"/>
-          <w:caps w:val="0"/>
-          <w:color w:val="25AAE2"/>
-          <w:spacing w:val="0"/>
-          <w:sz w:val="21"/>
-          <w:szCs w:val="21"/>
-          <w:shd w:val="clear" w:fill="FFFFFF"/>
-        </w:rPr>
-        <w:t>0</w:t>
-      </w:r>
-      <w:r>
-        <w:rPr>
-          <w:rFonts w:hint="default" w:ascii="Tahoma" w:hAnsi="Tahoma" w:eastAsia="Tahoma" w:cs="Tahoma"/>
-          <w:i w:val="0"/>
-          <w:iCs w:val="0"/>
-          <w:caps w:val="0"/>
-          <w:color w:val="4A5560"/>
-          <w:spacing w:val="0"/>
-          <w:sz w:val="21"/>
-          <w:szCs w:val="21"/>
-          <w:shd w:val="clear" w:fill="FFFFFF"/>
-        </w:rPr>
-        <w:t>,</w:t>
-      </w:r>
-      <w:r>
-        <w:rPr>
-          <w:rFonts w:hint="default" w:ascii="Tahoma" w:hAnsi="Tahoma" w:eastAsia="Tahoma" w:cs="Tahoma"/>
-          <w:i w:val="0"/>
-          <w:iCs w:val="0"/>
-          <w:caps w:val="0"/>
-          <w:color w:val="4A5560"/>
-          <w:spacing w:val="0"/>
-          <w:sz w:val="21"/>
-          <w:szCs w:val="21"/>
-          <w:shd w:val="clear" w:fill="FFFFFF"/>
-        </w:rPr>
-        <w:br w:type="textWrapping"/>
-      </w:r>
-      <w:r>
-        <w:rPr>
-          <w:rFonts w:hint="default" w:ascii="Tahoma" w:hAnsi="Tahoma" w:eastAsia="Tahoma" w:cs="Tahoma"/>
-          <w:i w:val="0"/>
-          <w:iCs w:val="0"/>
-          <w:caps w:val="0"/>
-          <w:color w:val="4A5560"/>
-          <w:spacing w:val="0"/>
-          <w:sz w:val="21"/>
-          <w:szCs w:val="21"/>
-          <w:shd w:val="clear" w:fill="FFFFFF"/>
-        </w:rPr>
-        <w:t>        </w:t>
-      </w:r>
-      <w:r>
-        <w:rPr>
-          <w:rStyle w:val="27"/>
-          <w:rFonts w:hint="default" w:ascii="Tahoma" w:hAnsi="Tahoma" w:eastAsia="Tahoma" w:cs="Tahoma"/>
-          <w:b/>
-          <w:bCs/>
-          <w:i w:val="0"/>
-          <w:iCs w:val="0"/>
-          <w:caps w:val="0"/>
-          <w:color w:val="92278F"/>
-          <w:spacing w:val="0"/>
-          <w:sz w:val="21"/>
-          <w:szCs w:val="21"/>
-          <w:shd w:val="clear" w:fill="FFFFFF"/>
-        </w:rPr>
-        <w:t>"nKeepTime"</w:t>
-      </w:r>
-      <w:r>
-        <w:rPr>
-          <w:rFonts w:hint="default" w:ascii="Tahoma" w:hAnsi="Tahoma" w:eastAsia="Tahoma" w:cs="Tahoma"/>
-          <w:i w:val="0"/>
-          <w:iCs w:val="0"/>
-          <w:caps w:val="0"/>
-          <w:color w:val="4A5560"/>
-          <w:spacing w:val="0"/>
-          <w:sz w:val="21"/>
-          <w:szCs w:val="21"/>
-          <w:shd w:val="clear" w:fill="FFFFFF"/>
-        </w:rPr>
-        <w:t>:</w:t>
-      </w:r>
-      <w:r>
-        <w:rPr>
-          <w:rStyle w:val="29"/>
-          <w:rFonts w:hint="default" w:ascii="Tahoma" w:hAnsi="Tahoma" w:eastAsia="Tahoma" w:cs="Tahoma"/>
-          <w:b/>
-          <w:bCs/>
-          <w:i w:val="0"/>
-          <w:iCs w:val="0"/>
-          <w:caps w:val="0"/>
-          <w:color w:val="25AAE2"/>
-          <w:spacing w:val="0"/>
-          <w:sz w:val="21"/>
-          <w:szCs w:val="21"/>
-          <w:shd w:val="clear" w:fill="FFFFFF"/>
-        </w:rPr>
-        <w:t>0</w:t>
-      </w:r>
-      <w:r>
-        <w:rPr>
-          <w:rFonts w:hint="default" w:ascii="Tahoma" w:hAnsi="Tahoma" w:eastAsia="Tahoma" w:cs="Tahoma"/>
-          <w:i w:val="0"/>
-          <w:iCs w:val="0"/>
-          <w:caps w:val="0"/>
-          <w:color w:val="4A5560"/>
-          <w:spacing w:val="0"/>
-          <w:sz w:val="21"/>
-          <w:szCs w:val="21"/>
-          <w:shd w:val="clear" w:fill="FFFFFF"/>
-        </w:rPr>
-        <w:t>,</w:t>
-      </w:r>
-      <w:r>
-        <w:rPr>
-          <w:rFonts w:hint="default" w:ascii="Tahoma" w:hAnsi="Tahoma" w:eastAsia="Tahoma" w:cs="Tahoma"/>
-          <w:i w:val="0"/>
-          <w:iCs w:val="0"/>
-          <w:caps w:val="0"/>
-          <w:color w:val="4A5560"/>
-          <w:spacing w:val="0"/>
-          <w:sz w:val="21"/>
-          <w:szCs w:val="21"/>
-          <w:shd w:val="clear" w:fill="FFFFFF"/>
-        </w:rPr>
-        <w:br w:type="textWrapping"/>
-      </w:r>
-      <w:r>
-        <w:rPr>
-          <w:rFonts w:hint="default" w:ascii="Tahoma" w:hAnsi="Tahoma" w:eastAsia="Tahoma" w:cs="Tahoma"/>
-          <w:i w:val="0"/>
-          <w:iCs w:val="0"/>
-          <w:caps w:val="0"/>
-          <w:color w:val="4A5560"/>
-          <w:spacing w:val="0"/>
-          <w:sz w:val="21"/>
-          <w:szCs w:val="21"/>
-          <w:shd w:val="clear" w:fill="FFFFFF"/>
-        </w:rPr>
-        <w:t>        </w:t>
-      </w:r>
-      <w:r>
-        <w:rPr>
-          <w:rStyle w:val="27"/>
-          <w:rFonts w:hint="default" w:ascii="Tahoma" w:hAnsi="Tahoma" w:eastAsia="Tahoma" w:cs="Tahoma"/>
-          <w:b/>
-          <w:bCs/>
-          <w:i w:val="0"/>
-          <w:iCs w:val="0"/>
-          <w:caps w:val="0"/>
-          <w:color w:val="92278F"/>
-          <w:spacing w:val="0"/>
-          <w:sz w:val="21"/>
-          <w:szCs w:val="21"/>
-          <w:shd w:val="clear" w:fill="FFFFFF"/>
-        </w:rPr>
-        <w:t>"nGetTimer"</w:t>
-      </w:r>
-      <w:r>
-        <w:rPr>
-          <w:rFonts w:hint="default" w:ascii="Tahoma" w:hAnsi="Tahoma" w:eastAsia="Tahoma" w:cs="Tahoma"/>
-          <w:i w:val="0"/>
-          <w:iCs w:val="0"/>
-          <w:caps w:val="0"/>
-          <w:color w:val="4A5560"/>
-          <w:spacing w:val="0"/>
-          <w:sz w:val="21"/>
-          <w:szCs w:val="21"/>
-          <w:shd w:val="clear" w:fill="FFFFFF"/>
-        </w:rPr>
-        <w:t>:</w:t>
-      </w:r>
-      <w:r>
-        <w:rPr>
-          <w:rStyle w:val="29"/>
-          <w:rFonts w:hint="default" w:ascii="Tahoma" w:hAnsi="Tahoma" w:eastAsia="Tahoma" w:cs="Tahoma"/>
-          <w:b/>
-          <w:bCs/>
-          <w:i w:val="0"/>
-          <w:iCs w:val="0"/>
-          <w:caps w:val="0"/>
-          <w:color w:val="25AAE2"/>
-          <w:spacing w:val="0"/>
-          <w:sz w:val="21"/>
-          <w:szCs w:val="21"/>
-          <w:shd w:val="clear" w:fill="FFFFFF"/>
-        </w:rPr>
-        <w:t>0</w:t>
-      </w:r>
-      <w:r>
-        <w:rPr>
-          <w:rFonts w:hint="default" w:ascii="Tahoma" w:hAnsi="Tahoma" w:eastAsia="Tahoma" w:cs="Tahoma"/>
-          <w:i w:val="0"/>
-          <w:iCs w:val="0"/>
-          <w:caps w:val="0"/>
-          <w:color w:val="4A5560"/>
-          <w:spacing w:val="0"/>
-          <w:sz w:val="21"/>
-          <w:szCs w:val="21"/>
-          <w:shd w:val="clear" w:fill="FFFFFF"/>
-        </w:rPr>
-        <w:br w:type="textWrapping"/>
-      </w:r>
-      <w:r>
-        <w:rPr>
-          <w:rFonts w:hint="default" w:ascii="Tahoma" w:hAnsi="Tahoma" w:eastAsia="Tahoma" w:cs="Tahoma"/>
-          <w:i w:val="0"/>
-          <w:iCs w:val="0"/>
-          <w:caps w:val="0"/>
-          <w:color w:val="4A5560"/>
-          <w:spacing w:val="0"/>
-          <w:sz w:val="21"/>
-          <w:szCs w:val="21"/>
-          <w:shd w:val="clear" w:fill="FFFFFF"/>
-        </w:rPr>
-        <w:t>    },</w:t>
-      </w:r>
-      <w:r>
-        <w:rPr>
-          <w:rFonts w:hint="default" w:ascii="Tahoma" w:hAnsi="Tahoma" w:eastAsia="Tahoma" w:cs="Tahoma"/>
-          <w:i w:val="0"/>
-          <w:iCs w:val="0"/>
-          <w:caps w:val="0"/>
-          <w:color w:val="4A5560"/>
-          <w:spacing w:val="0"/>
-          <w:sz w:val="21"/>
-          <w:szCs w:val="21"/>
-          <w:shd w:val="clear" w:fill="FFFFFF"/>
-        </w:rPr>
-        <w:br w:type="textWrapping"/>
-      </w:r>
-      <w:r>
-        <w:rPr>
-          <w:rFonts w:hint="default" w:ascii="Tahoma" w:hAnsi="Tahoma" w:eastAsia="Tahoma" w:cs="Tahoma"/>
-          <w:i w:val="0"/>
-          <w:iCs w:val="0"/>
-          <w:caps w:val="0"/>
-          <w:color w:val="4A5560"/>
-          <w:spacing w:val="0"/>
-          <w:sz w:val="21"/>
-          <w:szCs w:val="21"/>
-          <w:shd w:val="clear" w:fill="FFFFFF"/>
-        </w:rPr>
-        <w:t>    </w:t>
-      </w:r>
-      <w:r>
-        <w:rPr>
-          <w:rStyle w:val="27"/>
-          <w:rFonts w:hint="default" w:ascii="Tahoma" w:hAnsi="Tahoma" w:eastAsia="Tahoma" w:cs="Tahoma"/>
-          <w:b/>
-          <w:bCs/>
-          <w:i w:val="0"/>
-          <w:iCs w:val="0"/>
-          <w:caps w:val="0"/>
-          <w:color w:val="92278F"/>
-          <w:spacing w:val="0"/>
-          <w:sz w:val="21"/>
-          <w:szCs w:val="21"/>
-          <w:shd w:val="clear" w:fill="FFFFFF"/>
-        </w:rPr>
-        <w:t>"st_Payload"</w:t>
-      </w:r>
-      <w:r>
-        <w:rPr>
-          <w:rFonts w:hint="default" w:ascii="Tahoma" w:hAnsi="Tahoma" w:eastAsia="Tahoma" w:cs="Tahoma"/>
-          <w:i w:val="0"/>
-          <w:iCs w:val="0"/>
-          <w:caps w:val="0"/>
-          <w:color w:val="4A5560"/>
-          <w:spacing w:val="0"/>
-          <w:sz w:val="21"/>
-          <w:szCs w:val="21"/>
-          <w:shd w:val="clear" w:fill="FFFFFF"/>
-        </w:rPr>
-        <w:t>:{</w:t>
-      </w:r>
-      <w:r>
-        <w:rPr>
-          <w:rFonts w:hint="default" w:ascii="Tahoma" w:hAnsi="Tahoma" w:eastAsia="Tahoma" w:cs="Tahoma"/>
-          <w:i w:val="0"/>
-          <w:iCs w:val="0"/>
-          <w:caps w:val="0"/>
-          <w:color w:val="4A5560"/>
-          <w:spacing w:val="0"/>
-          <w:sz w:val="21"/>
-          <w:szCs w:val="21"/>
-          <w:shd w:val="clear" w:fill="FFFFFF"/>
-        </w:rPr>
-        <w:br w:type="textWrapping"/>
-      </w:r>
-      <w:r>
-        <w:rPr>
-          <w:rFonts w:hint="default" w:ascii="Tahoma" w:hAnsi="Tahoma" w:eastAsia="Tahoma" w:cs="Tahoma"/>
-          <w:i w:val="0"/>
-          <w:iCs w:val="0"/>
-          <w:caps w:val="0"/>
-          <w:color w:val="4A5560"/>
-          <w:spacing w:val="0"/>
-          <w:sz w:val="21"/>
-          <w:szCs w:val="21"/>
-          <w:shd w:val="clear" w:fill="FFFFFF"/>
-        </w:rPr>
-        <w:t>        </w:t>
-      </w:r>
-      <w:r>
-        <w:rPr>
-          <w:rStyle w:val="27"/>
-          <w:rFonts w:hint="default" w:ascii="Tahoma" w:hAnsi="Tahoma" w:eastAsia="Tahoma" w:cs="Tahoma"/>
-          <w:b/>
-          <w:bCs/>
-          <w:i w:val="0"/>
-          <w:iCs w:val="0"/>
-          <w:caps w:val="0"/>
-          <w:color w:val="92278F"/>
-          <w:spacing w:val="0"/>
-          <w:sz w:val="21"/>
-          <w:szCs w:val="21"/>
-          <w:shd w:val="clear" w:fill="FFFFFF"/>
-        </w:rPr>
-        <w:t>"nPayType"</w:t>
-      </w:r>
-      <w:r>
-        <w:rPr>
-          <w:rFonts w:hint="default" w:ascii="Tahoma" w:hAnsi="Tahoma" w:eastAsia="Tahoma" w:cs="Tahoma"/>
-          <w:i w:val="0"/>
-          <w:iCs w:val="0"/>
-          <w:caps w:val="0"/>
-          <w:color w:val="4A5560"/>
-          <w:spacing w:val="0"/>
-          <w:sz w:val="21"/>
-          <w:szCs w:val="21"/>
-          <w:shd w:val="clear" w:fill="FFFFFF"/>
-        </w:rPr>
-        <w:t>:</w:t>
-      </w:r>
-      <w:r>
-        <w:rPr>
-          <w:rStyle w:val="29"/>
-          <w:rFonts w:hint="default" w:ascii="Tahoma" w:hAnsi="Tahoma" w:eastAsia="Tahoma" w:cs="Tahoma"/>
-          <w:b/>
-          <w:bCs/>
-          <w:i w:val="0"/>
-          <w:iCs w:val="0"/>
-          <w:caps w:val="0"/>
-          <w:color w:val="25AAE2"/>
-          <w:spacing w:val="0"/>
-          <w:sz w:val="21"/>
-          <w:szCs w:val="21"/>
-          <w:shd w:val="clear" w:fill="FFFFFF"/>
-        </w:rPr>
-        <w:t>0</w:t>
-      </w:r>
-      <w:r>
-        <w:rPr>
-          <w:rFonts w:hint="default" w:ascii="Tahoma" w:hAnsi="Tahoma" w:eastAsia="Tahoma" w:cs="Tahoma"/>
-          <w:i w:val="0"/>
-          <w:iCs w:val="0"/>
-          <w:caps w:val="0"/>
-          <w:color w:val="4A5560"/>
-          <w:spacing w:val="0"/>
-          <w:sz w:val="21"/>
-          <w:szCs w:val="21"/>
-          <w:shd w:val="clear" w:fill="FFFFFF"/>
-        </w:rPr>
-        <w:t>,</w:t>
-      </w:r>
-      <w:r>
-        <w:rPr>
-          <w:rFonts w:hint="default" w:ascii="Tahoma" w:hAnsi="Tahoma" w:eastAsia="Tahoma" w:cs="Tahoma"/>
-          <w:i w:val="0"/>
-          <w:iCs w:val="0"/>
-          <w:caps w:val="0"/>
-          <w:color w:val="4A5560"/>
-          <w:spacing w:val="0"/>
-          <w:sz w:val="21"/>
-          <w:szCs w:val="21"/>
-          <w:shd w:val="clear" w:fill="FFFFFF"/>
-        </w:rPr>
-        <w:br w:type="textWrapping"/>
-      </w:r>
-      <w:r>
-        <w:rPr>
-          <w:rFonts w:hint="default" w:ascii="Tahoma" w:hAnsi="Tahoma" w:eastAsia="Tahoma" w:cs="Tahoma"/>
-          <w:i w:val="0"/>
-          <w:iCs w:val="0"/>
-          <w:caps w:val="0"/>
-          <w:color w:val="4A5560"/>
-          <w:spacing w:val="0"/>
-          <w:sz w:val="21"/>
-          <w:szCs w:val="21"/>
-          <w:shd w:val="clear" w:fill="FFFFFF"/>
-        </w:rPr>
-        <w:t>        </w:t>
-      </w:r>
-      <w:r>
-        <w:rPr>
-          <w:rStyle w:val="27"/>
-          <w:rFonts w:hint="default" w:ascii="Tahoma" w:hAnsi="Tahoma" w:eastAsia="Tahoma" w:cs="Tahoma"/>
-          <w:b/>
-          <w:bCs/>
-          <w:i w:val="0"/>
-          <w:iCs w:val="0"/>
-          <w:caps w:val="0"/>
-          <w:color w:val="92278F"/>
-          <w:spacing w:val="0"/>
-          <w:sz w:val="21"/>
-          <w:szCs w:val="21"/>
-          <w:shd w:val="clear" w:fill="FFFFFF"/>
-        </w:rPr>
-        <w:t>"nPayLen"</w:t>
-      </w:r>
-      <w:r>
-        <w:rPr>
-          <w:rFonts w:hint="default" w:ascii="Tahoma" w:hAnsi="Tahoma" w:eastAsia="Tahoma" w:cs="Tahoma"/>
-          <w:i w:val="0"/>
-          <w:iCs w:val="0"/>
-          <w:caps w:val="0"/>
-          <w:color w:val="4A5560"/>
-          <w:spacing w:val="0"/>
-          <w:sz w:val="21"/>
-          <w:szCs w:val="21"/>
-          <w:shd w:val="clear" w:fill="FFFFFF"/>
-        </w:rPr>
-        <w:t>:</w:t>
-      </w:r>
-      <w:r>
-        <w:rPr>
-          <w:rStyle w:val="29"/>
-          <w:rFonts w:hint="default" w:ascii="Tahoma" w:hAnsi="Tahoma" w:eastAsia="Tahoma" w:cs="Tahoma"/>
-          <w:b/>
-          <w:bCs/>
-          <w:i w:val="0"/>
-          <w:iCs w:val="0"/>
-          <w:caps w:val="0"/>
-          <w:color w:val="25AAE2"/>
-          <w:spacing w:val="0"/>
-          <w:sz w:val="21"/>
-          <w:szCs w:val="21"/>
-          <w:shd w:val="clear" w:fill="FFFFFF"/>
-        </w:rPr>
-        <w:t>6</w:t>
-      </w:r>
-      <w:r>
-        <w:rPr>
-          <w:rFonts w:hint="default" w:ascii="Tahoma" w:hAnsi="Tahoma" w:eastAsia="Tahoma" w:cs="Tahoma"/>
-          <w:i w:val="0"/>
-          <w:iCs w:val="0"/>
-          <w:caps w:val="0"/>
-          <w:color w:val="4A5560"/>
-          <w:spacing w:val="0"/>
-          <w:sz w:val="21"/>
-          <w:szCs w:val="21"/>
-          <w:shd w:val="clear" w:fill="FFFFFF"/>
-        </w:rPr>
-        <w:t>,</w:t>
-      </w:r>
-      <w:r>
-        <w:rPr>
-          <w:rFonts w:hint="default" w:ascii="Tahoma" w:hAnsi="Tahoma" w:eastAsia="Tahoma" w:cs="Tahoma"/>
-          <w:i w:val="0"/>
-          <w:iCs w:val="0"/>
-          <w:caps w:val="0"/>
-          <w:color w:val="4A5560"/>
-          <w:spacing w:val="0"/>
-          <w:sz w:val="21"/>
-          <w:szCs w:val="21"/>
-          <w:shd w:val="clear" w:fill="FFFFFF"/>
-        </w:rPr>
-        <w:br w:type="textWrapping"/>
-      </w:r>
-      <w:r>
-        <w:rPr>
-          <w:rFonts w:hint="default" w:ascii="Tahoma" w:hAnsi="Tahoma" w:eastAsia="Tahoma" w:cs="Tahoma"/>
-          <w:i w:val="0"/>
-          <w:iCs w:val="0"/>
-          <w:caps w:val="0"/>
-          <w:color w:val="4A5560"/>
-          <w:spacing w:val="0"/>
-          <w:sz w:val="21"/>
-          <w:szCs w:val="21"/>
-          <w:shd w:val="clear" w:fill="FFFFFF"/>
-        </w:rPr>
-        <w:t>        </w:t>
-      </w:r>
-      <w:r>
-        <w:rPr>
-          <w:rStyle w:val="27"/>
-          <w:rFonts w:hint="default" w:ascii="Tahoma" w:hAnsi="Tahoma" w:eastAsia="Tahoma" w:cs="Tahoma"/>
-          <w:b/>
-          <w:bCs/>
-          <w:i w:val="0"/>
-          <w:iCs w:val="0"/>
-          <w:caps w:val="0"/>
-          <w:color w:val="92278F"/>
-          <w:spacing w:val="0"/>
-          <w:sz w:val="21"/>
-          <w:szCs w:val="21"/>
-          <w:shd w:val="clear" w:fill="FFFFFF"/>
-        </w:rPr>
-        <w:t>"tszPayData"</w:t>
-      </w:r>
-      <w:r>
-        <w:rPr>
-          <w:rFonts w:hint="default" w:ascii="Tahoma" w:hAnsi="Tahoma" w:eastAsia="Tahoma" w:cs="Tahoma"/>
-          <w:i w:val="0"/>
-          <w:iCs w:val="0"/>
-          <w:caps w:val="0"/>
-          <w:color w:val="4A5560"/>
-          <w:spacing w:val="0"/>
-          <w:sz w:val="21"/>
-          <w:szCs w:val="21"/>
-          <w:shd w:val="clear" w:fill="FFFFFF"/>
-        </w:rPr>
-        <w:t>:</w:t>
-      </w:r>
-      <w:r>
-        <w:rPr>
-          <w:rStyle w:val="28"/>
-          <w:rFonts w:hint="default" w:ascii="Tahoma" w:hAnsi="Tahoma" w:eastAsia="Tahoma" w:cs="Tahoma"/>
-          <w:b/>
-          <w:bCs/>
-          <w:i w:val="0"/>
-          <w:iCs w:val="0"/>
-          <w:caps w:val="0"/>
-          <w:color w:val="3AB54A"/>
-          <w:spacing w:val="0"/>
-          <w:sz w:val="21"/>
-          <w:szCs w:val="21"/>
-          <w:shd w:val="clear" w:fill="FFFFFF"/>
-        </w:rPr>
-        <w:t>"123456"</w:t>
-      </w:r>
-      <w:r>
-        <w:rPr>
-          <w:rFonts w:hint="default" w:ascii="Tahoma" w:hAnsi="Tahoma" w:eastAsia="Tahoma" w:cs="Tahoma"/>
-          <w:i w:val="0"/>
-          <w:iCs w:val="0"/>
-          <w:caps w:val="0"/>
-          <w:color w:val="4A5560"/>
-          <w:spacing w:val="0"/>
-          <w:sz w:val="21"/>
-          <w:szCs w:val="21"/>
-          <w:shd w:val="clear" w:fill="FFFFFF"/>
-        </w:rPr>
-        <w:br w:type="textWrapping"/>
-      </w:r>
-      <w:r>
-        <w:rPr>
-          <w:rFonts w:hint="default" w:ascii="Tahoma" w:hAnsi="Tahoma" w:eastAsia="Tahoma" w:cs="Tahoma"/>
-          <w:i w:val="0"/>
-          <w:iCs w:val="0"/>
-          <w:caps w:val="0"/>
-          <w:color w:val="4A5560"/>
-          <w:spacing w:val="0"/>
-          <w:sz w:val="21"/>
-          <w:szCs w:val="21"/>
-          <w:shd w:val="clear" w:fill="FFFFFF"/>
-        </w:rPr>
-        <w:t>    }</w:t>
-      </w:r>
-      <w:r>
-        <w:rPr>
-          <w:rFonts w:hint="default" w:ascii="Tahoma" w:hAnsi="Tahoma" w:eastAsia="Tahoma" w:cs="Tahoma"/>
-          <w:i w:val="0"/>
-          <w:iCs w:val="0"/>
-          <w:caps w:val="0"/>
-          <w:color w:val="4A5560"/>
-          <w:spacing w:val="0"/>
-          <w:sz w:val="21"/>
-          <w:szCs w:val="21"/>
-          <w:shd w:val="clear" w:fill="FFFFFF"/>
-        </w:rPr>
-        <w:br w:type="textWrapping"/>
-      </w:r>
-      <w:r>
-        <w:rPr>
-          <w:rFonts w:hint="default" w:ascii="Tahoma" w:hAnsi="Tahoma" w:eastAsia="Tahoma" w:cs="Tahoma"/>
-          <w:i w:val="0"/>
-          <w:iCs w:val="0"/>
-          <w:caps w:val="0"/>
-          <w:color w:val="4A5560"/>
-          <w:spacing w:val="0"/>
-          <w:sz w:val="21"/>
-          <w:szCs w:val="21"/>
-          <w:shd w:val="clear" w:fill="FFFFFF"/>
-        </w:rPr>
-        <w:t>}</w:t>
-      </w:r>
-    </w:p>
-    <w:p>
-      <w:pPr>
         <w:pStyle w:val="2"/>
         <w:bidi w:val="0"/>
         <w:rPr>
@@ -20209,8 +20119,8 @@
           <w:lang w:val="en-US" w:eastAsia="zh-CN"/>
         </w:rPr>
       </w:pPr>
-      <w:bookmarkStart w:id="53" w:name="_Toc9614"/>
-      <w:bookmarkStart w:id="54" w:name="_Toc28321"/>
+      <w:bookmarkStart w:id="53" w:name="_Toc28321"/>
+      <w:bookmarkStart w:id="54" w:name="_Toc9614"/>
       <w:r>
         <w:rPr>
           <w:rFonts w:hint="eastAsia"/>
@@ -20558,8 +20468,8 @@
           <w:lang w:val="en-US" w:eastAsia="zh-CN"/>
         </w:rPr>
       </w:pPr>
-      <w:bookmarkStart w:id="57" w:name="_Toc17763"/>
-      <w:bookmarkStart w:id="58" w:name="_Toc3958"/>
+      <w:bookmarkStart w:id="57" w:name="_Toc3958"/>
+      <w:bookmarkStart w:id="58" w:name="_Toc17763"/>
       <w:r>
         <w:rPr>
           <w:rFonts w:hint="eastAsia"/>

</xml_diff>

<commit_message>
support websocket protocol now update docment fixed:protocol module chinese charset
</commit_message>
<xml_diff>
--- a/XEngine_Docment/Docment_en.docx
+++ b/XEngine_Docment/Docment_en.docx
@@ -14,7 +14,7 @@
           <w:lang w:val="en-US"/>
         </w:rPr>
       </w:pPr>
-      <w:bookmarkStart w:id="0" w:name="_Toc13889"/>
+      <w:bookmarkStart w:id="0" w:name="_Toc25068"/>
       <w:r>
         <w:rPr>
           <w:rFonts w:hint="eastAsia"/>
@@ -91,7 +91,7 @@
             <w:fldChar w:fldCharType="begin"/>
           </w:r>
           <w:r>
-            <w:instrText xml:space="preserve"> HYPERLINK \l _Toc13889 </w:instrText>
+            <w:instrText xml:space="preserve"> HYPERLINK \l _Toc25068 </w:instrText>
           </w:r>
           <w:r>
             <w:fldChar w:fldCharType="separate"/>
@@ -111,7 +111,7 @@
             <w:fldChar w:fldCharType="begin"/>
           </w:r>
           <w:r>
-            <w:instrText xml:space="preserve"> PAGEREF _Toc13889 \h </w:instrText>
+            <w:instrText xml:space="preserve"> PAGEREF _Toc25068 \h </w:instrText>
           </w:r>
           <w:r>
             <w:fldChar w:fldCharType="separate"/>
@@ -145,7 +145,7 @@
               <w:bCs/>
               <w:lang w:val="zh-CN"/>
             </w:rPr>
-            <w:instrText xml:space="preserve"> HYPERLINK \l _Toc5227 </w:instrText>
+            <w:instrText xml:space="preserve"> HYPERLINK \l _Toc26571 </w:instrText>
           </w:r>
           <w:r>
             <w:rPr>
@@ -167,7 +167,7 @@
             <w:fldChar w:fldCharType="begin"/>
           </w:r>
           <w:r>
-            <w:instrText xml:space="preserve"> PAGEREF _Toc5227 \h </w:instrText>
+            <w:instrText xml:space="preserve"> PAGEREF _Toc26571 \h </w:instrText>
           </w:r>
           <w:r>
             <w:fldChar w:fldCharType="separate"/>
@@ -205,7 +205,7 @@
               <w:bCs/>
               <w:lang w:val="zh-CN"/>
             </w:rPr>
-            <w:instrText xml:space="preserve"> HYPERLINK \l _Toc6911 </w:instrText>
+            <w:instrText xml:space="preserve"> HYPERLINK \l _Toc7629 </w:instrText>
           </w:r>
           <w:r>
             <w:rPr>
@@ -228,7 +228,7 @@
             <w:fldChar w:fldCharType="begin"/>
           </w:r>
           <w:r>
-            <w:instrText xml:space="preserve"> PAGEREF _Toc6911 \h </w:instrText>
+            <w:instrText xml:space="preserve"> PAGEREF _Toc7629 \h </w:instrText>
           </w:r>
           <w:r>
             <w:fldChar w:fldCharType="separate"/>
@@ -266,7 +266,7 @@
               <w:bCs/>
               <w:lang w:val="zh-CN"/>
             </w:rPr>
-            <w:instrText xml:space="preserve"> HYPERLINK \l _Toc4926 </w:instrText>
+            <w:instrText xml:space="preserve"> HYPERLINK \l _Toc21466 </w:instrText>
           </w:r>
           <w:r>
             <w:rPr>
@@ -290,7 +290,7 @@
             <w:fldChar w:fldCharType="begin"/>
           </w:r>
           <w:r>
-            <w:instrText xml:space="preserve"> PAGEREF _Toc4926 \h </w:instrText>
+            <w:instrText xml:space="preserve"> PAGEREF _Toc21466 \h </w:instrText>
           </w:r>
           <w:r>
             <w:fldChar w:fldCharType="separate"/>
@@ -328,7 +328,7 @@
               <w:bCs/>
               <w:lang w:val="zh-CN"/>
             </w:rPr>
-            <w:instrText xml:space="preserve"> HYPERLINK \l _Toc30979 </w:instrText>
+            <w:instrText xml:space="preserve"> HYPERLINK \l _Toc23721 </w:instrText>
           </w:r>
           <w:r>
             <w:rPr>
@@ -351,7 +351,7 @@
             <w:fldChar w:fldCharType="begin"/>
           </w:r>
           <w:r>
-            <w:instrText xml:space="preserve"> PAGEREF _Toc30979 \h </w:instrText>
+            <w:instrText xml:space="preserve"> PAGEREF _Toc23721 \h </w:instrText>
           </w:r>
           <w:r>
             <w:fldChar w:fldCharType="separate"/>
@@ -389,7 +389,7 @@
               <w:bCs/>
               <w:lang w:val="zh-CN"/>
             </w:rPr>
-            <w:instrText xml:space="preserve"> HYPERLINK \l _Toc17628 </w:instrText>
+            <w:instrText xml:space="preserve"> HYPERLINK \l _Toc26567 </w:instrText>
           </w:r>
           <w:r>
             <w:rPr>
@@ -418,7 +418,7 @@
             <w:fldChar w:fldCharType="begin"/>
           </w:r>
           <w:r>
-            <w:instrText xml:space="preserve"> PAGEREF _Toc17628 \h </w:instrText>
+            <w:instrText xml:space="preserve"> PAGEREF _Toc26567 \h </w:instrText>
           </w:r>
           <w:r>
             <w:fldChar w:fldCharType="separate"/>
@@ -456,7 +456,7 @@
               <w:bCs/>
               <w:lang w:val="zh-CN"/>
             </w:rPr>
-            <w:instrText xml:space="preserve"> HYPERLINK \l _Toc28615 </w:instrText>
+            <w:instrText xml:space="preserve"> HYPERLINK \l _Toc8827 </w:instrText>
           </w:r>
           <w:r>
             <w:rPr>
@@ -486,7 +486,7 @@
             <w:fldChar w:fldCharType="begin"/>
           </w:r>
           <w:r>
-            <w:instrText xml:space="preserve"> PAGEREF _Toc28615 \h </w:instrText>
+            <w:instrText xml:space="preserve"> PAGEREF _Toc8827 \h </w:instrText>
           </w:r>
           <w:r>
             <w:fldChar w:fldCharType="separate"/>
@@ -524,7 +524,7 @@
               <w:bCs/>
               <w:lang w:val="zh-CN"/>
             </w:rPr>
-            <w:instrText xml:space="preserve"> HYPERLINK \l _Toc29139 </w:instrText>
+            <w:instrText xml:space="preserve"> HYPERLINK \l _Toc14373 </w:instrText>
           </w:r>
           <w:r>
             <w:rPr>
@@ -554,7 +554,7 @@
             <w:fldChar w:fldCharType="begin"/>
           </w:r>
           <w:r>
-            <w:instrText xml:space="preserve"> PAGEREF _Toc29139 \h </w:instrText>
+            <w:instrText xml:space="preserve"> PAGEREF _Toc14373 \h </w:instrText>
           </w:r>
           <w:r>
             <w:fldChar w:fldCharType="separate"/>
@@ -592,7 +592,7 @@
               <w:bCs/>
               <w:lang w:val="zh-CN"/>
             </w:rPr>
-            <w:instrText xml:space="preserve"> HYPERLINK \l _Toc6325 </w:instrText>
+            <w:instrText xml:space="preserve"> HYPERLINK \l _Toc22531 </w:instrText>
           </w:r>
           <w:r>
             <w:rPr>
@@ -622,7 +622,7 @@
             <w:fldChar w:fldCharType="begin"/>
           </w:r>
           <w:r>
-            <w:instrText xml:space="preserve"> PAGEREF _Toc6325 \h </w:instrText>
+            <w:instrText xml:space="preserve"> PAGEREF _Toc22531 \h </w:instrText>
           </w:r>
           <w:r>
             <w:fldChar w:fldCharType="separate"/>
@@ -660,7 +660,7 @@
               <w:bCs/>
               <w:lang w:val="zh-CN"/>
             </w:rPr>
-            <w:instrText xml:space="preserve"> HYPERLINK \l _Toc15537 </w:instrText>
+            <w:instrText xml:space="preserve"> HYPERLINK \l _Toc32583 </w:instrText>
           </w:r>
           <w:r>
             <w:rPr>
@@ -683,7 +683,7 @@
             <w:fldChar w:fldCharType="begin"/>
           </w:r>
           <w:r>
-            <w:instrText xml:space="preserve"> PAGEREF _Toc15537 \h </w:instrText>
+            <w:instrText xml:space="preserve"> PAGEREF _Toc32583 \h </w:instrText>
           </w:r>
           <w:r>
             <w:fldChar w:fldCharType="separate"/>
@@ -721,7 +721,7 @@
               <w:bCs/>
               <w:lang w:val="zh-CN"/>
             </w:rPr>
-            <w:instrText xml:space="preserve"> HYPERLINK \l _Toc26563 </w:instrText>
+            <w:instrText xml:space="preserve"> HYPERLINK \l _Toc14484 </w:instrText>
           </w:r>
           <w:r>
             <w:rPr>
@@ -744,7 +744,7 @@
             <w:fldChar w:fldCharType="begin"/>
           </w:r>
           <w:r>
-            <w:instrText xml:space="preserve"> PAGEREF _Toc26563 \h </w:instrText>
+            <w:instrText xml:space="preserve"> PAGEREF _Toc14484 \h </w:instrText>
           </w:r>
           <w:r>
             <w:fldChar w:fldCharType="separate"/>
@@ -782,7 +782,7 @@
               <w:bCs/>
               <w:lang w:val="zh-CN"/>
             </w:rPr>
-            <w:instrText xml:space="preserve"> HYPERLINK \l _Toc16046 </w:instrText>
+            <w:instrText xml:space="preserve"> HYPERLINK \l _Toc29778 </w:instrText>
           </w:r>
           <w:r>
             <w:rPr>
@@ -805,7 +805,7 @@
             <w:fldChar w:fldCharType="begin"/>
           </w:r>
           <w:r>
-            <w:instrText xml:space="preserve"> PAGEREF _Toc16046 \h </w:instrText>
+            <w:instrText xml:space="preserve"> PAGEREF _Toc29778 \h </w:instrText>
           </w:r>
           <w:r>
             <w:fldChar w:fldCharType="separate"/>
@@ -843,7 +843,7 @@
               <w:bCs/>
               <w:lang w:val="zh-CN"/>
             </w:rPr>
-            <w:instrText xml:space="preserve"> HYPERLINK \l _Toc6654 </w:instrText>
+            <w:instrText xml:space="preserve"> HYPERLINK \l _Toc27478 </w:instrText>
           </w:r>
           <w:r>
             <w:rPr>
@@ -866,7 +866,7 @@
             <w:fldChar w:fldCharType="begin"/>
           </w:r>
           <w:r>
-            <w:instrText xml:space="preserve"> PAGEREF _Toc6654 \h </w:instrText>
+            <w:instrText xml:space="preserve"> PAGEREF _Toc27478 \h </w:instrText>
           </w:r>
           <w:r>
             <w:fldChar w:fldCharType="separate"/>
@@ -904,7 +904,7 @@
               <w:bCs/>
               <w:lang w:val="zh-CN"/>
             </w:rPr>
-            <w:instrText xml:space="preserve"> HYPERLINK \l _Toc28295 </w:instrText>
+            <w:instrText xml:space="preserve"> HYPERLINK \l _Toc9220 </w:instrText>
           </w:r>
           <w:r>
             <w:rPr>
@@ -927,7 +927,7 @@
             <w:fldChar w:fldCharType="begin"/>
           </w:r>
           <w:r>
-            <w:instrText xml:space="preserve"> PAGEREF _Toc28295 \h </w:instrText>
+            <w:instrText xml:space="preserve"> PAGEREF _Toc9220 \h </w:instrText>
           </w:r>
           <w:r>
             <w:fldChar w:fldCharType="separate"/>
@@ -965,7 +965,7 @@
               <w:bCs/>
               <w:lang w:val="zh-CN"/>
             </w:rPr>
-            <w:instrText xml:space="preserve"> HYPERLINK \l _Toc26990 </w:instrText>
+            <w:instrText xml:space="preserve"> HYPERLINK \l _Toc2938 </w:instrText>
           </w:r>
           <w:r>
             <w:rPr>
@@ -988,7 +988,7 @@
             <w:fldChar w:fldCharType="begin"/>
           </w:r>
           <w:r>
-            <w:instrText xml:space="preserve"> PAGEREF _Toc26990 \h </w:instrText>
+            <w:instrText xml:space="preserve"> PAGEREF _Toc2938 \h </w:instrText>
           </w:r>
           <w:r>
             <w:fldChar w:fldCharType="separate"/>
@@ -1026,7 +1026,7 @@
               <w:bCs/>
               <w:lang w:val="zh-CN"/>
             </w:rPr>
-            <w:instrText xml:space="preserve"> HYPERLINK \l _Toc19301 </w:instrText>
+            <w:instrText xml:space="preserve"> HYPERLINK \l _Toc8328 </w:instrText>
           </w:r>
           <w:r>
             <w:rPr>
@@ -1049,7 +1049,7 @@
             <w:fldChar w:fldCharType="begin"/>
           </w:r>
           <w:r>
-            <w:instrText xml:space="preserve"> PAGEREF _Toc19301 \h </w:instrText>
+            <w:instrText xml:space="preserve"> PAGEREF _Toc8328 \h </w:instrText>
           </w:r>
           <w:r>
             <w:fldChar w:fldCharType="separate"/>
@@ -1087,7 +1087,7 @@
               <w:bCs/>
               <w:lang w:val="zh-CN"/>
             </w:rPr>
-            <w:instrText xml:space="preserve"> HYPERLINK \l _Toc14572 </w:instrText>
+            <w:instrText xml:space="preserve"> HYPERLINK \l _Toc16183 </w:instrText>
           </w:r>
           <w:r>
             <w:rPr>
@@ -1110,7 +1110,7 @@
             <w:fldChar w:fldCharType="begin"/>
           </w:r>
           <w:r>
-            <w:instrText xml:space="preserve"> PAGEREF _Toc14572 \h </w:instrText>
+            <w:instrText xml:space="preserve"> PAGEREF _Toc16183 \h </w:instrText>
           </w:r>
           <w:r>
             <w:fldChar w:fldCharType="separate"/>
@@ -1148,7 +1148,7 @@
               <w:bCs/>
               <w:lang w:val="zh-CN"/>
             </w:rPr>
-            <w:instrText xml:space="preserve"> HYPERLINK \l _Toc21442 </w:instrText>
+            <w:instrText xml:space="preserve"> HYPERLINK \l _Toc18703 </w:instrText>
           </w:r>
           <w:r>
             <w:rPr>
@@ -1171,7 +1171,7 @@
             <w:fldChar w:fldCharType="begin"/>
           </w:r>
           <w:r>
-            <w:instrText xml:space="preserve"> PAGEREF _Toc21442 \h </w:instrText>
+            <w:instrText xml:space="preserve"> PAGEREF _Toc18703 \h </w:instrText>
           </w:r>
           <w:r>
             <w:fldChar w:fldCharType="separate"/>
@@ -1209,7 +1209,7 @@
               <w:bCs/>
               <w:lang w:val="zh-CN"/>
             </w:rPr>
-            <w:instrText xml:space="preserve"> HYPERLINK \l _Toc16361 </w:instrText>
+            <w:instrText xml:space="preserve"> HYPERLINK \l _Toc15242 </w:instrText>
           </w:r>
           <w:r>
             <w:rPr>
@@ -1232,7 +1232,7 @@
             <w:fldChar w:fldCharType="begin"/>
           </w:r>
           <w:r>
-            <w:instrText xml:space="preserve"> PAGEREF _Toc16361 \h </w:instrText>
+            <w:instrText xml:space="preserve"> PAGEREF _Toc15242 \h </w:instrText>
           </w:r>
           <w:r>
             <w:fldChar w:fldCharType="separate"/>
@@ -1270,7 +1270,7 @@
               <w:bCs/>
               <w:lang w:val="zh-CN"/>
             </w:rPr>
-            <w:instrText xml:space="preserve"> HYPERLINK \l _Toc20650 </w:instrText>
+            <w:instrText xml:space="preserve"> HYPERLINK \l _Toc12036 </w:instrText>
           </w:r>
           <w:r>
             <w:rPr>
@@ -1293,7 +1293,7 @@
             <w:fldChar w:fldCharType="begin"/>
           </w:r>
           <w:r>
-            <w:instrText xml:space="preserve"> PAGEREF _Toc20650 \h </w:instrText>
+            <w:instrText xml:space="preserve"> PAGEREF _Toc12036 \h </w:instrText>
           </w:r>
           <w:r>
             <w:fldChar w:fldCharType="separate"/>
@@ -1331,7 +1331,7 @@
               <w:bCs/>
               <w:lang w:val="zh-CN"/>
             </w:rPr>
-            <w:instrText xml:space="preserve"> HYPERLINK \l _Toc15673 </w:instrText>
+            <w:instrText xml:space="preserve"> HYPERLINK \l _Toc17160 </w:instrText>
           </w:r>
           <w:r>
             <w:rPr>
@@ -1354,7 +1354,7 @@
             <w:fldChar w:fldCharType="begin"/>
           </w:r>
           <w:r>
-            <w:instrText xml:space="preserve"> PAGEREF _Toc15673 \h </w:instrText>
+            <w:instrText xml:space="preserve"> PAGEREF _Toc17160 \h </w:instrText>
           </w:r>
           <w:r>
             <w:fldChar w:fldCharType="separate"/>
@@ -1392,7 +1392,7 @@
               <w:bCs/>
               <w:lang w:val="zh-CN"/>
             </w:rPr>
-            <w:instrText xml:space="preserve"> HYPERLINK \l _Toc32712 </w:instrText>
+            <w:instrText xml:space="preserve"> HYPERLINK \l _Toc3606 </w:instrText>
           </w:r>
           <w:r>
             <w:rPr>
@@ -1415,7 +1415,7 @@
             <w:fldChar w:fldCharType="begin"/>
           </w:r>
           <w:r>
-            <w:instrText xml:space="preserve"> PAGEREF _Toc32712 \h </w:instrText>
+            <w:instrText xml:space="preserve"> PAGEREF _Toc3606 \h </w:instrText>
           </w:r>
           <w:r>
             <w:fldChar w:fldCharType="separate"/>
@@ -1453,7 +1453,7 @@
               <w:bCs/>
               <w:lang w:val="zh-CN"/>
             </w:rPr>
-            <w:instrText xml:space="preserve"> HYPERLINK \l _Toc12632 </w:instrText>
+            <w:instrText xml:space="preserve"> HYPERLINK \l _Toc24654 </w:instrText>
           </w:r>
           <w:r>
             <w:rPr>
@@ -1476,7 +1476,7 @@
             <w:fldChar w:fldCharType="begin"/>
           </w:r>
           <w:r>
-            <w:instrText xml:space="preserve"> PAGEREF _Toc12632 \h </w:instrText>
+            <w:instrText xml:space="preserve"> PAGEREF _Toc24654 \h </w:instrText>
           </w:r>
           <w:r>
             <w:fldChar w:fldCharType="separate"/>
@@ -1514,7 +1514,7 @@
               <w:bCs/>
               <w:lang w:val="zh-CN"/>
             </w:rPr>
-            <w:instrText xml:space="preserve"> HYPERLINK \l _Toc15136 </w:instrText>
+            <w:instrText xml:space="preserve"> HYPERLINK \l _Toc13683 </w:instrText>
           </w:r>
           <w:r>
             <w:rPr>
@@ -1537,7 +1537,7 @@
             <w:fldChar w:fldCharType="begin"/>
           </w:r>
           <w:r>
-            <w:instrText xml:space="preserve"> PAGEREF _Toc15136 \h </w:instrText>
+            <w:instrText xml:space="preserve"> PAGEREF _Toc13683 \h </w:instrText>
           </w:r>
           <w:r>
             <w:fldChar w:fldCharType="separate"/>
@@ -1575,7 +1575,7 @@
               <w:bCs/>
               <w:lang w:val="zh-CN"/>
             </w:rPr>
-            <w:instrText xml:space="preserve"> HYPERLINK \l _Toc25549 </w:instrText>
+            <w:instrText xml:space="preserve"> HYPERLINK \l _Toc24777 </w:instrText>
           </w:r>
           <w:r>
             <w:rPr>
@@ -1598,7 +1598,7 @@
             <w:fldChar w:fldCharType="begin"/>
           </w:r>
           <w:r>
-            <w:instrText xml:space="preserve"> PAGEREF _Toc25549 \h </w:instrText>
+            <w:instrText xml:space="preserve"> PAGEREF _Toc24777 \h </w:instrText>
           </w:r>
           <w:r>
             <w:fldChar w:fldCharType="separate"/>
@@ -1636,7 +1636,7 @@
               <w:bCs/>
               <w:lang w:val="zh-CN"/>
             </w:rPr>
-            <w:instrText xml:space="preserve"> HYPERLINK \l _Toc29549 </w:instrText>
+            <w:instrText xml:space="preserve"> HYPERLINK \l _Toc29667 </w:instrText>
           </w:r>
           <w:r>
             <w:rPr>
@@ -1659,7 +1659,7 @@
             <w:fldChar w:fldCharType="begin"/>
           </w:r>
           <w:r>
-            <w:instrText xml:space="preserve"> PAGEREF _Toc29549 \h </w:instrText>
+            <w:instrText xml:space="preserve"> PAGEREF _Toc29667 \h </w:instrText>
           </w:r>
           <w:r>
             <w:fldChar w:fldCharType="separate"/>
@@ -1697,7 +1697,7 @@
               <w:bCs/>
               <w:lang w:val="zh-CN"/>
             </w:rPr>
-            <w:instrText xml:space="preserve"> HYPERLINK \l _Toc21642 </w:instrText>
+            <w:instrText xml:space="preserve"> HYPERLINK \l _Toc31475 </w:instrText>
           </w:r>
           <w:r>
             <w:rPr>
@@ -1720,7 +1720,7 @@
             <w:fldChar w:fldCharType="begin"/>
           </w:r>
           <w:r>
-            <w:instrText xml:space="preserve"> PAGEREF _Toc21642 \h </w:instrText>
+            <w:instrText xml:space="preserve"> PAGEREF _Toc31475 \h </w:instrText>
           </w:r>
           <w:r>
             <w:fldChar w:fldCharType="separate"/>
@@ -1758,7 +1758,7 @@
               <w:bCs/>
               <w:lang w:val="zh-CN"/>
             </w:rPr>
-            <w:instrText xml:space="preserve"> HYPERLINK \l _Toc14957 </w:instrText>
+            <w:instrText xml:space="preserve"> HYPERLINK \l _Toc26015 </w:instrText>
           </w:r>
           <w:r>
             <w:rPr>
@@ -1781,7 +1781,7 @@
             <w:fldChar w:fldCharType="begin"/>
           </w:r>
           <w:r>
-            <w:instrText xml:space="preserve"> PAGEREF _Toc14957 \h </w:instrText>
+            <w:instrText xml:space="preserve"> PAGEREF _Toc26015 \h </w:instrText>
           </w:r>
           <w:r>
             <w:fldChar w:fldCharType="separate"/>
@@ -1819,7 +1819,7 @@
               <w:bCs/>
               <w:lang w:val="zh-CN"/>
             </w:rPr>
-            <w:instrText xml:space="preserve"> HYPERLINK \l _Toc387 </w:instrText>
+            <w:instrText xml:space="preserve"> HYPERLINK \l _Toc9009 </w:instrText>
           </w:r>
           <w:r>
             <w:rPr>
@@ -1842,7 +1842,7 @@
             <w:fldChar w:fldCharType="begin"/>
           </w:r>
           <w:r>
-            <w:instrText xml:space="preserve"> PAGEREF _Toc387 \h </w:instrText>
+            <w:instrText xml:space="preserve"> PAGEREF _Toc9009 \h </w:instrText>
           </w:r>
           <w:r>
             <w:fldChar w:fldCharType="separate"/>
@@ -1880,7 +1880,7 @@
               <w:bCs/>
               <w:lang w:val="zh-CN"/>
             </w:rPr>
-            <w:instrText xml:space="preserve"> HYPERLINK \l _Toc17581 </w:instrText>
+            <w:instrText xml:space="preserve"> HYPERLINK \l _Toc14885 </w:instrText>
           </w:r>
           <w:r>
             <w:rPr>
@@ -1903,13 +1903,74 @@
             <w:fldChar w:fldCharType="begin"/>
           </w:r>
           <w:r>
-            <w:instrText xml:space="preserve"> PAGEREF _Toc17581 \h </w:instrText>
+            <w:instrText xml:space="preserve"> PAGEREF _Toc14885 \h </w:instrText>
           </w:r>
           <w:r>
             <w:fldChar w:fldCharType="separate"/>
           </w:r>
           <w:r>
             <w:t>15</w:t>
+          </w:r>
+          <w:r>
+            <w:fldChar w:fldCharType="end"/>
+          </w:r>
+          <w:r>
+            <w:rPr>
+              <w:bCs/>
+              <w:lang w:val="zh-CN"/>
+            </w:rPr>
+            <w:fldChar w:fldCharType="end"/>
+          </w:r>
+        </w:p>
+        <w:p>
+          <w:pPr>
+            <w:pStyle w:val="12"/>
+            <w:tabs>
+              <w:tab w:val="right" w:leader="dot" w:pos="8306"/>
+            </w:tabs>
+          </w:pPr>
+          <w:r>
+            <w:rPr>
+              <w:bCs/>
+              <w:lang w:val="zh-CN"/>
+            </w:rPr>
+            <w:fldChar w:fldCharType="begin"/>
+          </w:r>
+          <w:r>
+            <w:rPr>
+              <w:bCs/>
+              <w:lang w:val="zh-CN"/>
+            </w:rPr>
+            <w:instrText xml:space="preserve"> HYPERLINK \l _Toc27901 </w:instrText>
+          </w:r>
+          <w:r>
+            <w:rPr>
+              <w:bCs/>
+              <w:lang w:val="zh-CN"/>
+            </w:rPr>
+            <w:fldChar w:fldCharType="separate"/>
+          </w:r>
+          <w:r>
+            <w:rPr>
+              <w:rFonts w:hint="eastAsia"/>
+              <w:lang w:val="en-US" w:eastAsia="zh-CN"/>
+            </w:rPr>
+            <w:t>3.3 WEBSOCKET</w:t>
+          </w:r>
+          <w:r>
+            <w:tab/>
+          </w:r>
+          <w:r>
+            <w:fldChar w:fldCharType="begin"/>
+          </w:r>
+          <w:r>
+            <w:instrText xml:space="preserve"> PAGEREF _Toc27901 \h </w:instrText>
+          </w:r>
+          <w:r>
+            <w:fldChar w:fldCharType="separate"/>
+          </w:r>
+          <w:r>
+            <w:t>16</w:t>
           </w:r>
           <w:r>
             <w:fldChar w:fldCharType="end"/>
@@ -1941,7 +2002,7 @@
               <w:bCs/>
               <w:lang w:val="zh-CN"/>
             </w:rPr>
-            <w:instrText xml:space="preserve"> HYPERLINK \l _Toc27096 </w:instrText>
+            <w:instrText xml:space="preserve"> HYPERLINK \l _Toc31054 </w:instrText>
           </w:r>
           <w:r>
             <w:rPr>
@@ -1964,7 +2025,7 @@
             <w:fldChar w:fldCharType="begin"/>
           </w:r>
           <w:r>
-            <w:instrText xml:space="preserve"> PAGEREF _Toc27096 \h </w:instrText>
+            <w:instrText xml:space="preserve"> PAGEREF _Toc31054 \h </w:instrText>
           </w:r>
           <w:r>
             <w:fldChar w:fldCharType="separate"/>
@@ -2002,7 +2063,7 @@
               <w:bCs/>
               <w:lang w:val="zh-CN"/>
             </w:rPr>
-            <w:instrText xml:space="preserve"> HYPERLINK \l _Toc18065 </w:instrText>
+            <w:instrText xml:space="preserve"> HYPERLINK \l _Toc510 </w:instrText>
           </w:r>
           <w:r>
             <w:rPr>
@@ -2025,7 +2086,7 @@
             <w:fldChar w:fldCharType="begin"/>
           </w:r>
           <w:r>
-            <w:instrText xml:space="preserve"> PAGEREF _Toc18065 \h </w:instrText>
+            <w:instrText xml:space="preserve"> PAGEREF _Toc510 \h </w:instrText>
           </w:r>
           <w:r>
             <w:fldChar w:fldCharType="separate"/>
@@ -2063,7 +2124,7 @@
               <w:bCs/>
               <w:lang w:val="zh-CN"/>
             </w:rPr>
-            <w:instrText xml:space="preserve"> HYPERLINK \l _Toc17200 </w:instrText>
+            <w:instrText xml:space="preserve"> HYPERLINK \l _Toc19059 </w:instrText>
           </w:r>
           <w:r>
             <w:rPr>
@@ -2086,7 +2147,7 @@
             <w:fldChar w:fldCharType="begin"/>
           </w:r>
           <w:r>
-            <w:instrText xml:space="preserve"> PAGEREF _Toc17200 \h </w:instrText>
+            <w:instrText xml:space="preserve"> PAGEREF _Toc19059 \h </w:instrText>
           </w:r>
           <w:r>
             <w:fldChar w:fldCharType="separate"/>
@@ -2124,7 +2185,7 @@
               <w:bCs/>
               <w:lang w:val="zh-CN"/>
             </w:rPr>
-            <w:instrText xml:space="preserve"> HYPERLINK \l _Toc28321 </w:instrText>
+            <w:instrText xml:space="preserve"> HYPERLINK \l _Toc18233 </w:instrText>
           </w:r>
           <w:r>
             <w:rPr>
@@ -2147,7 +2208,7 @@
             <w:fldChar w:fldCharType="begin"/>
           </w:r>
           <w:r>
-            <w:instrText xml:space="preserve"> PAGEREF _Toc28321 \h </w:instrText>
+            <w:instrText xml:space="preserve"> PAGEREF _Toc18233 \h </w:instrText>
           </w:r>
           <w:r>
             <w:fldChar w:fldCharType="separate"/>
@@ -2185,7 +2246,7 @@
               <w:bCs/>
               <w:lang w:val="zh-CN"/>
             </w:rPr>
-            <w:instrText xml:space="preserve"> HYPERLINK \l _Toc15183 </w:instrText>
+            <w:instrText xml:space="preserve"> HYPERLINK \l _Toc5479 </w:instrText>
           </w:r>
           <w:r>
             <w:rPr>
@@ -2208,13 +2269,13 @@
             <w:fldChar w:fldCharType="begin"/>
           </w:r>
           <w:r>
-            <w:instrText xml:space="preserve"> PAGEREF _Toc15183 \h </w:instrText>
+            <w:instrText xml:space="preserve"> PAGEREF _Toc5479 \h </w:instrText>
           </w:r>
           <w:r>
             <w:fldChar w:fldCharType="separate"/>
           </w:r>
           <w:r>
-            <w:t>16</w:t>
+            <w:t>17</w:t>
           </w:r>
           <w:r>
             <w:fldChar w:fldCharType="end"/>
@@ -2246,7 +2307,7 @@
               <w:bCs/>
               <w:lang w:val="zh-CN"/>
             </w:rPr>
-            <w:instrText xml:space="preserve"> HYPERLINK \l _Toc3958 </w:instrText>
+            <w:instrText xml:space="preserve"> HYPERLINK \l _Toc18569 </w:instrText>
           </w:r>
           <w:r>
             <w:rPr>
@@ -2269,7 +2330,7 @@
             <w:fldChar w:fldCharType="begin"/>
           </w:r>
           <w:r>
-            <w:instrText xml:space="preserve"> PAGEREF _Toc3958 \h </w:instrText>
+            <w:instrText xml:space="preserve"> PAGEREF _Toc18569 \h </w:instrText>
           </w:r>
           <w:r>
             <w:fldChar w:fldCharType="separate"/>
@@ -2307,7 +2368,7 @@
               <w:bCs/>
               <w:lang w:val="zh-CN"/>
             </w:rPr>
-            <w:instrText xml:space="preserve"> HYPERLINK \l _Toc12002 </w:instrText>
+            <w:instrText xml:space="preserve"> HYPERLINK \l _Toc21646 </w:instrText>
           </w:r>
           <w:r>
             <w:rPr>
@@ -2330,7 +2391,7 @@
             <w:fldChar w:fldCharType="begin"/>
           </w:r>
           <w:r>
-            <w:instrText xml:space="preserve"> PAGEREF _Toc12002 \h </w:instrText>
+            <w:instrText xml:space="preserve"> PAGEREF _Toc21646 \h </w:instrText>
           </w:r>
           <w:r>
             <w:fldChar w:fldCharType="separate"/>
@@ -2368,7 +2429,7 @@
               <w:bCs/>
               <w:lang w:val="zh-CN"/>
             </w:rPr>
-            <w:instrText xml:space="preserve"> HYPERLINK \l _Toc23980 </w:instrText>
+            <w:instrText xml:space="preserve"> HYPERLINK \l _Toc1267 </w:instrText>
           </w:r>
           <w:r>
             <w:rPr>
@@ -2391,7 +2452,7 @@
             <w:fldChar w:fldCharType="begin"/>
           </w:r>
           <w:r>
-            <w:instrText xml:space="preserve"> PAGEREF _Toc23980 \h </w:instrText>
+            <w:instrText xml:space="preserve"> PAGEREF _Toc1267 \h </w:instrText>
           </w:r>
           <w:r>
             <w:fldChar w:fldCharType="separate"/>
@@ -2429,7 +2490,7 @@
               <w:bCs/>
               <w:lang w:val="zh-CN"/>
             </w:rPr>
-            <w:instrText xml:space="preserve"> HYPERLINK \l _Toc18449 </w:instrText>
+            <w:instrText xml:space="preserve"> HYPERLINK \l _Toc26711 </w:instrText>
           </w:r>
           <w:r>
             <w:rPr>
@@ -2452,7 +2513,7 @@
             <w:fldChar w:fldCharType="begin"/>
           </w:r>
           <w:r>
-            <w:instrText xml:space="preserve"> PAGEREF _Toc18449 \h </w:instrText>
+            <w:instrText xml:space="preserve"> PAGEREF _Toc26711 \h </w:instrText>
           </w:r>
           <w:r>
             <w:fldChar w:fldCharType="separate"/>
@@ -2490,7 +2551,7 @@
               <w:bCs/>
               <w:lang w:val="zh-CN"/>
             </w:rPr>
-            <w:instrText xml:space="preserve"> HYPERLINK \l _Toc2759 </w:instrText>
+            <w:instrText xml:space="preserve"> HYPERLINK \l _Toc19101 </w:instrText>
           </w:r>
           <w:r>
             <w:rPr>
@@ -2513,7 +2574,7 @@
             <w:fldChar w:fldCharType="begin"/>
           </w:r>
           <w:r>
-            <w:instrText xml:space="preserve"> PAGEREF _Toc2759 \h </w:instrText>
+            <w:instrText xml:space="preserve"> PAGEREF _Toc19101 \h </w:instrText>
           </w:r>
           <w:r>
             <w:fldChar w:fldCharType="separate"/>
@@ -2551,7 +2612,7 @@
               <w:bCs/>
               <w:lang w:val="zh-CN"/>
             </w:rPr>
-            <w:instrText xml:space="preserve"> HYPERLINK \l _Toc19045 </w:instrText>
+            <w:instrText xml:space="preserve"> HYPERLINK \l _Toc32742 </w:instrText>
           </w:r>
           <w:r>
             <w:rPr>
@@ -2574,7 +2635,7 @@
             <w:fldChar w:fldCharType="begin"/>
           </w:r>
           <w:r>
-            <w:instrText xml:space="preserve"> PAGEREF _Toc19045 \h </w:instrText>
+            <w:instrText xml:space="preserve"> PAGEREF _Toc32742 \h </w:instrText>
           </w:r>
           <w:r>
             <w:fldChar w:fldCharType="separate"/>
@@ -2612,7 +2673,7 @@
               <w:bCs/>
               <w:lang w:val="zh-CN"/>
             </w:rPr>
-            <w:instrText xml:space="preserve"> HYPERLINK \l _Toc3062 </w:instrText>
+            <w:instrText xml:space="preserve"> HYPERLINK \l _Toc1898 </w:instrText>
           </w:r>
           <w:r>
             <w:rPr>
@@ -2635,13 +2696,13 @@
             <w:fldChar w:fldCharType="begin"/>
           </w:r>
           <w:r>
-            <w:instrText xml:space="preserve"> PAGEREF _Toc3062 \h </w:instrText>
+            <w:instrText xml:space="preserve"> PAGEREF _Toc1898 \h </w:instrText>
           </w:r>
           <w:r>
             <w:fldChar w:fldCharType="separate"/>
           </w:r>
           <w:r>
-            <w:t>17</w:t>
+            <w:t>18</w:t>
           </w:r>
           <w:r>
             <w:fldChar w:fldCharType="end"/>
@@ -2673,7 +2734,7 @@
               <w:bCs/>
               <w:lang w:val="zh-CN"/>
             </w:rPr>
-            <w:instrText xml:space="preserve"> HYPERLINK \l _Toc16120 </w:instrText>
+            <w:instrText xml:space="preserve"> HYPERLINK \l _Toc1971 </w:instrText>
           </w:r>
           <w:r>
             <w:rPr>
@@ -2696,13 +2757,13 @@
             <w:fldChar w:fldCharType="begin"/>
           </w:r>
           <w:r>
-            <w:instrText xml:space="preserve"> PAGEREF _Toc16120 \h </w:instrText>
+            <w:instrText xml:space="preserve"> PAGEREF _Toc1971 \h </w:instrText>
           </w:r>
           <w:r>
             <w:fldChar w:fldCharType="separate"/>
           </w:r>
           <w:r>
-            <w:t>17</w:t>
+            <w:t>18</w:t>
           </w:r>
           <w:r>
             <w:fldChar w:fldCharType="end"/>
@@ -2996,6 +3057,8 @@
           <w:rFonts w:hint="eastAsia"/>
         </w:rPr>
       </w:pPr>
+      <w:bookmarkStart w:id="72" w:name="_GoBack"/>
+      <w:bookmarkEnd w:id="72"/>
     </w:p>
     <w:tbl>
       <w:tblPr>
@@ -3306,7 +3369,7 @@
                 <w:rFonts w:hint="eastAsia"/>
                 <w:lang w:val="en-US" w:eastAsia="zh-CN"/>
               </w:rPr>
-              <w:t>1.2</w:t>
+              <w:t>1.3</w:t>
             </w:r>
             <w:r>
               <w:rPr>
@@ -3434,7 +3497,7 @@
                 <w:rFonts w:hint="eastAsia"/>
                 <w:lang w:val="en-US" w:eastAsia="zh-CN"/>
               </w:rPr>
-              <w:t>16</w:t>
+              <w:t>23</w:t>
             </w:r>
           </w:p>
         </w:tc>
@@ -3767,7 +3830,7 @@
           <w:rFonts w:hint="eastAsia"/>
         </w:rPr>
       </w:pPr>
-      <w:bookmarkStart w:id="1" w:name="_Toc5227"/>
+      <w:bookmarkStart w:id="1" w:name="_Toc26571"/>
       <w:r>
         <w:rPr>
           <w:rFonts w:hint="eastAsia"/>
@@ -3784,7 +3847,7 @@
           <w:lang w:val="en-US" w:eastAsia="zh-CN"/>
         </w:rPr>
       </w:pPr>
-      <w:bookmarkStart w:id="2" w:name="_Toc6911"/>
+      <w:bookmarkStart w:id="2" w:name="_Toc7629"/>
       <w:r>
         <w:rPr>
           <w:rFonts w:hint="eastAsia"/>
@@ -3841,7 +3904,7 @@
           <w:lang w:val="en-US" w:eastAsia="zh-CN"/>
         </w:rPr>
       </w:pPr>
-      <w:bookmarkStart w:id="3" w:name="_Toc4926"/>
+      <w:bookmarkStart w:id="3" w:name="_Toc21466"/>
       <w:r>
         <w:rPr>
           <w:rFonts w:hint="eastAsia"/>
@@ -3877,7 +3940,7 @@
           <w:lang w:val="en-US" w:eastAsia="zh-CN"/>
         </w:rPr>
       </w:pPr>
-      <w:bookmarkStart w:id="4" w:name="_Toc30979"/>
+      <w:bookmarkStart w:id="4" w:name="_Toc23721"/>
       <w:r>
         <w:rPr>
           <w:rFonts w:hint="eastAsia"/>
@@ -3928,7 +3991,7 @@
         </w:rPr>
       </w:pPr>
       <w:bookmarkStart w:id="5" w:name="_Toc18055"/>
-      <w:bookmarkStart w:id="6" w:name="_Toc17628"/>
+      <w:bookmarkStart w:id="6" w:name="_Toc26567"/>
       <w:r>
         <w:rPr>
           <w:rFonts w:hint="eastAsia"/>
@@ -3990,7 +4053,7 @@
           <w:lang w:val="en-US" w:eastAsia="zh-CN"/>
         </w:rPr>
       </w:pPr>
-      <w:bookmarkStart w:id="7" w:name="_Toc28615"/>
+      <w:bookmarkStart w:id="7" w:name="_Toc8827"/>
       <w:r>
         <w:rPr>
           <w:rFonts w:hint="eastAsia"/>
@@ -4028,7 +4091,7 @@
           <w:lang w:val="en-US" w:eastAsia="zh-CN"/>
         </w:rPr>
       </w:pPr>
-      <w:bookmarkStart w:id="8" w:name="_Toc29139"/>
+      <w:bookmarkStart w:id="8" w:name="_Toc14373"/>
       <w:r>
         <w:rPr>
           <w:rFonts w:hint="eastAsia"/>
@@ -4064,7 +4127,7 @@
         </w:rPr>
       </w:pPr>
       <w:bookmarkStart w:id="9" w:name="_Toc25592"/>
-      <w:bookmarkStart w:id="10" w:name="_Toc6325"/>
+      <w:bookmarkStart w:id="10" w:name="_Toc22531"/>
       <w:r>
         <w:rPr>
           <w:rFonts w:hint="eastAsia"/>
@@ -4098,8 +4161,8 @@
           <w:lang w:val="en-US" w:eastAsia="zh-CN"/>
         </w:rPr>
       </w:pPr>
-      <w:bookmarkStart w:id="11" w:name="_Toc15537"/>
-      <w:bookmarkStart w:id="12" w:name="_Toc20809"/>
+      <w:bookmarkStart w:id="11" w:name="_Toc20809"/>
+      <w:bookmarkStart w:id="12" w:name="_Toc32583"/>
       <w:r>
         <w:rPr>
           <w:rFonts w:hint="eastAsia"/>
@@ -4168,7 +4231,7 @@
         </w:rPr>
       </w:pPr>
       <w:bookmarkStart w:id="13" w:name="_Toc31502"/>
-      <w:bookmarkStart w:id="14" w:name="_Toc26563"/>
+      <w:bookmarkStart w:id="14" w:name="_Toc14484"/>
       <w:r>
         <w:rPr>
           <w:rFonts w:hint="eastAsia"/>
@@ -4414,7 +4477,7 @@
         </w:rPr>
       </w:pPr>
       <w:bookmarkStart w:id="15" w:name="_Toc13573"/>
-      <w:bookmarkStart w:id="16" w:name="_Toc16046"/>
+      <w:bookmarkStart w:id="16" w:name="_Toc29778"/>
       <w:r>
         <w:rPr>
           <w:rFonts w:hint="eastAsia"/>
@@ -4563,8 +4626,8 @@
           <w:lang w:val="en-US" w:eastAsia="zh-CN"/>
         </w:rPr>
       </w:pPr>
-      <w:bookmarkStart w:id="17" w:name="_Toc6654"/>
-      <w:bookmarkStart w:id="18" w:name="_Toc31740"/>
+      <w:bookmarkStart w:id="17" w:name="_Toc31740"/>
+      <w:bookmarkStart w:id="18" w:name="_Toc27478"/>
       <w:r>
         <w:rPr>
           <w:rFonts w:hint="eastAsia"/>
@@ -4585,7 +4648,7 @@
         </w:rPr>
       </w:pPr>
       <w:bookmarkStart w:id="19" w:name="_Toc14452"/>
-      <w:bookmarkStart w:id="20" w:name="_Toc28295"/>
+      <w:bookmarkStart w:id="20" w:name="_Toc9220"/>
       <w:r>
         <w:rPr>
           <w:rFonts w:hint="eastAsia"/>
@@ -4702,7 +4765,7 @@
         </w:rPr>
       </w:pPr>
       <w:bookmarkStart w:id="21" w:name="_Toc16160"/>
-      <w:bookmarkStart w:id="22" w:name="_Toc26990"/>
+      <w:bookmarkStart w:id="22" w:name="_Toc2938"/>
       <w:r>
         <w:rPr>
           <w:rFonts w:hint="eastAsia"/>
@@ -4867,7 +4930,7 @@
         </w:rPr>
       </w:pPr>
       <w:bookmarkStart w:id="23" w:name="_Toc26189"/>
-      <w:bookmarkStart w:id="24" w:name="_Toc19301"/>
+      <w:bookmarkStart w:id="24" w:name="_Toc8328"/>
       <w:r>
         <w:rPr>
           <w:rFonts w:hint="eastAsia"/>
@@ -4887,8 +4950,8 @@
           <w:lang w:val="en-US" w:eastAsia="zh-CN"/>
         </w:rPr>
       </w:pPr>
-      <w:bookmarkStart w:id="25" w:name="_Toc14572"/>
-      <w:bookmarkStart w:id="26" w:name="_Toc12516"/>
+      <w:bookmarkStart w:id="25" w:name="_Toc12516"/>
+      <w:bookmarkStart w:id="26" w:name="_Toc16183"/>
       <w:r>
         <w:rPr>
           <w:rFonts w:hint="eastAsia"/>
@@ -4973,7 +5036,7 @@
         </w:rPr>
       </w:pPr>
       <w:bookmarkStart w:id="27" w:name="_Toc31670"/>
-      <w:bookmarkStart w:id="28" w:name="_Toc21442"/>
+      <w:bookmarkStart w:id="28" w:name="_Toc18703"/>
       <w:r>
         <w:rPr>
           <w:rFonts w:hint="eastAsia"/>
@@ -5048,8 +5111,8 @@
           <w:lang w:val="en-US" w:eastAsia="zh-CN"/>
         </w:rPr>
       </w:pPr>
-      <w:bookmarkStart w:id="29" w:name="_Toc16361"/>
-      <w:bookmarkStart w:id="30" w:name="_Toc6830"/>
+      <w:bookmarkStart w:id="29" w:name="_Toc6830"/>
+      <w:bookmarkStart w:id="30" w:name="_Toc15242"/>
       <w:r>
         <w:rPr>
           <w:rFonts w:hint="eastAsia"/>
@@ -5070,7 +5133,7 @@
         </w:rPr>
       </w:pPr>
       <w:bookmarkStart w:id="31" w:name="_Toc14016"/>
-      <w:bookmarkStart w:id="32" w:name="_Toc20650"/>
+      <w:bookmarkStart w:id="32" w:name="_Toc12036"/>
       <w:r>
         <w:rPr>
           <w:rFonts w:hint="eastAsia"/>
@@ -5132,7 +5195,7 @@
         </w:rPr>
       </w:pPr>
       <w:bookmarkStart w:id="33" w:name="_Toc5653"/>
-      <w:bookmarkStart w:id="34" w:name="_Toc15673"/>
+      <w:bookmarkStart w:id="34" w:name="_Toc17160"/>
       <w:r>
         <w:rPr>
           <w:rFonts w:hint="eastAsia"/>
@@ -7108,7 +7171,7 @@
         </w:rPr>
       </w:pPr>
       <w:bookmarkStart w:id="35" w:name="_Toc11414"/>
-      <w:bookmarkStart w:id="36" w:name="_Toc32712"/>
+      <w:bookmarkStart w:id="36" w:name="_Toc3606"/>
       <w:r>
         <w:rPr>
           <w:rFonts w:hint="eastAsia"/>
@@ -9069,7 +9132,7 @@
         </w:rPr>
       </w:pPr>
       <w:bookmarkStart w:id="37" w:name="_Toc31367"/>
-      <w:bookmarkStart w:id="38" w:name="_Toc12632"/>
+      <w:bookmarkStart w:id="38" w:name="_Toc24654"/>
       <w:r>
         <w:rPr>
           <w:rFonts w:hint="eastAsia"/>
@@ -10985,7 +11048,7 @@
         </w:rPr>
       </w:pPr>
       <w:bookmarkStart w:id="39" w:name="_Toc3979"/>
-      <w:bookmarkStart w:id="40" w:name="_Toc15136"/>
+      <w:bookmarkStart w:id="40" w:name="_Toc13683"/>
       <w:r>
         <w:rPr>
           <w:rFonts w:hint="eastAsia"/>
@@ -12923,8 +12986,8 @@
           <w:lang w:val="en-US" w:eastAsia="zh-CN"/>
         </w:rPr>
       </w:pPr>
-      <w:bookmarkStart w:id="41" w:name="_Toc25549"/>
-      <w:bookmarkStart w:id="42" w:name="_Toc31336"/>
+      <w:bookmarkStart w:id="41" w:name="_Toc31336"/>
+      <w:bookmarkStart w:id="42" w:name="_Toc24777"/>
       <w:r>
         <w:rPr>
           <w:rFonts w:hint="eastAsia"/>
@@ -14838,7 +14901,7 @@
           <w:lang w:val="en-US" w:eastAsia="zh-CN"/>
         </w:rPr>
       </w:pPr>
-      <w:bookmarkStart w:id="43" w:name="_Toc29549"/>
+      <w:bookmarkStart w:id="43" w:name="_Toc29667"/>
       <w:r>
         <w:rPr>
           <w:rFonts w:hint="eastAsia"/>
@@ -16744,7 +16807,7 @@
           <w:lang w:val="en-US" w:eastAsia="zh-CN"/>
         </w:rPr>
       </w:pPr>
-      <w:bookmarkStart w:id="44" w:name="_Toc21642"/>
+      <w:bookmarkStart w:id="44" w:name="_Toc31475"/>
       <w:r>
         <w:rPr>
           <w:rFonts w:hint="eastAsia"/>
@@ -17704,7 +17767,7 @@
           <w:lang w:val="en-US" w:eastAsia="zh-CN"/>
         </w:rPr>
       </w:pPr>
-      <w:bookmarkStart w:id="45" w:name="_Toc14957"/>
+      <w:bookmarkStart w:id="45" w:name="_Toc26015"/>
       <w:r>
         <w:rPr>
           <w:rFonts w:hint="eastAsia"/>
@@ -17807,7 +17870,7 @@
           <w:lang w:val="en-US" w:eastAsia="zh-CN"/>
         </w:rPr>
       </w:pPr>
-      <w:bookmarkStart w:id="46" w:name="_Toc387"/>
+      <w:bookmarkStart w:id="46" w:name="_Toc9009"/>
       <w:r>
         <w:rPr>
           <w:rFonts w:hint="eastAsia"/>
@@ -18025,8 +18088,6 @@
         </w:rPr>
         <w:t>,</w:t>
       </w:r>
-      <w:bookmarkStart w:id="71" w:name="_GoBack"/>
-      <w:bookmarkEnd w:id="71"/>
       <w:r>
         <w:rPr>
           <w:rFonts w:hint="default" w:ascii="Tahoma" w:hAnsi="Tahoma" w:eastAsia="Tahoma" w:cs="Tahoma"/>
@@ -18841,7 +18902,7 @@
           <w:lang w:val="en-US" w:eastAsia="zh-CN"/>
         </w:rPr>
       </w:pPr>
-      <w:bookmarkStart w:id="47" w:name="_Toc17581"/>
+      <w:bookmarkStart w:id="47" w:name="_Toc14885"/>
       <w:r>
         <w:rPr>
           <w:rFonts w:hint="eastAsia"/>
@@ -18854,8 +18915,15 @@
     <w:p>
       <w:pPr>
         <w:rPr>
-          <w:rFonts w:hint="eastAsia"/>
-          <w:lang w:val="en-US" w:eastAsia="zh-CN"/>
+          <w:rFonts w:hint="default" w:ascii="Tahoma" w:hAnsi="Tahoma" w:eastAsia="Tahoma" w:cs="Tahoma"/>
+          <w:i w:val="0"/>
+          <w:iCs w:val="0"/>
+          <w:caps w:val="0"/>
+          <w:color w:val="4A5560"/>
+          <w:spacing w:val="0"/>
+          <w:sz w:val="21"/>
+          <w:szCs w:val="21"/>
+          <w:shd w:val="clear" w:fill="FFFFFF"/>
         </w:rPr>
       </w:pPr>
       <w:r>
@@ -19949,6 +20017,81 @@
     </w:p>
     <w:p>
       <w:pPr>
+        <w:pStyle w:val="3"/>
+        <w:bidi w:val="0"/>
+        <w:rPr>
+          <w:rFonts w:hint="eastAsia"/>
+          <w:lang w:val="en-US" w:eastAsia="zh-CN"/>
+        </w:rPr>
+      </w:pPr>
+      <w:bookmarkStart w:id="48" w:name="_Toc27901"/>
+      <w:r>
+        <w:rPr>
+          <w:rFonts w:hint="eastAsia"/>
+          <w:lang w:val="en-US" w:eastAsia="zh-CN"/>
+        </w:rPr>
+        <w:t>3.3 WEBSOCKET</w:t>
+      </w:r>
+      <w:bookmarkEnd w:id="48"/>
+    </w:p>
+    <w:p>
+      <w:pPr>
+        <w:ind w:firstLine="420"/>
+        <w:rPr>
+          <w:rFonts w:hint="eastAsia"/>
+          <w:lang w:val="en-US" w:eastAsia="zh-CN"/>
+        </w:rPr>
+      </w:pPr>
+      <w:r>
+        <w:rPr>
+          <w:rFonts w:hint="eastAsia"/>
+          <w:lang w:val="en-US" w:eastAsia="zh-CN"/>
+        </w:rPr>
+        <w:t>WebSocket Protocol same load as http,return too,WebSocket request need ping and pong to heartbeat when is not have data change.</w:t>
+      </w:r>
+    </w:p>
+    <w:p>
+      <w:pPr>
+        <w:ind w:firstLine="420"/>
+        <w:rPr>
+          <w:rFonts w:hint="eastAsia"/>
+          <w:lang w:val="en-US" w:eastAsia="zh-CN"/>
+        </w:rPr>
+      </w:pPr>
+      <w:r>
+        <w:rPr>
+          <w:rFonts w:hint="eastAsia"/>
+          <w:lang w:val="en-US" w:eastAsia="zh-CN"/>
+        </w:rPr>
+        <w:t>Websocket payload type only is TEXT.websocket can be used subscribe mode.</w:t>
+      </w:r>
+    </w:p>
+    <w:p>
+      <w:pPr>
+        <w:ind w:firstLine="420"/>
+        <w:rPr>
+          <w:rFonts w:hint="eastAsia" w:ascii="Tahoma" w:hAnsi="Tahoma" w:eastAsia="Tahoma" w:cs="Tahoma"/>
+          <w:i w:val="0"/>
+          <w:iCs w:val="0"/>
+          <w:caps w:val="0"/>
+          <w:color w:val="4A5560"/>
+          <w:spacing w:val="0"/>
+          <w:sz w:val="21"/>
+          <w:szCs w:val="21"/>
+          <w:shd w:val="clear" w:fill="FFFFFF"/>
+          <w:lang w:val="en-US" w:eastAsia="zh-CN"/>
+        </w:rPr>
+      </w:pPr>
+      <w:r>
+        <w:rPr>
+          <w:rFonts w:hint="eastAsia"/>
+          <w:lang w:val="en-US" w:eastAsia="zh-CN"/>
+        </w:rPr>
+        <w:t>Websocket as long connection.can be not set serial whe you get message.</w:t>
+      </w:r>
+    </w:p>
+    <w:p>
+      <w:pPr>
         <w:pStyle w:val="2"/>
         <w:bidi w:val="0"/>
         <w:rPr>
@@ -19956,8 +20099,8 @@
           <w:lang w:val="en-US" w:eastAsia="zh-CN"/>
         </w:rPr>
       </w:pPr>
-      <w:bookmarkStart w:id="48" w:name="_Toc20002"/>
-      <w:bookmarkStart w:id="49" w:name="_Toc27096"/>
+      <w:bookmarkStart w:id="49" w:name="_Toc20002"/>
+      <w:bookmarkStart w:id="50" w:name="_Toc31054"/>
       <w:r>
         <w:rPr>
           <w:rFonts w:hint="eastAsia"/>
@@ -19965,7 +20108,7 @@
         </w:rPr>
         <w:t xml:space="preserve">四 </w:t>
       </w:r>
-      <w:bookmarkEnd w:id="48"/>
+      <w:bookmarkEnd w:id="49"/>
       <w:r>
         <w:rPr>
           <w:rFonts w:hint="eastAsia"/>
@@ -19973,7 +20116,7 @@
         </w:rPr>
         <w:t>Configure Description</w:t>
       </w:r>
-      <w:bookmarkEnd w:id="49"/>
+      <w:bookmarkEnd w:id="50"/>
     </w:p>
     <w:p>
       <w:pPr>
@@ -19984,7 +20127,7 @@
           <w:lang w:val="en-US" w:eastAsia="zh-CN"/>
         </w:rPr>
       </w:pPr>
-      <w:bookmarkStart w:id="50" w:name="_Toc18065"/>
+      <w:bookmarkStart w:id="51" w:name="_Toc510"/>
       <w:r>
         <w:rPr>
           <w:rFonts w:hint="eastAsia"/>
@@ -19992,7 +20135,7 @@
         </w:rPr>
         <w:t>4.1 Service Configure</w:t>
       </w:r>
-      <w:bookmarkEnd w:id="50"/>
+      <w:bookmarkEnd w:id="51"/>
     </w:p>
     <w:p>
       <w:pPr>
@@ -20018,8 +20161,8 @@
           <w:lang w:val="en-US" w:eastAsia="zh-CN"/>
         </w:rPr>
       </w:pPr>
-      <w:bookmarkStart w:id="51" w:name="_Toc21127"/>
-      <w:bookmarkStart w:id="52" w:name="_Toc17200"/>
+      <w:bookmarkStart w:id="52" w:name="_Toc21127"/>
+      <w:bookmarkStart w:id="53" w:name="_Toc19059"/>
       <w:r>
         <w:rPr>
           <w:rFonts w:hint="eastAsia"/>
@@ -20027,8 +20170,8 @@
         </w:rPr>
         <w:t>4.1.1 basic configure</w:t>
       </w:r>
-      <w:bookmarkEnd w:id="51"/>
       <w:bookmarkEnd w:id="52"/>
+      <w:bookmarkEnd w:id="53"/>
     </w:p>
     <w:p>
       <w:pPr>
@@ -20112,65 +20255,58 @@
     </w:p>
     <w:p>
       <w:pPr>
-        <w:pStyle w:val="4"/>
-        <w:bidi w:val="0"/>
-        <w:rPr>
-          <w:rFonts w:hint="eastAsia"/>
-          <w:lang w:val="en-US" w:eastAsia="zh-CN"/>
-        </w:rPr>
-      </w:pPr>
-      <w:bookmarkStart w:id="53" w:name="_Toc28321"/>
-      <w:bookmarkStart w:id="54" w:name="_Toc9614"/>
-      <w:r>
-        <w:rPr>
-          <w:rFonts w:hint="eastAsia"/>
-          <w:lang w:val="en-US" w:eastAsia="zh-CN"/>
-        </w:rPr>
-        <w:t>4.1.2 Max Configure</w:t>
-      </w:r>
-      <w:bookmarkEnd w:id="53"/>
-      <w:bookmarkEnd w:id="54"/>
-    </w:p>
-    <w:p>
-      <w:pPr>
-        <w:rPr>
-          <w:rFonts w:hint="default"/>
-          <w:lang w:val="en-US" w:eastAsia="zh-CN"/>
-        </w:rPr>
-      </w:pPr>
-      <w:r>
-        <w:rPr>
-          <w:rFonts w:hint="eastAsia"/>
-          <w:lang w:val="en-US" w:eastAsia="zh-CN"/>
-        </w:rPr>
-        <w:t>XMax Configure</w:t>
-      </w:r>
-    </w:p>
-    <w:p>
-      <w:pPr>
         <w:numPr>
           <w:ilvl w:val="0"/>
           <w:numId w:val="2"/>
         </w:numPr>
         <w:ind w:left="420" w:leftChars="0" w:hanging="420" w:firstLineChars="0"/>
         <w:rPr>
+          <w:rFonts w:hint="eastAsia"/>
+          <w:lang w:val="en-US" w:eastAsia="zh-CN"/>
+        </w:rPr>
+      </w:pPr>
+      <w:r>
+        <w:rPr>
+          <w:rFonts w:hint="eastAsia"/>
+          <w:lang w:val="en-US" w:eastAsia="zh-CN"/>
+        </w:rPr>
+        <w:t>nWSPort:websocket port</w:t>
+      </w:r>
+    </w:p>
+    <w:p>
+      <w:pPr>
+        <w:pStyle w:val="4"/>
+        <w:bidi w:val="0"/>
+        <w:rPr>
+          <w:rFonts w:hint="eastAsia"/>
+          <w:lang w:val="en-US" w:eastAsia="zh-CN"/>
+        </w:rPr>
+      </w:pPr>
+      <w:bookmarkStart w:id="54" w:name="_Toc9614"/>
+      <w:bookmarkStart w:id="55" w:name="_Toc18233"/>
+      <w:r>
+        <w:rPr>
+          <w:rFonts w:hint="eastAsia"/>
+          <w:lang w:val="en-US" w:eastAsia="zh-CN"/>
+        </w:rPr>
+        <w:t>4.1.2 Max Configure</w:t>
+      </w:r>
+      <w:bookmarkEnd w:id="54"/>
+      <w:bookmarkEnd w:id="55"/>
+    </w:p>
+    <w:p>
+      <w:pPr>
+        <w:rPr>
           <w:rFonts w:hint="default"/>
           <w:lang w:val="en-US" w:eastAsia="zh-CN"/>
         </w:rPr>
       </w:pPr>
       <w:r>
         <w:rPr>
-          <w:rFonts w:hint="default"/>
-          <w:lang w:val="en-US" w:eastAsia="zh-CN"/>
-        </w:rPr>
-        <w:t>MaxClient</w:t>
-      </w:r>
-      <w:r>
-        <w:rPr>
-          <w:rFonts w:hint="eastAsia"/>
-          <w:lang w:val="en-US" w:eastAsia="zh-CN"/>
-        </w:rPr>
-        <w:t xml:space="preserve"> Allow Max Client Count</w:t>
+          <w:rFonts w:hint="eastAsia"/>
+          <w:lang w:val="en-US" w:eastAsia="zh-CN"/>
+        </w:rPr>
+        <w:t>XMax Configure</w:t>
       </w:r>
     </w:p>
     <w:p>
@@ -20190,14 +20326,14 @@
           <w:rFonts w:hint="default"/>
           <w:lang w:val="en-US" w:eastAsia="zh-CN"/>
         </w:rPr>
-        <w:t>MaxQueue</w:t>
-      </w:r>
-      <w:r>
-        <w:rPr>
-          <w:rFonts w:hint="eastAsia"/>
-          <w:lang w:val="en-US" w:eastAsia="zh-CN"/>
-        </w:rPr>
-        <w:t xml:space="preserve"> Allow Max Queue</w:t>
+        <w:t>MaxClient</w:t>
+      </w:r>
+      <w:r>
+        <w:rPr>
+          <w:rFonts w:hint="eastAsia"/>
+          <w:lang w:val="en-US" w:eastAsia="zh-CN"/>
+        </w:rPr>
+        <w:t xml:space="preserve"> Allow Max Client Count</w:t>
       </w:r>
     </w:p>
     <w:p>
@@ -20217,14 +20353,14 @@
           <w:rFonts w:hint="default"/>
           <w:lang w:val="en-US" w:eastAsia="zh-CN"/>
         </w:rPr>
-        <w:t>IOThread</w:t>
-      </w:r>
-      <w:r>
-        <w:rPr>
-          <w:rFonts w:hint="eastAsia"/>
-          <w:lang w:val="en-US" w:eastAsia="zh-CN"/>
-        </w:rPr>
-        <w:t>:network io process threads number</w:t>
+        <w:t>MaxQueue</w:t>
+      </w:r>
+      <w:r>
+        <w:rPr>
+          <w:rFonts w:hint="eastAsia"/>
+          <w:lang w:val="en-US" w:eastAsia="zh-CN"/>
+        </w:rPr>
+        <w:t xml:space="preserve"> Allow Max Queue</w:t>
       </w:r>
     </w:p>
     <w:p>
@@ -20244,14 +20380,14 @@
           <w:rFonts w:hint="default"/>
           <w:lang w:val="en-US" w:eastAsia="zh-CN"/>
         </w:rPr>
-        <w:t>nTCPThread</w:t>
-      </w:r>
-      <w:r>
-        <w:rPr>
-          <w:rFonts w:hint="eastAsia"/>
-          <w:lang w:val="en-US" w:eastAsia="zh-CN"/>
-        </w:rPr>
-        <w:t>:tcp handle threads number</w:t>
+        <w:t>IOThread</w:t>
+      </w:r>
+      <w:r>
+        <w:rPr>
+          <w:rFonts w:hint="eastAsia"/>
+          <w:lang w:val="en-US" w:eastAsia="zh-CN"/>
+        </w:rPr>
+        <w:t>:network io process threads number</w:t>
       </w:r>
     </w:p>
     <w:p>
@@ -20271,50 +20407,14 @@
           <w:rFonts w:hint="default"/>
           <w:lang w:val="en-US" w:eastAsia="zh-CN"/>
         </w:rPr>
-        <w:t>nHttpThread</w:t>
-      </w:r>
-      <w:r>
-        <w:rPr>
-          <w:rFonts w:hint="eastAsia"/>
-          <w:lang w:val="en-US" w:eastAsia="zh-CN"/>
-        </w:rPr>
-        <w:t>:http handle threads number</w:t>
-      </w:r>
-    </w:p>
-    <w:p>
-      <w:pPr>
-        <w:pStyle w:val="4"/>
-        <w:bidi w:val="0"/>
-        <w:rPr>
-          <w:rFonts w:hint="eastAsia"/>
-          <w:lang w:val="en-US" w:eastAsia="zh-CN"/>
-        </w:rPr>
-      </w:pPr>
-      <w:bookmarkStart w:id="55" w:name="_Toc8838"/>
-      <w:bookmarkStart w:id="56" w:name="_Toc15183"/>
-      <w:r>
-        <w:rPr>
-          <w:rFonts w:hint="eastAsia"/>
-          <w:lang w:val="en-US" w:eastAsia="zh-CN"/>
-        </w:rPr>
-        <w:t>4.1.3 Time Configure</w:t>
-      </w:r>
-      <w:bookmarkEnd w:id="55"/>
-      <w:bookmarkEnd w:id="56"/>
-    </w:p>
-    <w:p>
-      <w:pPr>
-        <w:rPr>
-          <w:rFonts w:hint="default"/>
-          <w:lang w:val="en-US" w:eastAsia="zh-CN"/>
-        </w:rPr>
-      </w:pPr>
-      <w:r>
-        <w:rPr>
-          <w:rFonts w:hint="eastAsia"/>
-          <w:lang w:val="en-US" w:eastAsia="zh-CN"/>
-        </w:rPr>
-        <w:t>XTime Configure</w:t>
+        <w:t>nTCPThread</w:t>
+      </w:r>
+      <w:r>
+        <w:rPr>
+          <w:rFonts w:hint="eastAsia"/>
+          <w:lang w:val="en-US" w:eastAsia="zh-CN"/>
+        </w:rPr>
+        <w:t>:tcp process threads number</w:t>
       </w:r>
     </w:p>
     <w:p>
@@ -20334,14 +20434,14 @@
           <w:rFonts w:hint="default"/>
           <w:lang w:val="en-US" w:eastAsia="zh-CN"/>
         </w:rPr>
-        <w:t>bHBTime</w:t>
-      </w:r>
-      <w:r>
-        <w:rPr>
-          <w:rFonts w:hint="eastAsia"/>
-          <w:lang w:val="en-US" w:eastAsia="zh-CN"/>
-        </w:rPr>
-        <w:t>,1 is enable heartbeat,0 disable</w:t>
+        <w:t>nHttpThread</w:t>
+      </w:r>
+      <w:r>
+        <w:rPr>
+          <w:rFonts w:hint="eastAsia"/>
+          <w:lang w:val="en-US" w:eastAsia="zh-CN"/>
+        </w:rPr>
+        <w:t>:http process threads number</w:t>
       </w:r>
     </w:p>
     <w:p>
@@ -20361,14 +20461,50 @@
           <w:rFonts w:hint="default"/>
           <w:lang w:val="en-US" w:eastAsia="zh-CN"/>
         </w:rPr>
-        <w:t>nDBMonth</w:t>
-      </w:r>
-      <w:r>
-        <w:rPr>
-          <w:rFonts w:hint="eastAsia"/>
-          <w:lang w:val="en-US" w:eastAsia="zh-CN"/>
-        </w:rPr>
-        <w:t>:database save time,default month</w:t>
+        <w:t>nWSThread</w:t>
+      </w:r>
+      <w:r>
+        <w:rPr>
+          <w:rFonts w:hint="eastAsia"/>
+          <w:lang w:val="en-US" w:eastAsia="zh-CN"/>
+        </w:rPr>
+        <w:t>:websocket process thread number</w:t>
+      </w:r>
+    </w:p>
+    <w:p>
+      <w:pPr>
+        <w:pStyle w:val="4"/>
+        <w:bidi w:val="0"/>
+        <w:rPr>
+          <w:rFonts w:hint="eastAsia"/>
+          <w:lang w:val="en-US" w:eastAsia="zh-CN"/>
+        </w:rPr>
+      </w:pPr>
+      <w:bookmarkStart w:id="56" w:name="_Toc8838"/>
+      <w:bookmarkStart w:id="57" w:name="_Toc5479"/>
+      <w:r>
+        <w:rPr>
+          <w:rFonts w:hint="eastAsia"/>
+          <w:lang w:val="en-US" w:eastAsia="zh-CN"/>
+        </w:rPr>
+        <w:t>4.1.3 Time Configure</w:t>
+      </w:r>
+      <w:bookmarkEnd w:id="56"/>
+      <w:bookmarkEnd w:id="57"/>
+    </w:p>
+    <w:p>
+      <w:pPr>
+        <w:rPr>
+          <w:rFonts w:hint="default"/>
+          <w:lang w:val="en-US" w:eastAsia="zh-CN"/>
+        </w:rPr>
+      </w:pPr>
+      <w:r>
+        <w:rPr>
+          <w:rFonts w:hint="eastAsia"/>
+          <w:lang w:val="en-US" w:eastAsia="zh-CN"/>
+        </w:rPr>
+        <w:t>XTime Configure</w:t>
       </w:r>
     </w:p>
     <w:p>
@@ -20388,14 +20524,14 @@
           <w:rFonts w:hint="default"/>
           <w:lang w:val="en-US" w:eastAsia="zh-CN"/>
         </w:rPr>
-        <w:t>nTimeCheck</w:t>
-      </w:r>
-      <w:r>
-        <w:rPr>
-          <w:rFonts w:hint="eastAsia"/>
-          <w:lang w:val="en-US" w:eastAsia="zh-CN"/>
-        </w:rPr>
-        <w:t>:check time</w:t>
+        <w:t>bHBTime</w:t>
+      </w:r>
+      <w:r>
+        <w:rPr>
+          <w:rFonts w:hint="eastAsia"/>
+          <w:lang w:val="en-US" w:eastAsia="zh-CN"/>
+        </w:rPr>
+        <w:t>,1 is enable heartbeat,0 disable</w:t>
       </w:r>
     </w:p>
     <w:p>
@@ -20415,14 +20551,14 @@
           <w:rFonts w:hint="default"/>
           <w:lang w:val="en-US" w:eastAsia="zh-CN"/>
         </w:rPr>
-        <w:t>nTCPTimeOut</w:t>
-      </w:r>
-      <w:r>
-        <w:rPr>
-          <w:rFonts w:hint="eastAsia"/>
-          <w:lang w:val="en-US" w:eastAsia="zh-CN"/>
-        </w:rPr>
-        <w:t>:how time check once</w:t>
+        <w:t>nDBMonth</w:t>
+      </w:r>
+      <w:r>
+        <w:rPr>
+          <w:rFonts w:hint="eastAsia"/>
+          <w:lang w:val="en-US" w:eastAsia="zh-CN"/>
+        </w:rPr>
+        <w:t>:database save time,default month</w:t>
       </w:r>
     </w:p>
     <w:p>
@@ -20442,57 +20578,14 @@
           <w:rFonts w:hint="default"/>
           <w:lang w:val="en-US" w:eastAsia="zh-CN"/>
         </w:rPr>
-        <w:t>nHttpTimeOut</w:t>
-      </w:r>
-      <w:r>
-        <w:rPr>
-          <w:rFonts w:hint="eastAsia"/>
-          <w:lang w:val="en-US" w:eastAsia="zh-CN"/>
-        </w:rPr>
-        <w:t xml:space="preserve">:same </w:t>
-      </w:r>
-      <w:r>
-        <w:rPr>
-          <w:rFonts w:hint="default"/>
-          <w:lang w:val="en-US" w:eastAsia="zh-CN"/>
-        </w:rPr>
-        <w:t>nTCPTimeOut</w:t>
-      </w:r>
-    </w:p>
-    <w:p>
-      <w:pPr>
-        <w:pStyle w:val="4"/>
-        <w:bidi w:val="0"/>
-        <w:rPr>
-          <w:rFonts w:hint="eastAsia"/>
-          <w:lang w:val="en-US" w:eastAsia="zh-CN"/>
-        </w:rPr>
-      </w:pPr>
-      <w:bookmarkStart w:id="57" w:name="_Toc3958"/>
-      <w:bookmarkStart w:id="58" w:name="_Toc17763"/>
-      <w:r>
-        <w:rPr>
-          <w:rFonts w:hint="eastAsia"/>
-          <w:lang w:val="en-US" w:eastAsia="zh-CN"/>
-        </w:rPr>
-        <w:t>4.1.4 Log Configure</w:t>
-      </w:r>
-      <w:bookmarkEnd w:id="57"/>
-      <w:bookmarkEnd w:id="58"/>
-    </w:p>
-    <w:p>
-      <w:pPr>
-        <w:rPr>
-          <w:rFonts w:hint="default"/>
-          <w:lang w:val="en-US" w:eastAsia="zh-CN"/>
-        </w:rPr>
-      </w:pPr>
-      <w:r>
-        <w:rPr>
-          <w:rFonts w:hint="eastAsia"/>
-          <w:lang w:val="en-US" w:eastAsia="zh-CN"/>
-        </w:rPr>
-        <w:t>XLog Configure</w:t>
+        <w:t>nTimeCheck</w:t>
+      </w:r>
+      <w:r>
+        <w:rPr>
+          <w:rFonts w:hint="eastAsia"/>
+          <w:lang w:val="en-US" w:eastAsia="zh-CN"/>
+        </w:rPr>
+        <w:t>:check time</w:t>
       </w:r>
     </w:p>
     <w:p>
@@ -20512,14 +20605,14 @@
           <w:rFonts w:hint="default"/>
           <w:lang w:val="en-US" w:eastAsia="zh-CN"/>
         </w:rPr>
-        <w:t>MaxSize</w:t>
-      </w:r>
-      <w:r>
-        <w:rPr>
-          <w:rFonts w:hint="eastAsia"/>
-          <w:lang w:val="en-US" w:eastAsia="zh-CN"/>
-        </w:rPr>
-        <w:t>:Log file size</w:t>
+        <w:t>nTCPTimeOut</w:t>
+      </w:r>
+      <w:r>
+        <w:rPr>
+          <w:rFonts w:hint="eastAsia"/>
+          <w:lang w:val="en-US" w:eastAsia="zh-CN"/>
+        </w:rPr>
+        <w:t>:how time check once</w:t>
       </w:r>
     </w:p>
     <w:p>
@@ -20539,14 +20632,21 @@
           <w:rFonts w:hint="default"/>
           <w:lang w:val="en-US" w:eastAsia="zh-CN"/>
         </w:rPr>
-        <w:t>MaxCount</w:t>
-      </w:r>
-      <w:r>
-        <w:rPr>
-          <w:rFonts w:hint="eastAsia"/>
-          <w:lang w:val="en-US" w:eastAsia="zh-CN"/>
-        </w:rPr>
-        <w:t>:Log File Number</w:t>
+        <w:t>nHttpTimeOut</w:t>
+      </w:r>
+      <w:r>
+        <w:rPr>
+          <w:rFonts w:hint="eastAsia"/>
+          <w:lang w:val="en-US" w:eastAsia="zh-CN"/>
+        </w:rPr>
+        <w:t xml:space="preserve">:same </w:t>
+      </w:r>
+      <w:r>
+        <w:rPr>
+          <w:rFonts w:hint="default"/>
+          <w:lang w:val="en-US" w:eastAsia="zh-CN"/>
+        </w:rPr>
+        <w:t>nTCPTimeOut</w:t>
       </w:r>
     </w:p>
     <w:p>
@@ -20566,14 +20666,21 @@
           <w:rFonts w:hint="default"/>
           <w:lang w:val="en-US" w:eastAsia="zh-CN"/>
         </w:rPr>
-        <w:t>LogLeave</w:t>
-      </w:r>
-      <w:r>
-        <w:rPr>
-          <w:rFonts w:hint="eastAsia"/>
-          <w:lang w:val="en-US" w:eastAsia="zh-CN"/>
-        </w:rPr>
-        <w:t>:Allow save level</w:t>
+        <w:t>nWSTimeOut</w:t>
+      </w:r>
+      <w:r>
+        <w:rPr>
+          <w:rFonts w:hint="eastAsia"/>
+          <w:lang w:val="en-US" w:eastAsia="zh-CN"/>
+        </w:rPr>
+        <w:t xml:space="preserve">:same to </w:t>
+      </w:r>
+      <w:r>
+        <w:rPr>
+          <w:rFonts w:hint="default"/>
+          <w:lang w:val="en-US" w:eastAsia="zh-CN"/>
+        </w:rPr>
+        <w:t>nTCPTimeOut</w:t>
       </w:r>
     </w:p>
     <w:p>
@@ -20581,12 +20688,129 @@
         <w:pStyle w:val="4"/>
         <w:bidi w:val="0"/>
         <w:rPr>
+          <w:rFonts w:hint="eastAsia"/>
+          <w:lang w:val="en-US" w:eastAsia="zh-CN"/>
+        </w:rPr>
+      </w:pPr>
+      <w:bookmarkStart w:id="58" w:name="_Toc17763"/>
+      <w:bookmarkStart w:id="59" w:name="_Toc18569"/>
+      <w:r>
+        <w:rPr>
+          <w:rFonts w:hint="eastAsia"/>
+          <w:lang w:val="en-US" w:eastAsia="zh-CN"/>
+        </w:rPr>
+        <w:t>4.1.4 Log Configure</w:t>
+      </w:r>
+      <w:bookmarkEnd w:id="58"/>
+      <w:bookmarkEnd w:id="59"/>
+    </w:p>
+    <w:p>
+      <w:pPr>
+        <w:rPr>
           <w:rFonts w:hint="default"/>
           <w:lang w:val="en-US" w:eastAsia="zh-CN"/>
         </w:rPr>
       </w:pPr>
-      <w:bookmarkStart w:id="59" w:name="_Toc23469"/>
-      <w:bookmarkStart w:id="60" w:name="_Toc12002"/>
+      <w:r>
+        <w:rPr>
+          <w:rFonts w:hint="eastAsia"/>
+          <w:lang w:val="en-US" w:eastAsia="zh-CN"/>
+        </w:rPr>
+        <w:t>XLog Configure</w:t>
+      </w:r>
+    </w:p>
+    <w:p>
+      <w:pPr>
+        <w:numPr>
+          <w:ilvl w:val="0"/>
+          <w:numId w:val="2"/>
+        </w:numPr>
+        <w:ind w:left="420" w:leftChars="0" w:hanging="420" w:firstLineChars="0"/>
+        <w:rPr>
+          <w:rFonts w:hint="default"/>
+          <w:lang w:val="en-US" w:eastAsia="zh-CN"/>
+        </w:rPr>
+      </w:pPr>
+      <w:r>
+        <w:rPr>
+          <w:rFonts w:hint="default"/>
+          <w:lang w:val="en-US" w:eastAsia="zh-CN"/>
+        </w:rPr>
+        <w:t>MaxSize</w:t>
+      </w:r>
+      <w:r>
+        <w:rPr>
+          <w:rFonts w:hint="eastAsia"/>
+          <w:lang w:val="en-US" w:eastAsia="zh-CN"/>
+        </w:rPr>
+        <w:t>:Log file size</w:t>
+      </w:r>
+    </w:p>
+    <w:p>
+      <w:pPr>
+        <w:numPr>
+          <w:ilvl w:val="0"/>
+          <w:numId w:val="2"/>
+        </w:numPr>
+        <w:ind w:left="420" w:leftChars="0" w:hanging="420" w:firstLineChars="0"/>
+        <w:rPr>
+          <w:rFonts w:hint="default"/>
+          <w:lang w:val="en-US" w:eastAsia="zh-CN"/>
+        </w:rPr>
+      </w:pPr>
+      <w:r>
+        <w:rPr>
+          <w:rFonts w:hint="default"/>
+          <w:lang w:val="en-US" w:eastAsia="zh-CN"/>
+        </w:rPr>
+        <w:t>MaxCount</w:t>
+      </w:r>
+      <w:r>
+        <w:rPr>
+          <w:rFonts w:hint="eastAsia"/>
+          <w:lang w:val="en-US" w:eastAsia="zh-CN"/>
+        </w:rPr>
+        <w:t>:Log File Number</w:t>
+      </w:r>
+    </w:p>
+    <w:p>
+      <w:pPr>
+        <w:numPr>
+          <w:ilvl w:val="0"/>
+          <w:numId w:val="2"/>
+        </w:numPr>
+        <w:ind w:left="420" w:leftChars="0" w:hanging="420" w:firstLineChars="0"/>
+        <w:rPr>
+          <w:rFonts w:hint="default"/>
+          <w:lang w:val="en-US" w:eastAsia="zh-CN"/>
+        </w:rPr>
+      </w:pPr>
+      <w:r>
+        <w:rPr>
+          <w:rFonts w:hint="default"/>
+          <w:lang w:val="en-US" w:eastAsia="zh-CN"/>
+        </w:rPr>
+        <w:t>LogLeave</w:t>
+      </w:r>
+      <w:r>
+        <w:rPr>
+          <w:rFonts w:hint="eastAsia"/>
+          <w:lang w:val="en-US" w:eastAsia="zh-CN"/>
+        </w:rPr>
+        <w:t>:Allow save level</w:t>
+      </w:r>
+    </w:p>
+    <w:p>
+      <w:pPr>
+        <w:pStyle w:val="4"/>
+        <w:bidi w:val="0"/>
+        <w:rPr>
+          <w:rFonts w:hint="default"/>
+          <w:lang w:val="en-US" w:eastAsia="zh-CN"/>
+        </w:rPr>
+      </w:pPr>
+      <w:bookmarkStart w:id="60" w:name="_Toc23469"/>
+      <w:bookmarkStart w:id="61" w:name="_Toc21646"/>
       <w:r>
         <w:rPr>
           <w:rFonts w:hint="eastAsia"/>
@@ -20594,7 +20818,7 @@
         </w:rPr>
         <w:t xml:space="preserve">4.1.5 </w:t>
       </w:r>
-      <w:bookmarkEnd w:id="59"/>
+      <w:bookmarkEnd w:id="60"/>
       <w:r>
         <w:rPr>
           <w:rFonts w:hint="eastAsia"/>
@@ -20602,7 +20826,7 @@
         </w:rPr>
         <w:t>Database Configure</w:t>
       </w:r>
-      <w:bookmarkEnd w:id="60"/>
+      <w:bookmarkEnd w:id="61"/>
     </w:p>
     <w:p>
       <w:pPr>
@@ -20628,7 +20852,7 @@
           <w:lang w:val="en-US" w:eastAsia="zh-CN"/>
         </w:rPr>
       </w:pPr>
-      <w:bookmarkStart w:id="61" w:name="_Toc23980"/>
+      <w:bookmarkStart w:id="62" w:name="_Toc1267"/>
       <w:r>
         <w:rPr>
           <w:rFonts w:hint="eastAsia"/>
@@ -20636,7 +20860,7 @@
         </w:rPr>
         <w:t>五 Advanced configuration</w:t>
       </w:r>
-      <w:bookmarkEnd w:id="61"/>
+      <w:bookmarkEnd w:id="62"/>
     </w:p>
     <w:p>
       <w:pPr>
@@ -20646,7 +20870,7 @@
           <w:lang w:val="en-US" w:eastAsia="zh-CN"/>
         </w:rPr>
       </w:pPr>
-      <w:bookmarkStart w:id="62" w:name="_Toc18449"/>
+      <w:bookmarkStart w:id="63" w:name="_Toc26711"/>
       <w:r>
         <w:rPr>
           <w:rFonts w:hint="eastAsia"/>
@@ -20654,7 +20878,7 @@
         </w:rPr>
         <w:t>appendix</w:t>
       </w:r>
-      <w:bookmarkEnd w:id="62"/>
+      <w:bookmarkEnd w:id="63"/>
     </w:p>
     <w:p>
       <w:pPr>
@@ -20664,8 +20888,8 @@
           <w:lang w:val="en-US" w:eastAsia="zh-CN"/>
         </w:rPr>
       </w:pPr>
-      <w:bookmarkStart w:id="63" w:name="_Toc5865"/>
-      <w:bookmarkStart w:id="64" w:name="_Toc2759"/>
+      <w:bookmarkStart w:id="64" w:name="_Toc5865"/>
+      <w:bookmarkStart w:id="65" w:name="_Toc19101"/>
       <w:r>
         <w:rPr>
           <w:rFonts w:hint="eastAsia"/>
@@ -20673,7 +20897,7 @@
         </w:rPr>
         <w:t xml:space="preserve">Appendix 1 </w:t>
       </w:r>
-      <w:bookmarkEnd w:id="63"/>
+      <w:bookmarkEnd w:id="64"/>
       <w:r>
         <w:rPr>
           <w:rFonts w:hint="eastAsia"/>
@@ -20681,7 +20905,7 @@
         </w:rPr>
         <w:t>Type Define</w:t>
       </w:r>
-      <w:bookmarkEnd w:id="64"/>
+      <w:bookmarkEnd w:id="65"/>
     </w:p>
     <w:p>
       <w:pPr>
@@ -20706,8 +20930,8 @@
           <w:lang w:val="en-US" w:eastAsia="zh-CN"/>
         </w:rPr>
       </w:pPr>
-      <w:bookmarkStart w:id="65" w:name="_Toc27100"/>
-      <w:bookmarkStart w:id="66" w:name="_Toc19045"/>
+      <w:bookmarkStart w:id="66" w:name="_Toc27100"/>
+      <w:bookmarkStart w:id="67" w:name="_Toc32742"/>
       <w:r>
         <w:rPr>
           <w:rFonts w:hint="eastAsia"/>
@@ -20715,7 +20939,7 @@
         </w:rPr>
         <w:t xml:space="preserve">Appendix 2 </w:t>
       </w:r>
-      <w:bookmarkEnd w:id="65"/>
+      <w:bookmarkEnd w:id="66"/>
       <w:r>
         <w:rPr>
           <w:rFonts w:hint="eastAsia"/>
@@ -20723,7 +20947,7 @@
         </w:rPr>
         <w:t>Protocol Define</w:t>
       </w:r>
-      <w:bookmarkEnd w:id="66"/>
+      <w:bookmarkEnd w:id="67"/>
     </w:p>
     <w:p>
       <w:pPr>
@@ -20750,8 +20974,8 @@
           <w:lang w:val="en-US" w:eastAsia="zh-CN"/>
         </w:rPr>
       </w:pPr>
-      <w:bookmarkStart w:id="67" w:name="_Toc255"/>
-      <w:bookmarkStart w:id="68" w:name="_Toc3062"/>
+      <w:bookmarkStart w:id="68" w:name="_Toc255"/>
+      <w:bookmarkStart w:id="69" w:name="_Toc1898"/>
       <w:r>
         <w:rPr>
           <w:rFonts w:hint="eastAsia"/>
@@ -20759,7 +20983,7 @@
         </w:rPr>
         <w:t xml:space="preserve">Appendix 3 </w:t>
       </w:r>
-      <w:bookmarkEnd w:id="67"/>
+      <w:bookmarkEnd w:id="68"/>
       <w:r>
         <w:rPr>
           <w:rFonts w:hint="eastAsia"/>
@@ -20767,7 +20991,7 @@
         </w:rPr>
         <w:t>Transformation Definition</w:t>
       </w:r>
-      <w:bookmarkEnd w:id="68"/>
+      <w:bookmarkEnd w:id="69"/>
     </w:p>
     <w:p>
       <w:pPr>
@@ -20793,8 +21017,8 @@
           <w:lang w:val="en-US" w:eastAsia="zh-CN"/>
         </w:rPr>
       </w:pPr>
-      <w:bookmarkStart w:id="69" w:name="_Toc2198"/>
-      <w:bookmarkStart w:id="70" w:name="_Toc16120"/>
+      <w:bookmarkStart w:id="70" w:name="_Toc2198"/>
+      <w:bookmarkStart w:id="71" w:name="_Toc1971"/>
       <w:r>
         <w:rPr>
           <w:rFonts w:hint="eastAsia"/>
@@ -20802,7 +21026,7 @@
         </w:rPr>
         <w:t xml:space="preserve">Appendix 4 </w:t>
       </w:r>
-      <w:bookmarkEnd w:id="69"/>
+      <w:bookmarkEnd w:id="70"/>
       <w:r>
         <w:rPr>
           <w:rFonts w:hint="eastAsia"/>
@@ -20810,7 +21034,7 @@
         </w:rPr>
         <w:t>update log</w:t>
       </w:r>
-      <w:bookmarkEnd w:id="70"/>
+      <w:bookmarkEnd w:id="71"/>
     </w:p>
     <w:sectPr>
       <w:headerReference r:id="rId3" w:type="default"/>

</xml_diff>

<commit_message>
update:vscopy and docment fixed:tszMQUsr notify to online is not work
</commit_message>
<xml_diff>
--- a/XEngine_Docment/Docment_en.docx
+++ b/XEngine_Docment/Docment_en.docx
@@ -3974,12 +3974,6 @@
             <w:insideH w:val="none" w:color="auto" w:sz="0" w:space="0"/>
             <w:insideV w:val="none" w:color="auto" w:sz="0" w:space="0"/>
           </w:tblBorders>
-          <w:tblCellMar>
-            <w:top w:w="15" w:type="dxa"/>
-            <w:left w:w="15" w:type="dxa"/>
-            <w:bottom w:w="15" w:type="dxa"/>
-            <w:right w:w="15" w:type="dxa"/>
-          </w:tblCellMar>
         </w:tblPrEx>
         <w:trPr>
           <w:trHeight w:val="682" w:hRule="atLeast"/>
@@ -4368,8 +4362,6 @@
               </w:rPr>
               <w:t>27</w:t>
             </w:r>
-            <w:bookmarkStart w:id="85" w:name="_GoBack"/>
-            <w:bookmarkEnd w:id="85"/>
           </w:p>
         </w:tc>
       </w:tr>
@@ -5046,8 +5038,8 @@
           <w:lang w:val="en-US" w:eastAsia="zh-CN"/>
         </w:rPr>
       </w:pPr>
-      <w:bookmarkStart w:id="11" w:name="_Toc30259"/>
-      <w:bookmarkStart w:id="12" w:name="_Toc6472"/>
+      <w:bookmarkStart w:id="11" w:name="_Toc6472"/>
+      <w:bookmarkStart w:id="12" w:name="_Toc30259"/>
       <w:r>
         <w:rPr>
           <w:rFonts w:hint="eastAsia"/>
@@ -5309,8 +5301,8 @@
           <w:lang w:val="en-US" w:eastAsia="zh-CN"/>
         </w:rPr>
       </w:pPr>
-      <w:bookmarkStart w:id="21" w:name="_Toc31740"/>
-      <w:bookmarkStart w:id="22" w:name="_Toc24246"/>
+      <w:bookmarkStart w:id="21" w:name="_Toc24246"/>
+      <w:bookmarkStart w:id="22" w:name="_Toc31740"/>
       <w:r>
         <w:rPr>
           <w:rFonts w:hint="eastAsia"/>
@@ -25000,8 +24992,8 @@
           <w:lang w:val="en-US" w:eastAsia="zh-CN"/>
         </w:rPr>
       </w:pPr>
-      <w:bookmarkStart w:id="58" w:name="_Toc21127"/>
-      <w:bookmarkStart w:id="59" w:name="_Toc23591"/>
+      <w:bookmarkStart w:id="58" w:name="_Toc23591"/>
+      <w:bookmarkStart w:id="59" w:name="_Toc21127"/>
       <w:r>
         <w:rPr>
           <w:rFonts w:hint="eastAsia"/>
@@ -25121,8 +25113,8 @@
           <w:lang w:val="en-US" w:eastAsia="zh-CN"/>
         </w:rPr>
       </w:pPr>
-      <w:bookmarkStart w:id="60" w:name="_Toc9614"/>
-      <w:bookmarkStart w:id="61" w:name="_Toc1785"/>
+      <w:bookmarkStart w:id="60" w:name="_Toc1785"/>
+      <w:bookmarkStart w:id="61" w:name="_Toc9614"/>
       <w:r>
         <w:rPr>
           <w:rFonts w:hint="eastAsia"/>
@@ -25382,8 +25374,8 @@
           <w:lang w:val="en-US" w:eastAsia="zh-CN"/>
         </w:rPr>
       </w:pPr>
-      <w:bookmarkStart w:id="64" w:name="_Toc17763"/>
-      <w:bookmarkStart w:id="65" w:name="_Toc25911"/>
+      <w:bookmarkStart w:id="64" w:name="_Toc25911"/>
+      <w:bookmarkStart w:id="65" w:name="_Toc17763"/>
       <w:r>
         <w:rPr>
           <w:rFonts w:hint="eastAsia"/>
@@ -26518,7 +26510,19 @@
           <w:szCs w:val="24"/>
           <w:lang w:val="en-US" w:eastAsia="zh-CN"/>
         </w:rPr>
-        <w:t>:Notify All client.the message typoe nPubTime Attr is 0</w:t>
+        <w:t>:Notify All client.the message typoe nPubTime Attr is 0,tszMQUsr is</w:t>
+      </w:r>
+      <w:bookmarkStart w:id="85" w:name="_GoBack"/>
+      <w:bookmarkEnd w:id="85"/>
+      <w:r>
+        <w:rPr>
+          <w:rFonts w:hint="eastAsia" w:ascii="新宋体" w:hAnsi="新宋体" w:eastAsia="新宋体"/>
+          <w:color w:val="000080"/>
+          <w:sz w:val="19"/>
+          <w:szCs w:val="24"/>
+          <w:lang w:val="en-US" w:eastAsia="zh-CN"/>
+        </w:rPr>
+        <w:t xml:space="preserve"> Ignore</w:t>
       </w:r>
     </w:p>
     <w:p>
@@ -26683,7 +26687,7 @@
         </w:numPr>
         <w:ind w:left="420" w:leftChars="0" w:hanging="420" w:firstLineChars="0"/>
         <w:rPr>
-          <w:rFonts w:hint="default"/>
+          <w:rFonts w:hint="eastAsia"/>
           <w:lang w:val="en-US" w:eastAsia="zh-CN"/>
         </w:rPr>
       </w:pPr>
@@ -26694,14 +26698,6 @@
         </w:rPr>
         <w:t>Unregister</w:t>
       </w:r>
-    </w:p>
-    <w:p>
-      <w:pPr>
-        <w:rPr>
-          <w:rFonts w:hint="eastAsia"/>
-          <w:lang w:val="en-US" w:eastAsia="zh-CN"/>
-        </w:rPr>
-      </w:pPr>
     </w:p>
     <w:p>
       <w:pPr>

</xml_diff>

<commit_message>
update:CHANGELOG and document and msbuild
</commit_message>
<xml_diff>
--- a/XEngine_Docment/Docment_en.docx
+++ b/XEngine_Docment/Docment_en.docx
@@ -14,7 +14,7 @@
           <w:lang w:val="en-US"/>
         </w:rPr>
       </w:pPr>
-      <w:bookmarkStart w:id="0" w:name="_Toc353"/>
+      <w:bookmarkStart w:id="0" w:name="_Toc28586"/>
       <w:r>
         <w:rPr>
           <w:rFonts w:hint="eastAsia"/>
@@ -91,7 +91,7 @@
             <w:fldChar w:fldCharType="begin"/>
           </w:r>
           <w:r>
-            <w:instrText xml:space="preserve"> HYPERLINK \l _Toc353 </w:instrText>
+            <w:instrText xml:space="preserve"> HYPERLINK \l _Toc28586 </w:instrText>
           </w:r>
           <w:r>
             <w:fldChar w:fldCharType="separate"/>
@@ -111,7 +111,7 @@
             <w:fldChar w:fldCharType="begin"/>
           </w:r>
           <w:r>
-            <w:instrText xml:space="preserve"> PAGEREF _Toc353 \h </w:instrText>
+            <w:instrText xml:space="preserve"> PAGEREF _Toc28586 \h </w:instrText>
           </w:r>
           <w:r>
             <w:fldChar w:fldCharType="separate"/>
@@ -145,7 +145,7 @@
               <w:bCs/>
               <w:lang w:val="zh-CN"/>
             </w:rPr>
-            <w:instrText xml:space="preserve"> HYPERLINK \l _Toc25641 </w:instrText>
+            <w:instrText xml:space="preserve"> HYPERLINK \l _Toc19600 </w:instrText>
           </w:r>
           <w:r>
             <w:rPr>
@@ -167,7 +167,7 @@
             <w:fldChar w:fldCharType="begin"/>
           </w:r>
           <w:r>
-            <w:instrText xml:space="preserve"> PAGEREF _Toc25641 \h </w:instrText>
+            <w:instrText xml:space="preserve"> PAGEREF _Toc19600 \h </w:instrText>
           </w:r>
           <w:r>
             <w:fldChar w:fldCharType="separate"/>
@@ -205,7 +205,7 @@
               <w:bCs/>
               <w:lang w:val="zh-CN"/>
             </w:rPr>
-            <w:instrText xml:space="preserve"> HYPERLINK \l _Toc1517 </w:instrText>
+            <w:instrText xml:space="preserve"> HYPERLINK \l _Toc399 </w:instrText>
           </w:r>
           <w:r>
             <w:rPr>
@@ -228,7 +228,7 @@
             <w:fldChar w:fldCharType="begin"/>
           </w:r>
           <w:r>
-            <w:instrText xml:space="preserve"> PAGEREF _Toc1517 \h </w:instrText>
+            <w:instrText xml:space="preserve"> PAGEREF _Toc399 \h </w:instrText>
           </w:r>
           <w:r>
             <w:fldChar w:fldCharType="separate"/>
@@ -266,7 +266,7 @@
               <w:bCs/>
               <w:lang w:val="zh-CN"/>
             </w:rPr>
-            <w:instrText xml:space="preserve"> HYPERLINK \l _Toc31609 </w:instrText>
+            <w:instrText xml:space="preserve"> HYPERLINK \l _Toc32305 </w:instrText>
           </w:r>
           <w:r>
             <w:rPr>
@@ -290,7 +290,7 @@
             <w:fldChar w:fldCharType="begin"/>
           </w:r>
           <w:r>
-            <w:instrText xml:space="preserve"> PAGEREF _Toc31609 \h </w:instrText>
+            <w:instrText xml:space="preserve"> PAGEREF _Toc32305 \h </w:instrText>
           </w:r>
           <w:r>
             <w:fldChar w:fldCharType="separate"/>
@@ -328,7 +328,7 @@
               <w:bCs/>
               <w:lang w:val="zh-CN"/>
             </w:rPr>
-            <w:instrText xml:space="preserve"> HYPERLINK \l _Toc7863 </w:instrText>
+            <w:instrText xml:space="preserve"> HYPERLINK \l _Toc31067 </w:instrText>
           </w:r>
           <w:r>
             <w:rPr>
@@ -351,7 +351,7 @@
             <w:fldChar w:fldCharType="begin"/>
           </w:r>
           <w:r>
-            <w:instrText xml:space="preserve"> PAGEREF _Toc7863 \h </w:instrText>
+            <w:instrText xml:space="preserve"> PAGEREF _Toc31067 \h </w:instrText>
           </w:r>
           <w:r>
             <w:fldChar w:fldCharType="separate"/>
@@ -389,7 +389,7 @@
               <w:bCs/>
               <w:lang w:val="zh-CN"/>
             </w:rPr>
-            <w:instrText xml:space="preserve"> HYPERLINK \l _Toc11275 </w:instrText>
+            <w:instrText xml:space="preserve"> HYPERLINK \l _Toc10461 </w:instrText>
           </w:r>
           <w:r>
             <w:rPr>
@@ -418,7 +418,7 @@
             <w:fldChar w:fldCharType="begin"/>
           </w:r>
           <w:r>
-            <w:instrText xml:space="preserve"> PAGEREF _Toc11275 \h </w:instrText>
+            <w:instrText xml:space="preserve"> PAGEREF _Toc10461 \h </w:instrText>
           </w:r>
           <w:r>
             <w:fldChar w:fldCharType="separate"/>
@@ -456,7 +456,7 @@
               <w:bCs/>
               <w:lang w:val="zh-CN"/>
             </w:rPr>
-            <w:instrText xml:space="preserve"> HYPERLINK \l _Toc22230 </w:instrText>
+            <w:instrText xml:space="preserve"> HYPERLINK \l _Toc6849 </w:instrText>
           </w:r>
           <w:r>
             <w:rPr>
@@ -486,7 +486,7 @@
             <w:fldChar w:fldCharType="begin"/>
           </w:r>
           <w:r>
-            <w:instrText xml:space="preserve"> PAGEREF _Toc22230 \h </w:instrText>
+            <w:instrText xml:space="preserve"> PAGEREF _Toc6849 \h </w:instrText>
           </w:r>
           <w:r>
             <w:fldChar w:fldCharType="separate"/>
@@ -524,7 +524,7 @@
               <w:bCs/>
               <w:lang w:val="zh-CN"/>
             </w:rPr>
-            <w:instrText xml:space="preserve"> HYPERLINK \l _Toc30286 </w:instrText>
+            <w:instrText xml:space="preserve"> HYPERLINK \l _Toc22920 </w:instrText>
           </w:r>
           <w:r>
             <w:rPr>
@@ -554,7 +554,7 @@
             <w:fldChar w:fldCharType="begin"/>
           </w:r>
           <w:r>
-            <w:instrText xml:space="preserve"> PAGEREF _Toc30286 \h </w:instrText>
+            <w:instrText xml:space="preserve"> PAGEREF _Toc22920 \h </w:instrText>
           </w:r>
           <w:r>
             <w:fldChar w:fldCharType="separate"/>
@@ -592,7 +592,7 @@
               <w:bCs/>
               <w:lang w:val="zh-CN"/>
             </w:rPr>
-            <w:instrText xml:space="preserve"> HYPERLINK \l _Toc12241 </w:instrText>
+            <w:instrText xml:space="preserve"> HYPERLINK \l _Toc24267 </w:instrText>
           </w:r>
           <w:r>
             <w:rPr>
@@ -622,7 +622,7 @@
             <w:fldChar w:fldCharType="begin"/>
           </w:r>
           <w:r>
-            <w:instrText xml:space="preserve"> PAGEREF _Toc12241 \h </w:instrText>
+            <w:instrText xml:space="preserve"> PAGEREF _Toc24267 \h </w:instrText>
           </w:r>
           <w:r>
             <w:fldChar w:fldCharType="separate"/>
@@ -660,7 +660,7 @@
               <w:bCs/>
               <w:lang w:val="zh-CN"/>
             </w:rPr>
-            <w:instrText xml:space="preserve"> HYPERLINK \l _Toc5431 </w:instrText>
+            <w:instrText xml:space="preserve"> HYPERLINK \l _Toc19820 </w:instrText>
           </w:r>
           <w:r>
             <w:rPr>
@@ -683,7 +683,7 @@
             <w:fldChar w:fldCharType="begin"/>
           </w:r>
           <w:r>
-            <w:instrText xml:space="preserve"> PAGEREF _Toc5431 \h </w:instrText>
+            <w:instrText xml:space="preserve"> PAGEREF _Toc19820 \h </w:instrText>
           </w:r>
           <w:r>
             <w:fldChar w:fldCharType="separate"/>
@@ -721,7 +721,7 @@
               <w:bCs/>
               <w:lang w:val="zh-CN"/>
             </w:rPr>
-            <w:instrText xml:space="preserve"> HYPERLINK \l _Toc25125 </w:instrText>
+            <w:instrText xml:space="preserve"> HYPERLINK \l _Toc31930 </w:instrText>
           </w:r>
           <w:r>
             <w:rPr>
@@ -751,7 +751,7 @@
             <w:fldChar w:fldCharType="begin"/>
           </w:r>
           <w:r>
-            <w:instrText xml:space="preserve"> PAGEREF _Toc25125 \h </w:instrText>
+            <w:instrText xml:space="preserve"> PAGEREF _Toc31930 \h </w:instrText>
           </w:r>
           <w:r>
             <w:fldChar w:fldCharType="separate"/>
@@ -789,7 +789,7 @@
               <w:bCs/>
               <w:lang w:val="zh-CN"/>
             </w:rPr>
-            <w:instrText xml:space="preserve"> HYPERLINK \l _Toc11049 </w:instrText>
+            <w:instrText xml:space="preserve"> HYPERLINK \l _Toc23024 </w:instrText>
           </w:r>
           <w:r>
             <w:rPr>
@@ -812,7 +812,7 @@
             <w:fldChar w:fldCharType="begin"/>
           </w:r>
           <w:r>
-            <w:instrText xml:space="preserve"> PAGEREF _Toc11049 \h </w:instrText>
+            <w:instrText xml:space="preserve"> PAGEREF _Toc23024 \h </w:instrText>
           </w:r>
           <w:r>
             <w:fldChar w:fldCharType="separate"/>
@@ -850,7 +850,7 @@
               <w:bCs/>
               <w:lang w:val="zh-CN"/>
             </w:rPr>
-            <w:instrText xml:space="preserve"> HYPERLINK \l _Toc2846 </w:instrText>
+            <w:instrText xml:space="preserve"> HYPERLINK \l _Toc10969 </w:instrText>
           </w:r>
           <w:r>
             <w:rPr>
@@ -880,7 +880,7 @@
             <w:fldChar w:fldCharType="begin"/>
           </w:r>
           <w:r>
-            <w:instrText xml:space="preserve"> PAGEREF _Toc2846 \h </w:instrText>
+            <w:instrText xml:space="preserve"> PAGEREF _Toc10969 \h </w:instrText>
           </w:r>
           <w:r>
             <w:fldChar w:fldCharType="separate"/>
@@ -918,7 +918,7 @@
               <w:bCs/>
               <w:lang w:val="zh-CN"/>
             </w:rPr>
-            <w:instrText xml:space="preserve"> HYPERLINK \l _Toc6896 </w:instrText>
+            <w:instrText xml:space="preserve"> HYPERLINK \l _Toc16559 </w:instrText>
           </w:r>
           <w:r>
             <w:rPr>
@@ -941,7 +941,7 @@
             <w:fldChar w:fldCharType="begin"/>
           </w:r>
           <w:r>
-            <w:instrText xml:space="preserve"> PAGEREF _Toc6896 \h </w:instrText>
+            <w:instrText xml:space="preserve"> PAGEREF _Toc16559 \h </w:instrText>
           </w:r>
           <w:r>
             <w:fldChar w:fldCharType="separate"/>
@@ -979,7 +979,7 @@
               <w:bCs/>
               <w:lang w:val="zh-CN"/>
             </w:rPr>
-            <w:instrText xml:space="preserve"> HYPERLINK \l _Toc31326 </w:instrText>
+            <w:instrText xml:space="preserve"> HYPERLINK \l _Toc24300 </w:instrText>
           </w:r>
           <w:r>
             <w:rPr>
@@ -1002,7 +1002,7 @@
             <w:fldChar w:fldCharType="begin"/>
           </w:r>
           <w:r>
-            <w:instrText xml:space="preserve"> PAGEREF _Toc31326 \h </w:instrText>
+            <w:instrText xml:space="preserve"> PAGEREF _Toc24300 \h </w:instrText>
           </w:r>
           <w:r>
             <w:fldChar w:fldCharType="separate"/>
@@ -1040,7 +1040,7 @@
               <w:bCs/>
               <w:lang w:val="zh-CN"/>
             </w:rPr>
-            <w:instrText xml:space="preserve"> HYPERLINK \l _Toc5528 </w:instrText>
+            <w:instrText xml:space="preserve"> HYPERLINK \l _Toc14498 </w:instrText>
           </w:r>
           <w:r>
             <w:rPr>
@@ -1063,7 +1063,7 @@
             <w:fldChar w:fldCharType="begin"/>
           </w:r>
           <w:r>
-            <w:instrText xml:space="preserve"> PAGEREF _Toc5528 \h </w:instrText>
+            <w:instrText xml:space="preserve"> PAGEREF _Toc14498 \h </w:instrText>
           </w:r>
           <w:r>
             <w:fldChar w:fldCharType="separate"/>
@@ -1101,7 +1101,7 @@
               <w:bCs/>
               <w:lang w:val="zh-CN"/>
             </w:rPr>
-            <w:instrText xml:space="preserve"> HYPERLINK \l _Toc9419 </w:instrText>
+            <w:instrText xml:space="preserve"> HYPERLINK \l _Toc21291 </w:instrText>
           </w:r>
           <w:r>
             <w:rPr>
@@ -1124,7 +1124,7 @@
             <w:fldChar w:fldCharType="begin"/>
           </w:r>
           <w:r>
-            <w:instrText xml:space="preserve"> PAGEREF _Toc9419 \h </w:instrText>
+            <w:instrText xml:space="preserve"> PAGEREF _Toc21291 \h </w:instrText>
           </w:r>
           <w:r>
             <w:fldChar w:fldCharType="separate"/>
@@ -1162,7 +1162,7 @@
               <w:bCs/>
               <w:lang w:val="zh-CN"/>
             </w:rPr>
-            <w:instrText xml:space="preserve"> HYPERLINK \l _Toc27709 </w:instrText>
+            <w:instrText xml:space="preserve"> HYPERLINK \l _Toc32193 </w:instrText>
           </w:r>
           <w:r>
             <w:rPr>
@@ -1185,7 +1185,7 @@
             <w:fldChar w:fldCharType="begin"/>
           </w:r>
           <w:r>
-            <w:instrText xml:space="preserve"> PAGEREF _Toc27709 \h </w:instrText>
+            <w:instrText xml:space="preserve"> PAGEREF _Toc32193 \h </w:instrText>
           </w:r>
           <w:r>
             <w:fldChar w:fldCharType="separate"/>
@@ -1223,7 +1223,7 @@
               <w:bCs/>
               <w:lang w:val="zh-CN"/>
             </w:rPr>
-            <w:instrText xml:space="preserve"> HYPERLINK \l _Toc12217 </w:instrText>
+            <w:instrText xml:space="preserve"> HYPERLINK \l _Toc31709 </w:instrText>
           </w:r>
           <w:r>
             <w:rPr>
@@ -1246,7 +1246,7 @@
             <w:fldChar w:fldCharType="begin"/>
           </w:r>
           <w:r>
-            <w:instrText xml:space="preserve"> PAGEREF _Toc12217 \h </w:instrText>
+            <w:instrText xml:space="preserve"> PAGEREF _Toc31709 \h </w:instrText>
           </w:r>
           <w:r>
             <w:fldChar w:fldCharType="separate"/>
@@ -1284,7 +1284,7 @@
               <w:bCs/>
               <w:lang w:val="zh-CN"/>
             </w:rPr>
-            <w:instrText xml:space="preserve"> HYPERLINK \l _Toc27898 </w:instrText>
+            <w:instrText xml:space="preserve"> HYPERLINK \l _Toc668 </w:instrText>
           </w:r>
           <w:r>
             <w:rPr>
@@ -1307,7 +1307,7 @@
             <w:fldChar w:fldCharType="begin"/>
           </w:r>
           <w:r>
-            <w:instrText xml:space="preserve"> PAGEREF _Toc27898 \h </w:instrText>
+            <w:instrText xml:space="preserve"> PAGEREF _Toc668 \h </w:instrText>
           </w:r>
           <w:r>
             <w:fldChar w:fldCharType="separate"/>
@@ -1345,7 +1345,7 @@
               <w:bCs/>
               <w:lang w:val="zh-CN"/>
             </w:rPr>
-            <w:instrText xml:space="preserve"> HYPERLINK \l _Toc24201 </w:instrText>
+            <w:instrText xml:space="preserve"> HYPERLINK \l _Toc15127 </w:instrText>
           </w:r>
           <w:r>
             <w:rPr>
@@ -1368,7 +1368,7 @@
             <w:fldChar w:fldCharType="begin"/>
           </w:r>
           <w:r>
-            <w:instrText xml:space="preserve"> PAGEREF _Toc24201 \h </w:instrText>
+            <w:instrText xml:space="preserve"> PAGEREF _Toc15127 \h </w:instrText>
           </w:r>
           <w:r>
             <w:fldChar w:fldCharType="separate"/>
@@ -1406,7 +1406,7 @@
               <w:bCs/>
               <w:lang w:val="zh-CN"/>
             </w:rPr>
-            <w:instrText xml:space="preserve"> HYPERLINK \l _Toc3228 </w:instrText>
+            <w:instrText xml:space="preserve"> HYPERLINK \l _Toc31666 </w:instrText>
           </w:r>
           <w:r>
             <w:rPr>
@@ -1429,7 +1429,7 @@
             <w:fldChar w:fldCharType="begin"/>
           </w:r>
           <w:r>
-            <w:instrText xml:space="preserve"> PAGEREF _Toc3228 \h </w:instrText>
+            <w:instrText xml:space="preserve"> PAGEREF _Toc31666 \h </w:instrText>
           </w:r>
           <w:r>
             <w:fldChar w:fldCharType="separate"/>
@@ -1467,7 +1467,7 @@
               <w:bCs/>
               <w:lang w:val="zh-CN"/>
             </w:rPr>
-            <w:instrText xml:space="preserve"> HYPERLINK \l _Toc15889 </w:instrText>
+            <w:instrText xml:space="preserve"> HYPERLINK \l _Toc19243 </w:instrText>
           </w:r>
           <w:r>
             <w:rPr>
@@ -1490,7 +1490,7 @@
             <w:fldChar w:fldCharType="begin"/>
           </w:r>
           <w:r>
-            <w:instrText xml:space="preserve"> PAGEREF _Toc15889 \h </w:instrText>
+            <w:instrText xml:space="preserve"> PAGEREF _Toc19243 \h </w:instrText>
           </w:r>
           <w:r>
             <w:fldChar w:fldCharType="separate"/>
@@ -1528,7 +1528,7 @@
               <w:bCs/>
               <w:lang w:val="zh-CN"/>
             </w:rPr>
-            <w:instrText xml:space="preserve"> HYPERLINK \l _Toc27350 </w:instrText>
+            <w:instrText xml:space="preserve"> HYPERLINK \l _Toc31381 </w:instrText>
           </w:r>
           <w:r>
             <w:rPr>
@@ -1551,7 +1551,7 @@
             <w:fldChar w:fldCharType="begin"/>
           </w:r>
           <w:r>
-            <w:instrText xml:space="preserve"> PAGEREF _Toc27350 \h </w:instrText>
+            <w:instrText xml:space="preserve"> PAGEREF _Toc31381 \h </w:instrText>
           </w:r>
           <w:r>
             <w:fldChar w:fldCharType="separate"/>
@@ -1589,7 +1589,7 @@
               <w:bCs/>
               <w:lang w:val="zh-CN"/>
             </w:rPr>
-            <w:instrText xml:space="preserve"> HYPERLINK \l _Toc1168 </w:instrText>
+            <w:instrText xml:space="preserve"> HYPERLINK \l _Toc24004 </w:instrText>
           </w:r>
           <w:r>
             <w:rPr>
@@ -1612,7 +1612,7 @@
             <w:fldChar w:fldCharType="begin"/>
           </w:r>
           <w:r>
-            <w:instrText xml:space="preserve"> PAGEREF _Toc1168 \h </w:instrText>
+            <w:instrText xml:space="preserve"> PAGEREF _Toc24004 \h </w:instrText>
           </w:r>
           <w:r>
             <w:fldChar w:fldCharType="separate"/>
@@ -1650,7 +1650,7 @@
               <w:bCs/>
               <w:lang w:val="zh-CN"/>
             </w:rPr>
-            <w:instrText xml:space="preserve"> HYPERLINK \l _Toc27893 </w:instrText>
+            <w:instrText xml:space="preserve"> HYPERLINK \l _Toc16159 </w:instrText>
           </w:r>
           <w:r>
             <w:rPr>
@@ -1673,7 +1673,7 @@
             <w:fldChar w:fldCharType="begin"/>
           </w:r>
           <w:r>
-            <w:instrText xml:space="preserve"> PAGEREF _Toc27893 \h </w:instrText>
+            <w:instrText xml:space="preserve"> PAGEREF _Toc16159 \h </w:instrText>
           </w:r>
           <w:r>
             <w:fldChar w:fldCharType="separate"/>
@@ -1711,7 +1711,7 @@
               <w:bCs/>
               <w:lang w:val="zh-CN"/>
             </w:rPr>
-            <w:instrText xml:space="preserve"> HYPERLINK \l _Toc4604 </w:instrText>
+            <w:instrText xml:space="preserve"> HYPERLINK \l _Toc7373 </w:instrText>
           </w:r>
           <w:r>
             <w:rPr>
@@ -1734,7 +1734,7 @@
             <w:fldChar w:fldCharType="begin"/>
           </w:r>
           <w:r>
-            <w:instrText xml:space="preserve"> PAGEREF _Toc4604 \h </w:instrText>
+            <w:instrText xml:space="preserve"> PAGEREF _Toc7373 \h </w:instrText>
           </w:r>
           <w:r>
             <w:fldChar w:fldCharType="separate"/>
@@ -1772,7 +1772,7 @@
               <w:bCs/>
               <w:lang w:val="zh-CN"/>
             </w:rPr>
-            <w:instrText xml:space="preserve"> HYPERLINK \l _Toc19313 </w:instrText>
+            <w:instrText xml:space="preserve"> HYPERLINK \l _Toc22326 </w:instrText>
           </w:r>
           <w:r>
             <w:rPr>
@@ -1795,7 +1795,7 @@
             <w:fldChar w:fldCharType="begin"/>
           </w:r>
           <w:r>
-            <w:instrText xml:space="preserve"> PAGEREF _Toc19313 \h </w:instrText>
+            <w:instrText xml:space="preserve"> PAGEREF _Toc22326 \h </w:instrText>
           </w:r>
           <w:r>
             <w:fldChar w:fldCharType="separate"/>
@@ -1833,7 +1833,7 @@
               <w:bCs/>
               <w:lang w:val="zh-CN"/>
             </w:rPr>
-            <w:instrText xml:space="preserve"> HYPERLINK \l _Toc7139 </w:instrText>
+            <w:instrText xml:space="preserve"> HYPERLINK \l _Toc25484 </w:instrText>
           </w:r>
           <w:r>
             <w:rPr>
@@ -1856,7 +1856,7 @@
             <w:fldChar w:fldCharType="begin"/>
           </w:r>
           <w:r>
-            <w:instrText xml:space="preserve"> PAGEREF _Toc7139 \h </w:instrText>
+            <w:instrText xml:space="preserve"> PAGEREF _Toc25484 \h </w:instrText>
           </w:r>
           <w:r>
             <w:fldChar w:fldCharType="separate"/>
@@ -1894,7 +1894,7 @@
               <w:bCs/>
               <w:lang w:val="zh-CN"/>
             </w:rPr>
-            <w:instrText xml:space="preserve"> HYPERLINK \l _Toc4301 </w:instrText>
+            <w:instrText xml:space="preserve"> HYPERLINK \l _Toc10757 </w:instrText>
           </w:r>
           <w:r>
             <w:rPr>
@@ -1917,7 +1917,7 @@
             <w:fldChar w:fldCharType="begin"/>
           </w:r>
           <w:r>
-            <w:instrText xml:space="preserve"> PAGEREF _Toc4301 \h </w:instrText>
+            <w:instrText xml:space="preserve"> PAGEREF _Toc10757 \h </w:instrText>
           </w:r>
           <w:r>
             <w:fldChar w:fldCharType="separate"/>
@@ -1955,7 +1955,7 @@
               <w:bCs/>
               <w:lang w:val="zh-CN"/>
             </w:rPr>
-            <w:instrText xml:space="preserve"> HYPERLINK \l _Toc10556 </w:instrText>
+            <w:instrText xml:space="preserve"> HYPERLINK \l _Toc31131 </w:instrText>
           </w:r>
           <w:r>
             <w:rPr>
@@ -1978,7 +1978,7 @@
             <w:fldChar w:fldCharType="begin"/>
           </w:r>
           <w:r>
-            <w:instrText xml:space="preserve"> PAGEREF _Toc10556 \h </w:instrText>
+            <w:instrText xml:space="preserve"> PAGEREF _Toc31131 \h </w:instrText>
           </w:r>
           <w:r>
             <w:fldChar w:fldCharType="separate"/>
@@ -2016,7 +2016,7 @@
               <w:bCs/>
               <w:lang w:val="zh-CN"/>
             </w:rPr>
-            <w:instrText xml:space="preserve"> HYPERLINK \l _Toc15519 </w:instrText>
+            <w:instrText xml:space="preserve"> HYPERLINK \l _Toc12679 </w:instrText>
           </w:r>
           <w:r>
             <w:rPr>
@@ -2039,7 +2039,7 @@
             <w:fldChar w:fldCharType="begin"/>
           </w:r>
           <w:r>
-            <w:instrText xml:space="preserve"> PAGEREF _Toc15519 \h </w:instrText>
+            <w:instrText xml:space="preserve"> PAGEREF _Toc12679 \h </w:instrText>
           </w:r>
           <w:r>
             <w:fldChar w:fldCharType="separate"/>
@@ -2077,7 +2077,7 @@
               <w:bCs/>
               <w:lang w:val="zh-CN"/>
             </w:rPr>
-            <w:instrText xml:space="preserve"> HYPERLINK \l _Toc26070 </w:instrText>
+            <w:instrText xml:space="preserve"> HYPERLINK \l _Toc9893 </w:instrText>
           </w:r>
           <w:r>
             <w:rPr>
@@ -2100,7 +2100,7 @@
             <w:fldChar w:fldCharType="begin"/>
           </w:r>
           <w:r>
-            <w:instrText xml:space="preserve"> PAGEREF _Toc26070 \h </w:instrText>
+            <w:instrText xml:space="preserve"> PAGEREF _Toc9893 \h </w:instrText>
           </w:r>
           <w:r>
             <w:fldChar w:fldCharType="separate"/>
@@ -2138,7 +2138,7 @@
               <w:bCs/>
               <w:lang w:val="zh-CN"/>
             </w:rPr>
-            <w:instrText xml:space="preserve"> HYPERLINK \l _Toc5052 </w:instrText>
+            <w:instrText xml:space="preserve"> HYPERLINK \l _Toc32214 </w:instrText>
           </w:r>
           <w:r>
             <w:rPr>
@@ -2161,7 +2161,7 @@
             <w:fldChar w:fldCharType="begin"/>
           </w:r>
           <w:r>
-            <w:instrText xml:space="preserve"> PAGEREF _Toc5052 \h </w:instrText>
+            <w:instrText xml:space="preserve"> PAGEREF _Toc32214 \h </w:instrText>
           </w:r>
           <w:r>
             <w:fldChar w:fldCharType="separate"/>
@@ -2199,7 +2199,7 @@
               <w:bCs/>
               <w:lang w:val="zh-CN"/>
             </w:rPr>
-            <w:instrText xml:space="preserve"> HYPERLINK \l _Toc21078 </w:instrText>
+            <w:instrText xml:space="preserve"> HYPERLINK \l _Toc27921 </w:instrText>
           </w:r>
           <w:r>
             <w:rPr>
@@ -2222,7 +2222,7 @@
             <w:fldChar w:fldCharType="begin"/>
           </w:r>
           <w:r>
-            <w:instrText xml:space="preserve"> PAGEREF _Toc21078 \h </w:instrText>
+            <w:instrText xml:space="preserve"> PAGEREF _Toc27921 \h </w:instrText>
           </w:r>
           <w:r>
             <w:fldChar w:fldCharType="separate"/>
@@ -2260,7 +2260,7 @@
               <w:bCs/>
               <w:lang w:val="zh-CN"/>
             </w:rPr>
-            <w:instrText xml:space="preserve"> HYPERLINK \l _Toc11993 </w:instrText>
+            <w:instrText xml:space="preserve"> HYPERLINK \l _Toc14248 </w:instrText>
           </w:r>
           <w:r>
             <w:rPr>
@@ -2283,7 +2283,7 @@
             <w:fldChar w:fldCharType="begin"/>
           </w:r>
           <w:r>
-            <w:instrText xml:space="preserve"> PAGEREF _Toc11993 \h </w:instrText>
+            <w:instrText xml:space="preserve"> PAGEREF _Toc14248 \h </w:instrText>
           </w:r>
           <w:r>
             <w:fldChar w:fldCharType="separate"/>
@@ -2321,7 +2321,7 @@
               <w:bCs/>
               <w:lang w:val="zh-CN"/>
             </w:rPr>
-            <w:instrText xml:space="preserve"> HYPERLINK \l _Toc15566 </w:instrText>
+            <w:instrText xml:space="preserve"> HYPERLINK \l _Toc27393 </w:instrText>
           </w:r>
           <w:r>
             <w:rPr>
@@ -2344,7 +2344,7 @@
             <w:fldChar w:fldCharType="begin"/>
           </w:r>
           <w:r>
-            <w:instrText xml:space="preserve"> PAGEREF _Toc15566 \h </w:instrText>
+            <w:instrText xml:space="preserve"> PAGEREF _Toc27393 \h </w:instrText>
           </w:r>
           <w:r>
             <w:fldChar w:fldCharType="separate"/>
@@ -2382,7 +2382,7 @@
               <w:bCs/>
               <w:lang w:val="zh-CN"/>
             </w:rPr>
-            <w:instrText xml:space="preserve"> HYPERLINK \l _Toc8993 </w:instrText>
+            <w:instrText xml:space="preserve"> HYPERLINK \l _Toc17357 </w:instrText>
           </w:r>
           <w:r>
             <w:rPr>
@@ -2405,13 +2405,13 @@
             <w:fldChar w:fldCharType="begin"/>
           </w:r>
           <w:r>
-            <w:instrText xml:space="preserve"> PAGEREF _Toc8993 \h </w:instrText>
+            <w:instrText xml:space="preserve"> PAGEREF _Toc17357 \h </w:instrText>
           </w:r>
           <w:r>
             <w:fldChar w:fldCharType="separate"/>
           </w:r>
           <w:r>
-            <w:t>19</w:t>
+            <w:t>20</w:t>
           </w:r>
           <w:r>
             <w:fldChar w:fldCharType="end"/>
@@ -2443,7 +2443,7 @@
               <w:bCs/>
               <w:lang w:val="zh-CN"/>
             </w:rPr>
-            <w:instrText xml:space="preserve"> HYPERLINK \l _Toc3968 </w:instrText>
+            <w:instrText xml:space="preserve"> HYPERLINK \l _Toc7248 </w:instrText>
           </w:r>
           <w:r>
             <w:rPr>
@@ -2466,7 +2466,7 @@
             <w:fldChar w:fldCharType="begin"/>
           </w:r>
           <w:r>
-            <w:instrText xml:space="preserve"> PAGEREF _Toc3968 \h </w:instrText>
+            <w:instrText xml:space="preserve"> PAGEREF _Toc7248 \h </w:instrText>
           </w:r>
           <w:r>
             <w:fldChar w:fldCharType="separate"/>
@@ -2504,7 +2504,7 @@
               <w:bCs/>
               <w:lang w:val="zh-CN"/>
             </w:rPr>
-            <w:instrText xml:space="preserve"> HYPERLINK \l _Toc15504 </w:instrText>
+            <w:instrText xml:space="preserve"> HYPERLINK \l _Toc30657 </w:instrText>
           </w:r>
           <w:r>
             <w:rPr>
@@ -2527,7 +2527,7 @@
             <w:fldChar w:fldCharType="begin"/>
           </w:r>
           <w:r>
-            <w:instrText xml:space="preserve"> PAGEREF _Toc15504 \h </w:instrText>
+            <w:instrText xml:space="preserve"> PAGEREF _Toc30657 \h </w:instrText>
           </w:r>
           <w:r>
             <w:fldChar w:fldCharType="separate"/>
@@ -2565,7 +2565,7 @@
               <w:bCs/>
               <w:lang w:val="zh-CN"/>
             </w:rPr>
-            <w:instrText xml:space="preserve"> HYPERLINK \l _Toc11849 </w:instrText>
+            <w:instrText xml:space="preserve"> HYPERLINK \l _Toc19826 </w:instrText>
           </w:r>
           <w:r>
             <w:rPr>
@@ -2588,7 +2588,7 @@
             <w:fldChar w:fldCharType="begin"/>
           </w:r>
           <w:r>
-            <w:instrText xml:space="preserve"> PAGEREF _Toc11849 \h </w:instrText>
+            <w:instrText xml:space="preserve"> PAGEREF _Toc19826 \h </w:instrText>
           </w:r>
           <w:r>
             <w:fldChar w:fldCharType="separate"/>
@@ -2626,7 +2626,7 @@
               <w:bCs/>
               <w:lang w:val="zh-CN"/>
             </w:rPr>
-            <w:instrText xml:space="preserve"> HYPERLINK \l _Toc16404 </w:instrText>
+            <w:instrText xml:space="preserve"> HYPERLINK \l _Toc3967 </w:instrText>
           </w:r>
           <w:r>
             <w:rPr>
@@ -2649,13 +2649,13 @@
             <w:fldChar w:fldCharType="begin"/>
           </w:r>
           <w:r>
-            <w:instrText xml:space="preserve"> PAGEREF _Toc16404 \h </w:instrText>
+            <w:instrText xml:space="preserve"> PAGEREF _Toc3967 \h </w:instrText>
           </w:r>
           <w:r>
             <w:fldChar w:fldCharType="separate"/>
           </w:r>
           <w:r>
-            <w:t>21</w:t>
+            <w:t>22</w:t>
           </w:r>
           <w:r>
             <w:fldChar w:fldCharType="end"/>
@@ -2687,7 +2687,7 @@
               <w:bCs/>
               <w:lang w:val="zh-CN"/>
             </w:rPr>
-            <w:instrText xml:space="preserve"> HYPERLINK \l _Toc8384 </w:instrText>
+            <w:instrText xml:space="preserve"> HYPERLINK \l _Toc20069 </w:instrText>
           </w:r>
           <w:r>
             <w:rPr>
@@ -2710,7 +2710,7 @@
             <w:fldChar w:fldCharType="begin"/>
           </w:r>
           <w:r>
-            <w:instrText xml:space="preserve"> PAGEREF _Toc8384 \h </w:instrText>
+            <w:instrText xml:space="preserve"> PAGEREF _Toc20069 \h </w:instrText>
           </w:r>
           <w:r>
             <w:fldChar w:fldCharType="separate"/>
@@ -2748,7 +2748,7 @@
               <w:bCs/>
               <w:lang w:val="zh-CN"/>
             </w:rPr>
-            <w:instrText xml:space="preserve"> HYPERLINK \l _Toc7105 </w:instrText>
+            <w:instrText xml:space="preserve"> HYPERLINK \l _Toc22331 </w:instrText>
           </w:r>
           <w:r>
             <w:rPr>
@@ -2771,7 +2771,7 @@
             <w:fldChar w:fldCharType="begin"/>
           </w:r>
           <w:r>
-            <w:instrText xml:space="preserve"> PAGEREF _Toc7105 \h </w:instrText>
+            <w:instrText xml:space="preserve"> PAGEREF _Toc22331 \h </w:instrText>
           </w:r>
           <w:r>
             <w:fldChar w:fldCharType="separate"/>
@@ -2809,7 +2809,7 @@
               <w:bCs/>
               <w:lang w:val="zh-CN"/>
             </w:rPr>
-            <w:instrText xml:space="preserve"> HYPERLINK \l _Toc30238 </w:instrText>
+            <w:instrText xml:space="preserve"> HYPERLINK \l _Toc11794 </w:instrText>
           </w:r>
           <w:r>
             <w:rPr>
@@ -2832,7 +2832,7 @@
             <w:fldChar w:fldCharType="begin"/>
           </w:r>
           <w:r>
-            <w:instrText xml:space="preserve"> PAGEREF _Toc30238 \h </w:instrText>
+            <w:instrText xml:space="preserve"> PAGEREF _Toc11794 \h </w:instrText>
           </w:r>
           <w:r>
             <w:fldChar w:fldCharType="separate"/>
@@ -2870,7 +2870,7 @@
               <w:bCs/>
               <w:lang w:val="zh-CN"/>
             </w:rPr>
-            <w:instrText xml:space="preserve"> HYPERLINK \l _Toc23964 </w:instrText>
+            <w:instrText xml:space="preserve"> HYPERLINK \l _Toc20404 </w:instrText>
           </w:r>
           <w:r>
             <w:rPr>
@@ -2893,13 +2893,13 @@
             <w:fldChar w:fldCharType="begin"/>
           </w:r>
           <w:r>
-            <w:instrText xml:space="preserve"> PAGEREF _Toc23964 \h </w:instrText>
+            <w:instrText xml:space="preserve"> PAGEREF _Toc20404 \h </w:instrText>
           </w:r>
           <w:r>
             <w:fldChar w:fldCharType="separate"/>
           </w:r>
           <w:r>
-            <w:t>22</w:t>
+            <w:t>23</w:t>
           </w:r>
           <w:r>
             <w:fldChar w:fldCharType="end"/>
@@ -2931,7 +2931,7 @@
               <w:bCs/>
               <w:lang w:val="zh-CN"/>
             </w:rPr>
-            <w:instrText xml:space="preserve"> HYPERLINK \l _Toc31059 </w:instrText>
+            <w:instrText xml:space="preserve"> HYPERLINK \l _Toc18894 </w:instrText>
           </w:r>
           <w:r>
             <w:rPr>
@@ -2954,13 +2954,13 @@
             <w:fldChar w:fldCharType="begin"/>
           </w:r>
           <w:r>
-            <w:instrText xml:space="preserve"> PAGEREF _Toc31059 \h </w:instrText>
+            <w:instrText xml:space="preserve"> PAGEREF _Toc18894 \h </w:instrText>
           </w:r>
           <w:r>
             <w:fldChar w:fldCharType="separate"/>
           </w:r>
           <w:r>
-            <w:t>22</w:t>
+            <w:t>23</w:t>
           </w:r>
           <w:r>
             <w:fldChar w:fldCharType="end"/>
@@ -2992,7 +2992,7 @@
               <w:bCs/>
               <w:lang w:val="zh-CN"/>
             </w:rPr>
-            <w:instrText xml:space="preserve"> HYPERLINK \l _Toc19914 </w:instrText>
+            <w:instrText xml:space="preserve"> HYPERLINK \l _Toc2609 </w:instrText>
           </w:r>
           <w:r>
             <w:rPr>
@@ -3015,7 +3015,7 @@
             <w:fldChar w:fldCharType="begin"/>
           </w:r>
           <w:r>
-            <w:instrText xml:space="preserve"> PAGEREF _Toc19914 \h </w:instrText>
+            <w:instrText xml:space="preserve"> PAGEREF _Toc2609 \h </w:instrText>
           </w:r>
           <w:r>
             <w:fldChar w:fldCharType="separate"/>
@@ -3053,7 +3053,7 @@
               <w:bCs/>
               <w:lang w:val="zh-CN"/>
             </w:rPr>
-            <w:instrText xml:space="preserve"> HYPERLINK \l _Toc16133 </w:instrText>
+            <w:instrText xml:space="preserve"> HYPERLINK \l _Toc6626 </w:instrText>
           </w:r>
           <w:r>
             <w:rPr>
@@ -3076,7 +3076,7 @@
             <w:fldChar w:fldCharType="begin"/>
           </w:r>
           <w:r>
-            <w:instrText xml:space="preserve"> PAGEREF _Toc16133 \h </w:instrText>
+            <w:instrText xml:space="preserve"> PAGEREF _Toc6626 \h </w:instrText>
           </w:r>
           <w:r>
             <w:fldChar w:fldCharType="separate"/>
@@ -3114,7 +3114,7 @@
               <w:bCs/>
               <w:lang w:val="zh-CN"/>
             </w:rPr>
-            <w:instrText xml:space="preserve"> HYPERLINK \l _Toc12066 </w:instrText>
+            <w:instrText xml:space="preserve"> HYPERLINK \l _Toc8564 </w:instrText>
           </w:r>
           <w:r>
             <w:rPr>
@@ -3128,7 +3128,7 @@
               <w:rFonts w:hint="eastAsia"/>
               <w:lang w:val="en-US" w:eastAsia="zh-CN"/>
             </w:rPr>
-            <w:t>4.1.5 报告配置</w:t>
+            <w:t>4.1.5 Report Configure</w:t>
           </w:r>
           <w:r>
             <w:tab/>
@@ -3137,7 +3137,7 @@
             <w:fldChar w:fldCharType="begin"/>
           </w:r>
           <w:r>
-            <w:instrText xml:space="preserve"> PAGEREF _Toc12066 \h </w:instrText>
+            <w:instrText xml:space="preserve"> PAGEREF _Toc8564 \h </w:instrText>
           </w:r>
           <w:r>
             <w:fldChar w:fldCharType="separate"/>
@@ -3175,7 +3175,7 @@
               <w:bCs/>
               <w:lang w:val="zh-CN"/>
             </w:rPr>
-            <w:instrText xml:space="preserve"> HYPERLINK \l _Toc9292 </w:instrText>
+            <w:instrText xml:space="preserve"> HYPERLINK \l _Toc11066 </w:instrText>
           </w:r>
           <w:r>
             <w:rPr>
@@ -3198,13 +3198,13 @@
             <w:fldChar w:fldCharType="begin"/>
           </w:r>
           <w:r>
-            <w:instrText xml:space="preserve"> PAGEREF _Toc9292 \h </w:instrText>
+            <w:instrText xml:space="preserve"> PAGEREF _Toc11066 \h </w:instrText>
           </w:r>
           <w:r>
             <w:fldChar w:fldCharType="separate"/>
           </w:r>
           <w:r>
-            <w:t>23</w:t>
+            <w:t>24</w:t>
           </w:r>
           <w:r>
             <w:fldChar w:fldCharType="end"/>
@@ -3236,7 +3236,7 @@
               <w:bCs/>
               <w:lang w:val="zh-CN"/>
             </w:rPr>
-            <w:instrText xml:space="preserve"> HYPERLINK \l _Toc380 </w:instrText>
+            <w:instrText xml:space="preserve"> HYPERLINK \l _Toc7969 </w:instrText>
           </w:r>
           <w:r>
             <w:rPr>
@@ -3259,13 +3259,13 @@
             <w:fldChar w:fldCharType="begin"/>
           </w:r>
           <w:r>
-            <w:instrText xml:space="preserve"> PAGEREF _Toc380 \h </w:instrText>
+            <w:instrText xml:space="preserve"> PAGEREF _Toc7969 \h </w:instrText>
           </w:r>
           <w:r>
             <w:fldChar w:fldCharType="separate"/>
           </w:r>
           <w:r>
-            <w:t>23</w:t>
+            <w:t>24</w:t>
           </w:r>
           <w:r>
             <w:fldChar w:fldCharType="end"/>
@@ -3297,7 +3297,7 @@
               <w:bCs/>
               <w:lang w:val="zh-CN"/>
             </w:rPr>
-            <w:instrText xml:space="preserve"> HYPERLINK \l _Toc19545 </w:instrText>
+            <w:instrText xml:space="preserve"> HYPERLINK \l _Toc30641 </w:instrText>
           </w:r>
           <w:r>
             <w:rPr>
@@ -3320,13 +3320,13 @@
             <w:fldChar w:fldCharType="begin"/>
           </w:r>
           <w:r>
-            <w:instrText xml:space="preserve"> PAGEREF _Toc19545 \h </w:instrText>
+            <w:instrText xml:space="preserve"> PAGEREF _Toc30641 \h </w:instrText>
           </w:r>
           <w:r>
             <w:fldChar w:fldCharType="separate"/>
           </w:r>
           <w:r>
-            <w:t>23</w:t>
+            <w:t>24</w:t>
           </w:r>
           <w:r>
             <w:fldChar w:fldCharType="end"/>
@@ -3358,7 +3358,7 @@
               <w:bCs/>
               <w:lang w:val="zh-CN"/>
             </w:rPr>
-            <w:instrText xml:space="preserve"> HYPERLINK \l _Toc15142 </w:instrText>
+            <w:instrText xml:space="preserve"> HYPERLINK \l _Toc22885 </w:instrText>
           </w:r>
           <w:r>
             <w:rPr>
@@ -3381,7 +3381,7 @@
             <w:fldChar w:fldCharType="begin"/>
           </w:r>
           <w:r>
-            <w:instrText xml:space="preserve"> PAGEREF _Toc15142 \h </w:instrText>
+            <w:instrText xml:space="preserve"> PAGEREF _Toc22885 \h </w:instrText>
           </w:r>
           <w:r>
             <w:fldChar w:fldCharType="separate"/>
@@ -3419,7 +3419,7 @@
               <w:bCs/>
               <w:lang w:val="zh-CN"/>
             </w:rPr>
-            <w:instrText xml:space="preserve"> HYPERLINK \l _Toc23677 </w:instrText>
+            <w:instrText xml:space="preserve"> HYPERLINK \l _Toc6545 </w:instrText>
           </w:r>
           <w:r>
             <w:rPr>
@@ -3442,7 +3442,7 @@
             <w:fldChar w:fldCharType="begin"/>
           </w:r>
           <w:r>
-            <w:instrText xml:space="preserve"> PAGEREF _Toc23677 \h </w:instrText>
+            <w:instrText xml:space="preserve"> PAGEREF _Toc6545 \h </w:instrText>
           </w:r>
           <w:r>
             <w:fldChar w:fldCharType="separate"/>
@@ -3480,7 +3480,7 @@
               <w:bCs/>
               <w:lang w:val="zh-CN"/>
             </w:rPr>
-            <w:instrText xml:space="preserve"> HYPERLINK \l _Toc23409 </w:instrText>
+            <w:instrText xml:space="preserve"> HYPERLINK \l _Toc29416 </w:instrText>
           </w:r>
           <w:r>
             <w:rPr>
@@ -3503,7 +3503,7 @@
             <w:fldChar w:fldCharType="begin"/>
           </w:r>
           <w:r>
-            <w:instrText xml:space="preserve"> PAGEREF _Toc23409 \h </w:instrText>
+            <w:instrText xml:space="preserve"> PAGEREF _Toc29416 \h </w:instrText>
           </w:r>
           <w:r>
             <w:fldChar w:fldCharType="separate"/>
@@ -3541,7 +3541,7 @@
               <w:bCs/>
               <w:lang w:val="zh-CN"/>
             </w:rPr>
-            <w:instrText xml:space="preserve"> HYPERLINK \l _Toc28957 </w:instrText>
+            <w:instrText xml:space="preserve"> HYPERLINK \l _Toc31808 </w:instrText>
           </w:r>
           <w:r>
             <w:rPr>
@@ -3564,13 +3564,13 @@
             <w:fldChar w:fldCharType="begin"/>
           </w:r>
           <w:r>
-            <w:instrText xml:space="preserve"> PAGEREF _Toc28957 \h </w:instrText>
+            <w:instrText xml:space="preserve"> PAGEREF _Toc31808 \h </w:instrText>
           </w:r>
           <w:r>
             <w:fldChar w:fldCharType="separate"/>
           </w:r>
           <w:r>
-            <w:t>24</w:t>
+            <w:t>25</w:t>
           </w:r>
           <w:r>
             <w:fldChar w:fldCharType="end"/>
@@ -3602,7 +3602,7 @@
               <w:bCs/>
               <w:lang w:val="zh-CN"/>
             </w:rPr>
-            <w:instrText xml:space="preserve"> HYPERLINK \l _Toc1585 </w:instrText>
+            <w:instrText xml:space="preserve"> HYPERLINK \l _Toc14164 </w:instrText>
           </w:r>
           <w:r>
             <w:rPr>
@@ -3625,13 +3625,13 @@
             <w:fldChar w:fldCharType="begin"/>
           </w:r>
           <w:r>
-            <w:instrText xml:space="preserve"> PAGEREF _Toc1585 \h </w:instrText>
+            <w:instrText xml:space="preserve"> PAGEREF _Toc14164 \h </w:instrText>
           </w:r>
           <w:r>
             <w:fldChar w:fldCharType="separate"/>
           </w:r>
           <w:r>
-            <w:t>24</w:t>
+            <w:t>25</w:t>
           </w:r>
           <w:r>
             <w:fldChar w:fldCharType="end"/>
@@ -3663,7 +3663,7 @@
               <w:bCs/>
               <w:lang w:val="zh-CN"/>
             </w:rPr>
-            <w:instrText xml:space="preserve"> HYPERLINK \l _Toc23450 </w:instrText>
+            <w:instrText xml:space="preserve"> HYPERLINK \l _Toc31540 </w:instrText>
           </w:r>
           <w:r>
             <w:rPr>
@@ -3686,7 +3686,7 @@
             <w:fldChar w:fldCharType="begin"/>
           </w:r>
           <w:r>
-            <w:instrText xml:space="preserve"> PAGEREF _Toc23450 \h </w:instrText>
+            <w:instrText xml:space="preserve"> PAGEREF _Toc31540 \h </w:instrText>
           </w:r>
           <w:r>
             <w:fldChar w:fldCharType="separate"/>
@@ -3724,7 +3724,7 @@
               <w:bCs/>
               <w:lang w:val="zh-CN"/>
             </w:rPr>
-            <w:instrText xml:space="preserve"> HYPERLINK \l _Toc6303 </w:instrText>
+            <w:instrText xml:space="preserve"> HYPERLINK \l _Toc8429 </w:instrText>
           </w:r>
           <w:r>
             <w:rPr>
@@ -3747,7 +3747,7 @@
             <w:fldChar w:fldCharType="begin"/>
           </w:r>
           <w:r>
-            <w:instrText xml:space="preserve"> PAGEREF _Toc6303 \h </w:instrText>
+            <w:instrText xml:space="preserve"> PAGEREF _Toc8429 \h </w:instrText>
           </w:r>
           <w:r>
             <w:fldChar w:fldCharType="separate"/>
@@ -3785,7 +3785,7 @@
               <w:bCs/>
               <w:lang w:val="zh-CN"/>
             </w:rPr>
-            <w:instrText xml:space="preserve"> HYPERLINK \l _Toc30782 </w:instrText>
+            <w:instrText xml:space="preserve"> HYPERLINK \l _Toc10659 </w:instrText>
           </w:r>
           <w:r>
             <w:rPr>
@@ -3808,7 +3808,7 @@
             <w:fldChar w:fldCharType="begin"/>
           </w:r>
           <w:r>
-            <w:instrText xml:space="preserve"> PAGEREF _Toc30782 \h </w:instrText>
+            <w:instrText xml:space="preserve"> PAGEREF _Toc10659 \h </w:instrText>
           </w:r>
           <w:r>
             <w:fldChar w:fldCharType="separate"/>
@@ -3846,7 +3846,7 @@
               <w:bCs/>
               <w:lang w:val="zh-CN"/>
             </w:rPr>
-            <w:instrText xml:space="preserve"> HYPERLINK \l _Toc27147 </w:instrText>
+            <w:instrText xml:space="preserve"> HYPERLINK \l _Toc30737 </w:instrText>
           </w:r>
           <w:r>
             <w:rPr>
@@ -3869,7 +3869,7 @@
             <w:fldChar w:fldCharType="begin"/>
           </w:r>
           <w:r>
-            <w:instrText xml:space="preserve"> PAGEREF _Toc27147 \h </w:instrText>
+            <w:instrText xml:space="preserve"> PAGEREF _Toc30737 \h </w:instrText>
           </w:r>
           <w:r>
             <w:fldChar w:fldCharType="separate"/>
@@ -3907,7 +3907,7 @@
               <w:bCs/>
               <w:lang w:val="zh-CN"/>
             </w:rPr>
-            <w:instrText xml:space="preserve"> HYPERLINK \l _Toc9372 </w:instrText>
+            <w:instrText xml:space="preserve"> HYPERLINK \l _Toc4230 </w:instrText>
           </w:r>
           <w:r>
             <w:rPr>
@@ -3930,7 +3930,7 @@
             <w:fldChar w:fldCharType="begin"/>
           </w:r>
           <w:r>
-            <w:instrText xml:space="preserve"> PAGEREF _Toc9372 \h </w:instrText>
+            <w:instrText xml:space="preserve"> PAGEREF _Toc4230 \h </w:instrText>
           </w:r>
           <w:r>
             <w:fldChar w:fldCharType="separate"/>
@@ -4136,12 +4136,6 @@
             <w:insideH w:val="none" w:color="auto" w:sz="0" w:space="0"/>
             <w:insideV w:val="none" w:color="auto" w:sz="0" w:space="0"/>
           </w:tblBorders>
-          <w:tblCellMar>
-            <w:top w:w="15" w:type="dxa"/>
-            <w:left w:w="15" w:type="dxa"/>
-            <w:bottom w:w="15" w:type="dxa"/>
-            <w:right w:w="15" w:type="dxa"/>
-          </w:tblCellMar>
         </w:tblPrEx>
         <w:trPr>
           <w:trHeight w:val="682" w:hRule="atLeast"/>
@@ -4407,7 +4401,7 @@
                 <w:rFonts w:hint="eastAsia"/>
                 <w:lang w:val="en-US" w:eastAsia="zh-CN"/>
               </w:rPr>
-              <w:t>3.11.0.1001</w:t>
+              <w:t>3.12.0.1001</w:t>
             </w:r>
           </w:p>
         </w:tc>
@@ -4518,7 +4512,7 @@
                 <w:rFonts w:hint="eastAsia"/>
                 <w:lang w:val="en-US" w:eastAsia="zh-CN"/>
               </w:rPr>
-              <w:t>05</w:t>
+              <w:t>09</w:t>
             </w:r>
             <w:r>
               <w:t>-</w:t>
@@ -4528,8 +4522,10 @@
                 <w:rFonts w:hint="eastAsia"/>
                 <w:lang w:val="en-US" w:eastAsia="zh-CN"/>
               </w:rPr>
-              <w:t>17</w:t>
+              <w:t>19</w:t>
             </w:r>
+            <w:bookmarkStart w:id="88" w:name="_GoBack"/>
+            <w:bookmarkEnd w:id="88"/>
           </w:p>
         </w:tc>
       </w:tr>
@@ -4847,7 +4843,7 @@
           <w:rFonts w:hint="eastAsia"/>
         </w:rPr>
       </w:pPr>
-      <w:bookmarkStart w:id="1" w:name="_Toc25641"/>
+      <w:bookmarkStart w:id="1" w:name="_Toc19600"/>
       <w:r>
         <w:rPr>
           <w:rFonts w:hint="eastAsia"/>
@@ -4864,7 +4860,7 @@
           <w:lang w:val="en-US" w:eastAsia="zh-CN"/>
         </w:rPr>
       </w:pPr>
-      <w:bookmarkStart w:id="2" w:name="_Toc1517"/>
+      <w:bookmarkStart w:id="2" w:name="_Toc399"/>
       <w:r>
         <w:rPr>
           <w:rFonts w:hint="eastAsia"/>
@@ -4921,7 +4917,7 @@
           <w:lang w:val="en-US" w:eastAsia="zh-CN"/>
         </w:rPr>
       </w:pPr>
-      <w:bookmarkStart w:id="3" w:name="_Toc31609"/>
+      <w:bookmarkStart w:id="3" w:name="_Toc32305"/>
       <w:r>
         <w:rPr>
           <w:rFonts w:hint="eastAsia"/>
@@ -4957,7 +4953,7 @@
           <w:lang w:val="en-US" w:eastAsia="zh-CN"/>
         </w:rPr>
       </w:pPr>
-      <w:bookmarkStart w:id="4" w:name="_Toc7863"/>
+      <w:bookmarkStart w:id="4" w:name="_Toc31067"/>
       <w:r>
         <w:rPr>
           <w:rFonts w:hint="eastAsia"/>
@@ -5008,7 +5004,7 @@
         </w:rPr>
       </w:pPr>
       <w:bookmarkStart w:id="5" w:name="_Toc18055"/>
-      <w:bookmarkStart w:id="6" w:name="_Toc11275"/>
+      <w:bookmarkStart w:id="6" w:name="_Toc10461"/>
       <w:r>
         <w:rPr>
           <w:rFonts w:hint="eastAsia"/>
@@ -5054,7 +5050,7 @@
           <w:lang w:val="en-US" w:eastAsia="zh-CN"/>
         </w:rPr>
       </w:pPr>
-      <w:bookmarkStart w:id="7" w:name="_Toc22230"/>
+      <w:bookmarkStart w:id="7" w:name="_Toc6849"/>
       <w:r>
         <w:rPr>
           <w:rFonts w:hint="eastAsia"/>
@@ -5093,7 +5089,7 @@
           <w:lang w:val="en-US" w:eastAsia="zh-CN"/>
         </w:rPr>
       </w:pPr>
-      <w:bookmarkStart w:id="8" w:name="_Toc30286"/>
+      <w:bookmarkStart w:id="8" w:name="_Toc22920"/>
       <w:r>
         <w:rPr>
           <w:rFonts w:hint="eastAsia"/>
@@ -5131,7 +5127,7 @@
           <w:lang w:val="en-US" w:eastAsia="zh-CN"/>
         </w:rPr>
       </w:pPr>
-      <w:bookmarkStart w:id="9" w:name="_Toc12241"/>
+      <w:bookmarkStart w:id="9" w:name="_Toc24267"/>
       <w:r>
         <w:rPr>
           <w:rFonts w:hint="eastAsia"/>
@@ -5171,7 +5167,7 @@
           <w:lang w:val="en-US" w:eastAsia="zh-CN"/>
         </w:rPr>
       </w:pPr>
-      <w:bookmarkStart w:id="10" w:name="_Toc5431"/>
+      <w:bookmarkStart w:id="10" w:name="_Toc19820"/>
       <w:r>
         <w:rPr>
           <w:rFonts w:hint="eastAsia"/>
@@ -5214,7 +5210,7 @@
           <w:lang w:val="en-US" w:eastAsia="zh-CN"/>
         </w:rPr>
       </w:pPr>
-      <w:bookmarkStart w:id="11" w:name="_Toc25125"/>
+      <w:bookmarkStart w:id="11" w:name="_Toc31930"/>
       <w:r>
         <w:rPr>
           <w:rFonts w:hint="eastAsia"/>
@@ -5250,8 +5246,8 @@
           <w:lang w:val="en-US" w:eastAsia="zh-CN"/>
         </w:rPr>
       </w:pPr>
-      <w:bookmarkStart w:id="12" w:name="_Toc30259"/>
-      <w:bookmarkStart w:id="13" w:name="_Toc11049"/>
+      <w:bookmarkStart w:id="12" w:name="_Toc23024"/>
+      <w:bookmarkStart w:id="13" w:name="_Toc30259"/>
       <w:r>
         <w:rPr>
           <w:rFonts w:hint="eastAsia"/>
@@ -5285,7 +5281,7 @@
         </w:rPr>
       </w:pPr>
       <w:bookmarkStart w:id="14" w:name="_Toc25592"/>
-      <w:bookmarkStart w:id="15" w:name="_Toc2846"/>
+      <w:bookmarkStart w:id="15" w:name="_Toc10969"/>
       <w:r>
         <w:rPr>
           <w:rFonts w:hint="eastAsia"/>
@@ -5320,7 +5316,7 @@
         </w:rPr>
       </w:pPr>
       <w:bookmarkStart w:id="16" w:name="_Toc20809"/>
-      <w:bookmarkStart w:id="17" w:name="_Toc6896"/>
+      <w:bookmarkStart w:id="17" w:name="_Toc16559"/>
       <w:r>
         <w:rPr>
           <w:rFonts w:hint="eastAsia"/>
@@ -5373,7 +5369,7 @@
         </w:rPr>
       </w:pPr>
       <w:bookmarkStart w:id="18" w:name="_Toc31502"/>
-      <w:bookmarkStart w:id="19" w:name="_Toc31326"/>
+      <w:bookmarkStart w:id="19" w:name="_Toc24300"/>
       <w:r>
         <w:rPr>
           <w:rFonts w:hint="eastAsia"/>
@@ -5416,8 +5412,8 @@
           <w:lang w:val="en-US" w:eastAsia="zh-CN"/>
         </w:rPr>
       </w:pPr>
-      <w:bookmarkStart w:id="20" w:name="_Toc13573"/>
-      <w:bookmarkStart w:id="21" w:name="_Toc5528"/>
+      <w:bookmarkStart w:id="20" w:name="_Toc14498"/>
+      <w:bookmarkStart w:id="21" w:name="_Toc13573"/>
       <w:r>
         <w:rPr>
           <w:rFonts w:hint="eastAsia"/>
@@ -5514,7 +5510,7 @@
         </w:rPr>
       </w:pPr>
       <w:bookmarkStart w:id="22" w:name="_Toc31740"/>
-      <w:bookmarkStart w:id="23" w:name="_Toc9419"/>
+      <w:bookmarkStart w:id="23" w:name="_Toc21291"/>
       <w:r>
         <w:rPr>
           <w:rFonts w:hint="eastAsia"/>
@@ -5550,7 +5546,7 @@
           <w:lang w:val="en-US" w:eastAsia="zh-CN"/>
         </w:rPr>
       </w:pPr>
-      <w:bookmarkStart w:id="24" w:name="_Toc27709"/>
+      <w:bookmarkStart w:id="24" w:name="_Toc32193"/>
       <w:r>
         <w:rPr>
           <w:rFonts w:hint="eastAsia"/>
@@ -5586,8 +5582,8 @@
           <w:lang w:val="en-US" w:eastAsia="zh-CN"/>
         </w:rPr>
       </w:pPr>
-      <w:bookmarkStart w:id="25" w:name="_Toc12217"/>
-      <w:bookmarkStart w:id="26" w:name="_Toc6830"/>
+      <w:bookmarkStart w:id="25" w:name="_Toc6830"/>
+      <w:bookmarkStart w:id="26" w:name="_Toc31709"/>
       <w:r>
         <w:rPr>
           <w:rFonts w:hint="eastAsia"/>
@@ -5608,7 +5604,7 @@
         </w:rPr>
       </w:pPr>
       <w:bookmarkStart w:id="27" w:name="_Toc14016"/>
-      <w:bookmarkStart w:id="28" w:name="_Toc27898"/>
+      <w:bookmarkStart w:id="28" w:name="_Toc668"/>
       <w:r>
         <w:rPr>
           <w:rFonts w:hint="eastAsia"/>
@@ -5669,8 +5665,8 @@
           <w:lang w:val="en-US" w:eastAsia="zh-CN"/>
         </w:rPr>
       </w:pPr>
-      <w:bookmarkStart w:id="29" w:name="_Toc24201"/>
-      <w:bookmarkStart w:id="30" w:name="_Toc5653"/>
+      <w:bookmarkStart w:id="29" w:name="_Toc5653"/>
+      <w:bookmarkStart w:id="30" w:name="_Toc15127"/>
       <w:r>
         <w:rPr>
           <w:rFonts w:hint="eastAsia"/>
@@ -6993,7 +6989,7 @@
           <w:lang w:val="en-US" w:eastAsia="zh-CN"/>
         </w:rPr>
       </w:pPr>
-      <w:bookmarkStart w:id="32" w:name="_Toc3228"/>
+      <w:bookmarkStart w:id="32" w:name="_Toc31666"/>
       <w:r>
         <w:rPr>
           <w:rFonts w:hint="eastAsia"/>
@@ -8258,7 +8254,7 @@
         </w:rPr>
       </w:pPr>
       <w:bookmarkStart w:id="33" w:name="_Toc31367"/>
-      <w:bookmarkStart w:id="34" w:name="_Toc15889"/>
+      <w:bookmarkStart w:id="34" w:name="_Toc19243"/>
       <w:r>
         <w:rPr>
           <w:rFonts w:hint="eastAsia"/>
@@ -9470,7 +9466,7 @@
           <w:lang w:val="en-US" w:eastAsia="zh-CN"/>
         </w:rPr>
       </w:pPr>
-      <w:bookmarkStart w:id="36" w:name="_Toc27350"/>
+      <w:bookmarkStart w:id="36" w:name="_Toc31381"/>
       <w:r>
         <w:rPr>
           <w:rFonts w:hint="eastAsia"/>
@@ -10691,7 +10687,7 @@
           <w:lang w:val="en-US" w:eastAsia="zh-CN"/>
         </w:rPr>
       </w:pPr>
-      <w:bookmarkStart w:id="38" w:name="_Toc1168"/>
+      <w:bookmarkStart w:id="38" w:name="_Toc24004"/>
       <w:r>
         <w:rPr>
           <w:rFonts w:hint="eastAsia"/>
@@ -11895,7 +11891,7 @@
           <w:lang w:val="en-US" w:eastAsia="zh-CN"/>
         </w:rPr>
       </w:pPr>
-      <w:bookmarkStart w:id="39" w:name="_Toc27893"/>
+      <w:bookmarkStart w:id="39" w:name="_Toc16159"/>
       <w:r>
         <w:rPr>
           <w:rFonts w:hint="eastAsia"/>
@@ -12497,7 +12493,7 @@
           <w:lang w:val="en-US" w:eastAsia="zh-CN"/>
         </w:rPr>
       </w:pPr>
-      <w:bookmarkStart w:id="40" w:name="_Toc4604"/>
+      <w:bookmarkStart w:id="40" w:name="_Toc7373"/>
       <w:r>
         <w:rPr>
           <w:rFonts w:hint="eastAsia"/>
@@ -13710,7 +13706,7 @@
           <w:lang w:val="en-US" w:eastAsia="zh-CN"/>
         </w:rPr>
       </w:pPr>
-      <w:bookmarkStart w:id="41" w:name="_Toc19313"/>
+      <w:bookmarkStart w:id="41" w:name="_Toc22326"/>
       <w:r>
         <w:rPr>
           <w:rFonts w:hint="eastAsia"/>
@@ -15083,7 +15079,7 @@
           <w:lang w:val="en-US" w:eastAsia="zh-CN"/>
         </w:rPr>
       </w:pPr>
-      <w:bookmarkStart w:id="42" w:name="_Toc7139"/>
+      <w:bookmarkStart w:id="42" w:name="_Toc25484"/>
       <w:r>
         <w:rPr>
           <w:rFonts w:hint="eastAsia"/>
@@ -16349,7 +16345,7 @@
           <w:lang w:val="en-US" w:eastAsia="zh-CN"/>
         </w:rPr>
       </w:pPr>
-      <w:bookmarkStart w:id="43" w:name="_Toc4301"/>
+      <w:bookmarkStart w:id="43" w:name="_Toc10757"/>
       <w:r>
         <w:rPr>
           <w:rFonts w:hint="eastAsia"/>
@@ -17413,7 +17409,7 @@
           <w:lang w:val="en-US" w:eastAsia="zh-CN"/>
         </w:rPr>
       </w:pPr>
-      <w:bookmarkStart w:id="44" w:name="_Toc10556"/>
+      <w:bookmarkStart w:id="44" w:name="_Toc31131"/>
       <w:r>
         <w:rPr>
           <w:rFonts w:hint="eastAsia"/>
@@ -18478,7 +18474,7 @@
           <w:lang w:val="en-US" w:eastAsia="zh-CN"/>
         </w:rPr>
       </w:pPr>
-      <w:bookmarkStart w:id="45" w:name="_Toc15519"/>
+      <w:bookmarkStart w:id="45" w:name="_Toc12679"/>
       <w:r>
         <w:rPr>
           <w:rFonts w:hint="eastAsia"/>
@@ -19570,7 +19566,7 @@
           <w:lang w:val="en-US" w:eastAsia="zh-CN"/>
         </w:rPr>
       </w:pPr>
-      <w:bookmarkStart w:id="46" w:name="_Toc26070"/>
+      <w:bookmarkStart w:id="46" w:name="_Toc9893"/>
       <w:r>
         <w:rPr>
           <w:rFonts w:hint="eastAsia"/>
@@ -20682,7 +20678,7 @@
           <w:lang w:val="en-US" w:eastAsia="zh-CN"/>
         </w:rPr>
       </w:pPr>
-      <w:bookmarkStart w:id="47" w:name="_Toc5052"/>
+      <w:bookmarkStart w:id="47" w:name="_Toc32214"/>
       <w:r>
         <w:rPr>
           <w:rFonts w:hint="eastAsia"/>
@@ -22005,7 +22001,7 @@
           <w:lang w:val="en-US" w:eastAsia="zh-CN"/>
         </w:rPr>
       </w:pPr>
-      <w:bookmarkStart w:id="48" w:name="_Toc21078"/>
+      <w:bookmarkStart w:id="48" w:name="_Toc27921"/>
       <w:r>
         <w:rPr>
           <w:rFonts w:hint="eastAsia"/>
@@ -22204,7 +22200,7 @@
           <w:lang w:val="en-US" w:eastAsia="zh-CN"/>
         </w:rPr>
       </w:pPr>
-      <w:bookmarkStart w:id="49" w:name="_Toc11993"/>
+      <w:bookmarkStart w:id="49" w:name="_Toc14248"/>
       <w:r>
         <w:rPr>
           <w:rFonts w:hint="eastAsia"/>
@@ -22748,7 +22744,7 @@
           <w:lang w:val="en-US" w:eastAsia="zh-CN"/>
         </w:rPr>
       </w:pPr>
-      <w:bookmarkStart w:id="50" w:name="_Toc15566"/>
+      <w:bookmarkStart w:id="50" w:name="_Toc27393"/>
       <w:r>
         <w:rPr>
           <w:rFonts w:hint="eastAsia"/>
@@ -22860,22 +22856,22 @@
           <w:rFonts w:hint="eastAsia"/>
           <w:lang w:val="en-US" w:eastAsia="zh-CN"/>
         </w:rPr>
-        <w:t xml:space="preserve">        "tszMQKey":"主题名",</w:t>
-      </w:r>
-    </w:p>
-    <w:p>
-      <w:pPr>
-        <w:rPr>
-          <w:rFonts w:hint="eastAsia"/>
-          <w:lang w:val="en-US" w:eastAsia="zh-CN"/>
-        </w:rPr>
-      </w:pPr>
-      <w:r>
-        <w:rPr>
-          <w:rFonts w:hint="eastAsia"/>
-          <w:lang w:val="en-US" w:eastAsia="zh-CN"/>
-        </w:rPr>
-        <w:t xml:space="preserve">        "tszMQUsr":"所属用户,可为NULL",</w:t>
+        <w:t xml:space="preserve">        "tszMQKey":"Topic Name",</w:t>
+      </w:r>
+    </w:p>
+    <w:p>
+      <w:pPr>
+        <w:rPr>
+          <w:rFonts w:hint="eastAsia"/>
+          <w:lang w:val="en-US" w:eastAsia="zh-CN"/>
+        </w:rPr>
+      </w:pPr>
+      <w:r>
+        <w:rPr>
+          <w:rFonts w:hint="eastAsia"/>
+          <w:lang w:val="en-US" w:eastAsia="zh-CN"/>
+        </w:rPr>
+        <w:t xml:space="preserve">        "tszMQUsr":"belong user ,can be NULL",</w:t>
       </w:r>
     </w:p>
     <w:p>
@@ -23032,6 +23028,321 @@
       <w:pPr>
         <w:rPr>
           <w:rFonts w:hint="eastAsia"/>
+          <w:lang w:val="en-US" w:eastAsia="zh-CN"/>
+        </w:rPr>
+      </w:pPr>
+      <w:r>
+        <w:rPr>
+          <w:rFonts w:hint="eastAsia"/>
+          <w:lang w:val="en-US" w:eastAsia="zh-CN"/>
+        </w:rPr>
+        <w:t>}</w:t>
+      </w:r>
+    </w:p>
+    <w:p>
+      <w:pPr>
+        <w:rPr>
+          <w:rFonts w:hint="eastAsia"/>
+          <w:lang w:val="en-US" w:eastAsia="zh-CN"/>
+        </w:rPr>
+      </w:pPr>
+      <w:r>
+        <w:rPr>
+          <w:rFonts w:hint="eastAsia"/>
+          <w:lang w:val="en-US" w:eastAsia="zh-CN"/>
+        </w:rPr>
+        <w:t>Example:publish message</w:t>
+      </w:r>
+    </w:p>
+    <w:p>
+      <w:pPr>
+        <w:rPr>
+          <w:rFonts w:hint="eastAsia"/>
+          <w:lang w:val="en-US" w:eastAsia="zh-CN"/>
+        </w:rPr>
+      </w:pPr>
+      <w:r>
+        <w:rPr>
+          <w:rFonts w:hint="eastAsia"/>
+          <w:lang w:val="en-US" w:eastAsia="zh-CN"/>
+        </w:rPr>
+        <w:t>{</w:t>
+      </w:r>
+    </w:p>
+    <w:p>
+      <w:pPr>
+        <w:rPr>
+          <w:rFonts w:hint="eastAsia"/>
+          <w:lang w:val="en-US" w:eastAsia="zh-CN"/>
+        </w:rPr>
+      </w:pPr>
+      <w:r>
+        <w:rPr>
+          <w:rFonts w:hint="eastAsia"/>
+          <w:lang w:val="en-US" w:eastAsia="zh-CN"/>
+        </w:rPr>
+        <w:t xml:space="preserve">    "unOperatorType": 7,</w:t>
+      </w:r>
+    </w:p>
+    <w:p>
+      <w:pPr>
+        <w:rPr>
+          <w:rFonts w:hint="eastAsia"/>
+          <w:lang w:val="en-US" w:eastAsia="zh-CN"/>
+        </w:rPr>
+      </w:pPr>
+      <w:r>
+        <w:rPr>
+          <w:rFonts w:hint="eastAsia"/>
+          <w:lang w:val="en-US" w:eastAsia="zh-CN"/>
+        </w:rPr>
+        <w:t xml:space="preserve">    "unOperatorCode": 28672,</w:t>
+      </w:r>
+    </w:p>
+    <w:p>
+      <w:pPr>
+        <w:rPr>
+          <w:rFonts w:hint="eastAsia"/>
+          <w:lang w:val="en-US" w:eastAsia="zh-CN"/>
+        </w:rPr>
+      </w:pPr>
+      <w:r>
+        <w:rPr>
+          <w:rFonts w:hint="eastAsia"/>
+          <w:lang w:val="en-US" w:eastAsia="zh-CN"/>
+        </w:rPr>
+        <w:t xml:space="preserve">    "wReserve": 0,</w:t>
+      </w:r>
+    </w:p>
+    <w:p>
+      <w:pPr>
+        <w:rPr>
+          <w:rFonts w:hint="eastAsia"/>
+          <w:lang w:val="en-US" w:eastAsia="zh-CN"/>
+        </w:rPr>
+      </w:pPr>
+      <w:r>
+        <w:rPr>
+          <w:rFonts w:hint="eastAsia"/>
+          <w:lang w:val="en-US" w:eastAsia="zh-CN"/>
+        </w:rPr>
+        <w:t xml:space="preserve">    "byVersion": 2,</w:t>
+      </w:r>
+    </w:p>
+    <w:p>
+      <w:pPr>
+        <w:rPr>
+          <w:rFonts w:hint="eastAsia"/>
+          <w:lang w:val="en-US" w:eastAsia="zh-CN"/>
+        </w:rPr>
+      </w:pPr>
+      <w:r>
+        <w:rPr>
+          <w:rFonts w:hint="eastAsia"/>
+          <w:lang w:val="en-US" w:eastAsia="zh-CN"/>
+        </w:rPr>
+        <w:t xml:space="preserve">    "byIsReply": 0,</w:t>
+      </w:r>
+    </w:p>
+    <w:p>
+      <w:pPr>
+        <w:rPr>
+          <w:rFonts w:hint="eastAsia"/>
+          <w:lang w:val="en-US" w:eastAsia="zh-CN"/>
+        </w:rPr>
+      </w:pPr>
+      <w:r>
+        <w:rPr>
+          <w:rFonts w:hint="eastAsia"/>
+          <w:lang w:val="en-US" w:eastAsia="zh-CN"/>
+        </w:rPr>
+        <w:t xml:space="preserve">    "xhToken": 0,</w:t>
+      </w:r>
+    </w:p>
+    <w:p>
+      <w:pPr>
+        <w:rPr>
+          <w:rFonts w:hint="eastAsia"/>
+          <w:lang w:val="en-US" w:eastAsia="zh-CN"/>
+        </w:rPr>
+      </w:pPr>
+      <w:r>
+        <w:rPr>
+          <w:rFonts w:hint="eastAsia"/>
+          <w:lang w:val="en-US" w:eastAsia="zh-CN"/>
+        </w:rPr>
+        <w:t xml:space="preserve">    "st_MQProtocol": {</w:t>
+      </w:r>
+    </w:p>
+    <w:p>
+      <w:pPr>
+        <w:rPr>
+          <w:rFonts w:hint="eastAsia"/>
+          <w:lang w:val="en-US" w:eastAsia="zh-CN"/>
+        </w:rPr>
+      </w:pPr>
+      <w:r>
+        <w:rPr>
+          <w:rFonts w:hint="eastAsia"/>
+          <w:lang w:val="en-US" w:eastAsia="zh-CN"/>
+        </w:rPr>
+        <w:t xml:space="preserve">        "tszMQKey": "XEngine_CommKey",</w:t>
+      </w:r>
+    </w:p>
+    <w:p>
+      <w:pPr>
+        <w:rPr>
+          <w:rFonts w:hint="eastAsia"/>
+          <w:lang w:val="en-US" w:eastAsia="zh-CN"/>
+        </w:rPr>
+      </w:pPr>
+      <w:r>
+        <w:rPr>
+          <w:rFonts w:hint="eastAsia"/>
+          <w:lang w:val="en-US" w:eastAsia="zh-CN"/>
+        </w:rPr>
+        <w:t xml:space="preserve">        "tszMQUsr": null,</w:t>
+      </w:r>
+    </w:p>
+    <w:p>
+      <w:pPr>
+        <w:rPr>
+          <w:rFonts w:hint="eastAsia"/>
+          <w:lang w:val="en-US" w:eastAsia="zh-CN"/>
+        </w:rPr>
+      </w:pPr>
+      <w:r>
+        <w:rPr>
+          <w:rFonts w:hint="eastAsia"/>
+          <w:lang w:val="en-US" w:eastAsia="zh-CN"/>
+        </w:rPr>
+        <w:t xml:space="preserve">        "nSerial": 0,</w:t>
+      </w:r>
+    </w:p>
+    <w:p>
+      <w:pPr>
+        <w:rPr>
+          <w:rFonts w:hint="eastAsia"/>
+          <w:lang w:val="en-US" w:eastAsia="zh-CN"/>
+        </w:rPr>
+      </w:pPr>
+      <w:r>
+        <w:rPr>
+          <w:rFonts w:hint="eastAsia"/>
+          <w:lang w:val="en-US" w:eastAsia="zh-CN"/>
+        </w:rPr>
+        <w:t xml:space="preserve">        "nKeepTime": 0,</w:t>
+      </w:r>
+    </w:p>
+    <w:p>
+      <w:pPr>
+        <w:rPr>
+          <w:rFonts w:hint="eastAsia"/>
+          <w:lang w:val="en-US" w:eastAsia="zh-CN"/>
+        </w:rPr>
+      </w:pPr>
+      <w:r>
+        <w:rPr>
+          <w:rFonts w:hint="eastAsia"/>
+          <w:lang w:val="en-US" w:eastAsia="zh-CN"/>
+        </w:rPr>
+        <w:t xml:space="preserve">        "nPubTime": -1,</w:t>
+      </w:r>
+    </w:p>
+    <w:p>
+      <w:pPr>
+        <w:rPr>
+          <w:rFonts w:hint="eastAsia"/>
+          <w:lang w:val="en-US" w:eastAsia="zh-CN"/>
+        </w:rPr>
+      </w:pPr>
+      <w:r>
+        <w:rPr>
+          <w:rFonts w:hint="eastAsia"/>
+          <w:lang w:val="en-US" w:eastAsia="zh-CN"/>
+        </w:rPr>
+        <w:t xml:space="preserve">        "nMSGAttr": 0</w:t>
+      </w:r>
+    </w:p>
+    <w:p>
+      <w:pPr>
+        <w:rPr>
+          <w:rFonts w:hint="eastAsia"/>
+          <w:lang w:val="en-US" w:eastAsia="zh-CN"/>
+        </w:rPr>
+      </w:pPr>
+      <w:r>
+        <w:rPr>
+          <w:rFonts w:hint="eastAsia"/>
+          <w:lang w:val="en-US" w:eastAsia="zh-CN"/>
+        </w:rPr>
+        <w:t xml:space="preserve">    },</w:t>
+      </w:r>
+    </w:p>
+    <w:p>
+      <w:pPr>
+        <w:rPr>
+          <w:rFonts w:hint="eastAsia"/>
+          <w:lang w:val="en-US" w:eastAsia="zh-CN"/>
+        </w:rPr>
+      </w:pPr>
+      <w:r>
+        <w:rPr>
+          <w:rFonts w:hint="eastAsia"/>
+          <w:lang w:val="en-US" w:eastAsia="zh-CN"/>
+        </w:rPr>
+        <w:t xml:space="preserve">    "st_Payload": {</w:t>
+      </w:r>
+    </w:p>
+    <w:p>
+      <w:pPr>
+        <w:rPr>
+          <w:rFonts w:hint="eastAsia"/>
+          <w:lang w:val="en-US" w:eastAsia="zh-CN"/>
+        </w:rPr>
+      </w:pPr>
+      <w:r>
+        <w:rPr>
+          <w:rFonts w:hint="eastAsia"/>
+          <w:lang w:val="en-US" w:eastAsia="zh-CN"/>
+        </w:rPr>
+        <w:t xml:space="preserve">        "nPayLen": 6,</w:t>
+      </w:r>
+    </w:p>
+    <w:p>
+      <w:pPr>
+        <w:rPr>
+          <w:rFonts w:hint="eastAsia"/>
+          <w:lang w:val="en-US" w:eastAsia="zh-CN"/>
+        </w:rPr>
+      </w:pPr>
+      <w:r>
+        <w:rPr>
+          <w:rFonts w:hint="eastAsia"/>
+          <w:lang w:val="en-US" w:eastAsia="zh-CN"/>
+        </w:rPr>
+        <w:t xml:space="preserve">        "tszPayData": "123456"</w:t>
+      </w:r>
+    </w:p>
+    <w:p>
+      <w:pPr>
+        <w:rPr>
+          <w:rFonts w:hint="eastAsia"/>
+          <w:lang w:val="en-US" w:eastAsia="zh-CN"/>
+        </w:rPr>
+      </w:pPr>
+      <w:r>
+        <w:rPr>
+          <w:rFonts w:hint="eastAsia"/>
+          <w:lang w:val="en-US" w:eastAsia="zh-CN"/>
+        </w:rPr>
+        <w:t xml:space="preserve">    }</w:t>
+      </w:r>
+    </w:p>
+    <w:p>
+      <w:pPr>
+        <w:rPr>
+          <w:rFonts w:hint="default"/>
           <w:lang w:val="en-US" w:eastAsia="zh-CN"/>
         </w:rPr>
       </w:pPr>
@@ -23052,7 +23363,7 @@
           <w:lang w:val="en-US" w:eastAsia="zh-CN"/>
         </w:rPr>
       </w:pPr>
-      <w:bookmarkStart w:id="51" w:name="_Toc8993"/>
+      <w:bookmarkStart w:id="51" w:name="_Toc17357"/>
       <w:r>
         <w:rPr>
           <w:rFonts w:hint="eastAsia"/>
@@ -23109,11 +23420,19 @@
         <w:bidi w:val="0"/>
         <w:adjustRightInd/>
         <w:snapToGrid/>
-        <w:ind w:firstLine="420" w:firstLineChars="200"/>
+        <w:ind w:firstLine="420"/>
         <w:textAlignment w:val="auto"/>
-      </w:pPr>
-      <w:r>
-        <w:t>MQTT uses version 5.0 protocol for communication. Users and passwords must be populated.</w:t>
+        <w:rPr>
+          <w:rFonts w:hint="default"/>
+          <w:lang w:val="en-US"/>
+        </w:rPr>
+      </w:pPr>
+      <w:r>
+        <w:rPr>
+          <w:rFonts w:hint="eastAsia"/>
+          <w:lang w:val="en-US" w:eastAsia="zh-CN"/>
+        </w:rPr>
+        <w:t>MQTT Not support user register,user register thought tcp protocol.</w:t>
       </w:r>
     </w:p>
     <w:p>
@@ -23135,6 +23454,28 @@
         <w:textAlignment w:val="auto"/>
       </w:pPr>
       <w:r>
+        <w:t>MQTT uses version 5.0 protocol for communication. Users and passwords must be populated.</w:t>
+      </w:r>
+    </w:p>
+    <w:p>
+      <w:pPr>
+        <w:keepNext w:val="0"/>
+        <w:keepLines w:val="0"/>
+        <w:pageBreakBefore w:val="0"/>
+        <w:widowControl w:val="0"/>
+        <w:kinsoku/>
+        <w:wordWrap w:val="0"/>
+        <w:overflowPunct/>
+        <w:topLinePunct w:val="0"/>
+        <w:autoSpaceDE/>
+        <w:autoSpaceDN/>
+        <w:bidi w:val="0"/>
+        <w:adjustRightInd/>
+        <w:snapToGrid/>
+        <w:ind w:firstLine="420" w:firstLineChars="200"/>
+        <w:textAlignment w:val="auto"/>
+      </w:pPr>
+      <w:r>
         <w:rPr>
           <w:rFonts w:hint="default"/>
         </w:rPr>
@@ -23222,8 +23563,8 @@
           <w:lang w:val="en-US" w:eastAsia="zh-CN"/>
         </w:rPr>
       </w:pPr>
-      <w:bookmarkStart w:id="52" w:name="_Toc19569"/>
-      <w:bookmarkStart w:id="53" w:name="_Toc3968"/>
+      <w:bookmarkStart w:id="52" w:name="_Toc7248"/>
+      <w:bookmarkStart w:id="53" w:name="_Toc19569"/>
       <w:r>
         <w:rPr>
           <w:rFonts w:hint="eastAsia"/>
@@ -23258,7 +23599,7 @@
           <w:lang w:val="en-US" w:eastAsia="zh-CN"/>
         </w:rPr>
       </w:pPr>
-      <w:bookmarkStart w:id="54" w:name="_Toc15504"/>
+      <w:bookmarkStart w:id="54" w:name="_Toc30657"/>
       <w:r>
         <w:rPr>
           <w:rFonts w:hint="eastAsia"/>
@@ -23605,7 +23946,7 @@
           <w:lang w:val="en-US" w:eastAsia="zh-CN"/>
         </w:rPr>
       </w:pPr>
-      <w:bookmarkStart w:id="55" w:name="_Toc11849"/>
+      <w:bookmarkStart w:id="55" w:name="_Toc19826"/>
       <w:r>
         <w:rPr>
           <w:rFonts w:hint="eastAsia"/>
@@ -23900,7 +24241,7 @@
           <w:lang w:val="en-US" w:eastAsia="zh-CN"/>
         </w:rPr>
       </w:pPr>
-      <w:bookmarkStart w:id="56" w:name="_Toc16404"/>
+      <w:bookmarkStart w:id="56" w:name="_Toc3967"/>
       <w:r>
         <w:rPr>
           <w:rFonts w:hint="eastAsia"/>
@@ -24135,7 +24476,7 @@
         </w:rPr>
       </w:pPr>
       <w:bookmarkStart w:id="57" w:name="_Toc20002"/>
-      <w:bookmarkStart w:id="58" w:name="_Toc8384"/>
+      <w:bookmarkStart w:id="58" w:name="_Toc20069"/>
       <w:r>
         <w:rPr>
           <w:rFonts w:hint="eastAsia"/>
@@ -24162,7 +24503,7 @@
           <w:lang w:val="en-US" w:eastAsia="zh-CN"/>
         </w:rPr>
       </w:pPr>
-      <w:bookmarkStart w:id="59" w:name="_Toc7105"/>
+      <w:bookmarkStart w:id="59" w:name="_Toc22331"/>
       <w:r>
         <w:rPr>
           <w:rFonts w:hint="eastAsia"/>
@@ -24197,7 +24538,7 @@
         </w:rPr>
       </w:pPr>
       <w:bookmarkStart w:id="60" w:name="_Toc21127"/>
-      <w:bookmarkStart w:id="61" w:name="_Toc30238"/>
+      <w:bookmarkStart w:id="61" w:name="_Toc11794"/>
       <w:r>
         <w:rPr>
           <w:rFonts w:hint="eastAsia"/>
@@ -24338,7 +24679,7 @@
         </w:rPr>
       </w:pPr>
       <w:bookmarkStart w:id="62" w:name="_Toc9614"/>
-      <w:bookmarkStart w:id="63" w:name="_Toc23964"/>
+      <w:bookmarkStart w:id="63" w:name="_Toc20404"/>
       <w:r>
         <w:rPr>
           <w:rFonts w:hint="eastAsia"/>
@@ -24555,8 +24896,8 @@
           <w:lang w:val="en-US" w:eastAsia="zh-CN"/>
         </w:rPr>
       </w:pPr>
-      <w:bookmarkStart w:id="64" w:name="_Toc31059"/>
-      <w:bookmarkStart w:id="65" w:name="_Toc17763"/>
+      <w:bookmarkStart w:id="64" w:name="_Toc17763"/>
+      <w:bookmarkStart w:id="65" w:name="_Toc18894"/>
       <w:r>
         <w:rPr>
           <w:rFonts w:hint="eastAsia"/>
@@ -24693,7 +25034,7 @@
         </w:rPr>
       </w:pPr>
       <w:bookmarkStart w:id="66" w:name="_Toc23469"/>
-      <w:bookmarkStart w:id="67" w:name="_Toc19914"/>
+      <w:bookmarkStart w:id="67" w:name="_Toc2609"/>
       <w:r>
         <w:rPr>
           <w:rFonts w:hint="eastAsia"/>
@@ -24815,7 +25156,7 @@
           <w:lang w:val="en-US" w:eastAsia="zh-CN"/>
         </w:rPr>
       </w:pPr>
-      <w:bookmarkStart w:id="68" w:name="_Toc16133"/>
+      <w:bookmarkStart w:id="68" w:name="_Toc6626"/>
       <w:r>
         <w:rPr>
           <w:rFonts w:hint="eastAsia"/>
@@ -24982,22 +25323,15 @@
           <w:lang w:val="en-US" w:eastAsia="zh-CN"/>
         </w:rPr>
       </w:pPr>
-      <w:bookmarkStart w:id="69" w:name="_Toc12066"/>
-      <w:r>
-        <w:rPr>
-          <w:rFonts w:hint="eastAsia"/>
-          <w:lang w:val="en-US" w:eastAsia="zh-CN"/>
-        </w:rPr>
-        <w:t xml:space="preserve">4.1.5 </w:t>
+      <w:bookmarkStart w:id="69" w:name="_Toc8564"/>
+      <w:r>
+        <w:rPr>
+          <w:rFonts w:hint="eastAsia"/>
+          <w:lang w:val="en-US" w:eastAsia="zh-CN"/>
+        </w:rPr>
+        <w:t>4.1.5 Report Configure</w:t>
       </w:r>
       <w:bookmarkEnd w:id="69"/>
-      <w:r>
-        <w:rPr>
-          <w:rFonts w:hint="eastAsia"/>
-          <w:lang w:val="en-US" w:eastAsia="zh-CN"/>
-        </w:rPr>
-        <w:t>Report Configure</w:t>
-      </w:r>
     </w:p>
     <w:p>
       <w:pPr>
@@ -25013,8 +25347,6 @@
         </w:rPr>
         <w:t>XReport Configure</w:t>
       </w:r>
-      <w:bookmarkStart w:id="88" w:name="_GoBack"/>
-      <w:bookmarkEnd w:id="88"/>
     </w:p>
     <w:p>
       <w:pPr>
@@ -25085,7 +25417,7 @@
           <w:lang w:val="en-US" w:eastAsia="zh-CN"/>
         </w:rPr>
       </w:pPr>
-      <w:bookmarkStart w:id="70" w:name="_Toc9292"/>
+      <w:bookmarkStart w:id="70" w:name="_Toc11066"/>
       <w:r>
         <w:rPr>
           <w:rFonts w:hint="eastAsia"/>
@@ -25119,7 +25451,7 @@
           <w:lang w:val="en-US" w:eastAsia="zh-CN"/>
         </w:rPr>
       </w:pPr>
-      <w:bookmarkStart w:id="71" w:name="_Toc380"/>
+      <w:bookmarkStart w:id="71" w:name="_Toc7969"/>
       <w:r>
         <w:rPr>
           <w:rFonts w:hint="eastAsia"/>
@@ -25176,7 +25508,7 @@
         </w:rPr>
       </w:pPr>
       <w:bookmarkStart w:id="72" w:name="_Toc6448"/>
-      <w:bookmarkStart w:id="73" w:name="_Toc19545"/>
+      <w:bookmarkStart w:id="73" w:name="_Toc30641"/>
       <w:r>
         <w:rPr>
           <w:rFonts w:hint="eastAsia"/>
@@ -25238,653 +25570,648 @@
     </w:p>
     <w:p>
       <w:pPr>
-        <w:pStyle w:val="2"/>
-        <w:bidi w:val="0"/>
-        <w:rPr>
-          <w:rFonts w:hint="eastAsia"/>
-          <w:lang w:val="en-US" w:eastAsia="zh-CN"/>
-        </w:rPr>
-      </w:pPr>
-      <w:bookmarkStart w:id="74" w:name="_Toc15142"/>
-      <w:r>
-        <w:rPr>
-          <w:rFonts w:hint="eastAsia"/>
-          <w:lang w:val="en-US" w:eastAsia="zh-CN"/>
-        </w:rPr>
-        <w:t>五 Advanced configuration</w:t>
-      </w:r>
-      <w:bookmarkEnd w:id="74"/>
-    </w:p>
-    <w:p>
-      <w:pPr>
-        <w:pStyle w:val="3"/>
-        <w:bidi w:val="0"/>
-        <w:rPr>
-          <w:rFonts w:hint="default"/>
-          <w:lang w:val="en-US" w:eastAsia="zh-CN"/>
-        </w:rPr>
-      </w:pPr>
-      <w:bookmarkStart w:id="75" w:name="_Toc23677"/>
-      <w:r>
-        <w:rPr>
-          <w:rFonts w:hint="eastAsia"/>
-          <w:lang w:val="en-US" w:eastAsia="zh-CN"/>
-        </w:rPr>
-        <w:t>5.1 Message Protocol</w:t>
-      </w:r>
-      <w:bookmarkEnd w:id="75"/>
-    </w:p>
-    <w:p>
-      <w:pPr>
-        <w:spacing w:beforeLines="0" w:afterLines="0"/>
-        <w:jc w:val="left"/>
-        <w:rPr>
-          <w:rFonts w:hint="eastAsia" w:ascii="新宋体" w:hAnsi="新宋体" w:eastAsia="新宋体"/>
-          <w:color w:val="000000"/>
-          <w:sz w:val="19"/>
-          <w:szCs w:val="24"/>
-        </w:rPr>
-      </w:pPr>
-      <w:r>
-        <w:rPr>
-          <w:rFonts w:hint="eastAsia" w:ascii="新宋体" w:hAnsi="新宋体" w:eastAsia="新宋体"/>
-          <w:color w:val="0000FF"/>
-          <w:sz w:val="19"/>
-          <w:szCs w:val="24"/>
-        </w:rPr>
-        <w:t>typedef</w:t>
-      </w:r>
-      <w:r>
-        <w:rPr>
-          <w:rFonts w:hint="eastAsia" w:ascii="新宋体" w:hAnsi="新宋体" w:eastAsia="新宋体"/>
-          <w:color w:val="000000"/>
-          <w:sz w:val="19"/>
-          <w:szCs w:val="24"/>
-        </w:rPr>
-        <w:t xml:space="preserve"> </w:t>
-      </w:r>
-      <w:r>
-        <w:rPr>
-          <w:rFonts w:hint="eastAsia" w:ascii="新宋体" w:hAnsi="新宋体" w:eastAsia="新宋体"/>
-          <w:color w:val="0000FF"/>
-          <w:sz w:val="19"/>
-          <w:szCs w:val="24"/>
-        </w:rPr>
-        <w:t>struct</w:t>
-      </w:r>
-      <w:r>
-        <w:rPr>
-          <w:rFonts w:hint="eastAsia" w:ascii="新宋体" w:hAnsi="新宋体" w:eastAsia="新宋体"/>
-          <w:color w:val="000000"/>
-          <w:sz w:val="19"/>
-          <w:szCs w:val="24"/>
-        </w:rPr>
-        <w:t xml:space="preserve"> </w:t>
-      </w:r>
-    </w:p>
-    <w:p>
-      <w:pPr>
-        <w:spacing w:beforeLines="0" w:afterLines="0"/>
-        <w:jc w:val="left"/>
-        <w:rPr>
-          <w:rFonts w:hint="eastAsia" w:ascii="新宋体" w:hAnsi="新宋体" w:eastAsia="新宋体"/>
-          <w:color w:val="000000"/>
-          <w:sz w:val="19"/>
-          <w:szCs w:val="24"/>
-        </w:rPr>
-      </w:pPr>
-      <w:r>
-        <w:rPr>
-          <w:rFonts w:hint="eastAsia" w:ascii="新宋体" w:hAnsi="新宋体" w:eastAsia="新宋体"/>
-          <w:color w:val="000000"/>
-          <w:sz w:val="19"/>
-          <w:szCs w:val="24"/>
-        </w:rPr>
-        <w:t>{</w:t>
-      </w:r>
-    </w:p>
-    <w:p>
-      <w:pPr>
-        <w:spacing w:beforeLines="0" w:afterLines="0"/>
-        <w:jc w:val="left"/>
-        <w:rPr>
-          <w:rFonts w:hint="eastAsia" w:ascii="新宋体" w:hAnsi="新宋体" w:eastAsia="新宋体"/>
-          <w:color w:val="000000"/>
-          <w:sz w:val="19"/>
-          <w:szCs w:val="24"/>
-        </w:rPr>
-      </w:pPr>
-      <w:r>
-        <w:rPr>
-          <w:rFonts w:hint="eastAsia" w:ascii="新宋体" w:hAnsi="新宋体" w:eastAsia="新宋体"/>
-          <w:color w:val="000000"/>
-          <w:sz w:val="19"/>
-          <w:szCs w:val="24"/>
-        </w:rPr>
-        <w:tab/>
-      </w:r>
-      <w:r>
-        <w:rPr>
-          <w:rFonts w:hint="eastAsia" w:ascii="新宋体" w:hAnsi="新宋体" w:eastAsia="新宋体"/>
-          <w:i/>
-          <w:color w:val="0000FF"/>
-          <w:sz w:val="19"/>
-          <w:szCs w:val="24"/>
-        </w:rPr>
-        <w:t>XCHAR</w:t>
-      </w:r>
-      <w:r>
-        <w:rPr>
-          <w:rFonts w:hint="eastAsia" w:ascii="新宋体" w:hAnsi="新宋体" w:eastAsia="新宋体"/>
-          <w:color w:val="000000"/>
-          <w:sz w:val="19"/>
-          <w:szCs w:val="24"/>
-        </w:rPr>
-        <w:t xml:space="preserve"> </w:t>
-      </w:r>
-      <w:r>
-        <w:rPr>
-          <w:rFonts w:hint="eastAsia" w:ascii="新宋体" w:hAnsi="新宋体" w:eastAsia="新宋体"/>
-          <w:color w:val="000080"/>
-          <w:sz w:val="19"/>
-          <w:szCs w:val="24"/>
-        </w:rPr>
-        <w:t>tszMQKey</w:t>
-      </w:r>
-      <w:r>
-        <w:rPr>
-          <w:rFonts w:hint="eastAsia" w:ascii="新宋体" w:hAnsi="新宋体" w:eastAsia="新宋体"/>
-          <w:color w:val="000000"/>
-          <w:sz w:val="19"/>
-          <w:szCs w:val="24"/>
-        </w:rPr>
-        <w:t>[</w:t>
-      </w:r>
-      <w:r>
-        <w:rPr>
-          <w:rFonts w:hint="eastAsia" w:ascii="新宋体" w:hAnsi="新宋体" w:eastAsia="新宋体"/>
-          <w:i/>
-          <w:color w:val="A000A0"/>
-          <w:sz w:val="19"/>
-          <w:szCs w:val="24"/>
-        </w:rPr>
-        <w:t>MAX_PATH</w:t>
-      </w:r>
-      <w:r>
-        <w:rPr>
-          <w:rFonts w:hint="eastAsia" w:ascii="新宋体" w:hAnsi="新宋体" w:eastAsia="新宋体"/>
-          <w:color w:val="000000"/>
-          <w:sz w:val="19"/>
-          <w:szCs w:val="24"/>
-        </w:rPr>
-        <w:t xml:space="preserve">];                                            </w:t>
-      </w:r>
-    </w:p>
-    <w:p>
-      <w:pPr>
-        <w:spacing w:beforeLines="0" w:afterLines="0"/>
-        <w:jc w:val="left"/>
-        <w:rPr>
-          <w:rFonts w:hint="eastAsia" w:ascii="新宋体" w:hAnsi="新宋体" w:eastAsia="新宋体"/>
-          <w:color w:val="000000"/>
-          <w:sz w:val="19"/>
-          <w:szCs w:val="24"/>
-        </w:rPr>
-      </w:pPr>
-      <w:r>
-        <w:rPr>
-          <w:rFonts w:hint="eastAsia" w:ascii="新宋体" w:hAnsi="新宋体" w:eastAsia="新宋体"/>
-          <w:color w:val="000000"/>
-          <w:sz w:val="19"/>
-          <w:szCs w:val="24"/>
-        </w:rPr>
-        <w:tab/>
-      </w:r>
-      <w:r>
-        <w:rPr>
-          <w:rFonts w:hint="eastAsia" w:ascii="新宋体" w:hAnsi="新宋体" w:eastAsia="新宋体"/>
-          <w:i/>
-          <w:color w:val="0000FF"/>
-          <w:sz w:val="19"/>
-          <w:szCs w:val="24"/>
-        </w:rPr>
-        <w:t>XCHAR</w:t>
-      </w:r>
-      <w:r>
-        <w:rPr>
-          <w:rFonts w:hint="eastAsia" w:ascii="新宋体" w:hAnsi="新宋体" w:eastAsia="新宋体"/>
-          <w:color w:val="000000"/>
-          <w:sz w:val="19"/>
-          <w:szCs w:val="24"/>
-        </w:rPr>
-        <w:t xml:space="preserve"> </w:t>
-      </w:r>
-      <w:r>
-        <w:rPr>
-          <w:rFonts w:hint="eastAsia" w:ascii="新宋体" w:hAnsi="新宋体" w:eastAsia="新宋体"/>
-          <w:color w:val="000080"/>
-          <w:sz w:val="19"/>
-          <w:szCs w:val="24"/>
-        </w:rPr>
-        <w:t>tszMQUsr</w:t>
-      </w:r>
-      <w:r>
-        <w:rPr>
-          <w:rFonts w:hint="eastAsia" w:ascii="新宋体" w:hAnsi="新宋体" w:eastAsia="新宋体"/>
-          <w:color w:val="000000"/>
-          <w:sz w:val="19"/>
-          <w:szCs w:val="24"/>
-        </w:rPr>
-        <w:t>[</w:t>
-      </w:r>
-      <w:r>
-        <w:rPr>
-          <w:rFonts w:hint="eastAsia" w:ascii="新宋体" w:hAnsi="新宋体" w:eastAsia="新宋体"/>
-          <w:i/>
-          <w:color w:val="A000A0"/>
-          <w:sz w:val="19"/>
-          <w:szCs w:val="24"/>
-        </w:rPr>
-        <w:t>MAX_PATH</w:t>
-      </w:r>
-      <w:r>
-        <w:rPr>
-          <w:rFonts w:hint="eastAsia" w:ascii="新宋体" w:hAnsi="新宋体" w:eastAsia="新宋体"/>
-          <w:color w:val="000000"/>
-          <w:sz w:val="19"/>
-          <w:szCs w:val="24"/>
-        </w:rPr>
-        <w:t xml:space="preserve">];                                            </w:t>
-      </w:r>
-    </w:p>
-    <w:p>
-      <w:pPr>
-        <w:spacing w:beforeLines="0" w:afterLines="0"/>
-        <w:jc w:val="left"/>
-        <w:rPr>
-          <w:rFonts w:hint="eastAsia" w:ascii="新宋体" w:hAnsi="新宋体" w:eastAsia="新宋体"/>
-          <w:color w:val="000000"/>
-          <w:sz w:val="19"/>
-          <w:szCs w:val="24"/>
-        </w:rPr>
-      </w:pPr>
-      <w:r>
-        <w:rPr>
-          <w:rFonts w:hint="eastAsia" w:ascii="新宋体" w:hAnsi="新宋体" w:eastAsia="新宋体"/>
-          <w:color w:val="000000"/>
-          <w:sz w:val="19"/>
-          <w:szCs w:val="24"/>
-        </w:rPr>
-        <w:tab/>
-      </w:r>
-      <w:r>
-        <w:rPr>
-          <w:rFonts w:hint="eastAsia" w:ascii="新宋体" w:hAnsi="新宋体" w:eastAsia="新宋体"/>
-          <w:color w:val="2B91AF"/>
-          <w:sz w:val="19"/>
-          <w:szCs w:val="24"/>
-        </w:rPr>
-        <w:t>__int64x</w:t>
-      </w:r>
-      <w:r>
-        <w:rPr>
-          <w:rFonts w:hint="eastAsia" w:ascii="新宋体" w:hAnsi="新宋体" w:eastAsia="新宋体"/>
-          <w:color w:val="000000"/>
-          <w:sz w:val="19"/>
-          <w:szCs w:val="24"/>
-        </w:rPr>
-        <w:t xml:space="preserve"> </w:t>
-      </w:r>
-      <w:r>
-        <w:rPr>
-          <w:rFonts w:hint="eastAsia" w:ascii="新宋体" w:hAnsi="新宋体" w:eastAsia="新宋体"/>
-          <w:color w:val="000080"/>
-          <w:sz w:val="19"/>
-          <w:szCs w:val="24"/>
-        </w:rPr>
-        <w:t>nSerial</w:t>
-      </w:r>
-      <w:r>
-        <w:rPr>
-          <w:rFonts w:hint="eastAsia" w:ascii="新宋体" w:hAnsi="新宋体" w:eastAsia="新宋体"/>
-          <w:color w:val="000000"/>
-          <w:sz w:val="19"/>
-          <w:szCs w:val="24"/>
-        </w:rPr>
-        <w:t xml:space="preserve">;                                               </w:t>
-      </w:r>
-    </w:p>
-    <w:p>
-      <w:pPr>
-        <w:spacing w:beforeLines="0" w:afterLines="0"/>
-        <w:jc w:val="left"/>
-        <w:rPr>
-          <w:rFonts w:hint="eastAsia" w:ascii="新宋体" w:hAnsi="新宋体" w:eastAsia="新宋体"/>
-          <w:color w:val="000000"/>
-          <w:sz w:val="19"/>
-          <w:szCs w:val="24"/>
-        </w:rPr>
-      </w:pPr>
-      <w:r>
-        <w:rPr>
-          <w:rFonts w:hint="eastAsia" w:ascii="新宋体" w:hAnsi="新宋体" w:eastAsia="新宋体"/>
-          <w:color w:val="000000"/>
-          <w:sz w:val="19"/>
-          <w:szCs w:val="24"/>
-        </w:rPr>
-        <w:tab/>
-      </w:r>
-      <w:r>
-        <w:rPr>
-          <w:rFonts w:hint="eastAsia" w:ascii="新宋体" w:hAnsi="新宋体" w:eastAsia="新宋体"/>
-          <w:color w:val="2B91AF"/>
-          <w:sz w:val="19"/>
-          <w:szCs w:val="24"/>
-        </w:rPr>
-        <w:t>__int64x</w:t>
-      </w:r>
-      <w:r>
-        <w:rPr>
-          <w:rFonts w:hint="eastAsia" w:ascii="新宋体" w:hAnsi="新宋体" w:eastAsia="新宋体"/>
-          <w:color w:val="000000"/>
-          <w:sz w:val="19"/>
-          <w:szCs w:val="24"/>
-        </w:rPr>
-        <w:t xml:space="preserve"> </w:t>
-      </w:r>
-      <w:r>
-        <w:rPr>
-          <w:rFonts w:hint="eastAsia" w:ascii="新宋体" w:hAnsi="新宋体" w:eastAsia="新宋体"/>
-          <w:color w:val="000080"/>
-          <w:sz w:val="19"/>
-          <w:szCs w:val="24"/>
-        </w:rPr>
-        <w:t>nPubTime</w:t>
-      </w:r>
-      <w:r>
-        <w:rPr>
-          <w:rFonts w:hint="eastAsia" w:ascii="新宋体" w:hAnsi="新宋体" w:eastAsia="新宋体"/>
-          <w:color w:val="000000"/>
-          <w:sz w:val="19"/>
-          <w:szCs w:val="24"/>
-        </w:rPr>
-        <w:t xml:space="preserve">;                                        </w:t>
-      </w:r>
-    </w:p>
-    <w:p>
-      <w:pPr>
-        <w:spacing w:beforeLines="0" w:afterLines="0"/>
-        <w:jc w:val="left"/>
-        <w:rPr>
-          <w:rFonts w:hint="eastAsia" w:ascii="新宋体" w:hAnsi="新宋体" w:eastAsia="新宋体"/>
-          <w:color w:val="000000"/>
-          <w:sz w:val="19"/>
-          <w:szCs w:val="24"/>
-        </w:rPr>
-      </w:pPr>
-      <w:r>
-        <w:rPr>
-          <w:rFonts w:hint="eastAsia" w:ascii="新宋体" w:hAnsi="新宋体" w:eastAsia="新宋体"/>
-          <w:color w:val="000000"/>
-          <w:sz w:val="19"/>
-          <w:szCs w:val="24"/>
-        </w:rPr>
-        <w:tab/>
-      </w:r>
-      <w:r>
-        <w:rPr>
-          <w:rFonts w:hint="eastAsia" w:ascii="新宋体" w:hAnsi="新宋体" w:eastAsia="新宋体"/>
-          <w:color w:val="0000FF"/>
-          <w:sz w:val="19"/>
-          <w:szCs w:val="24"/>
-        </w:rPr>
-        <w:t>int</w:t>
-      </w:r>
-      <w:r>
-        <w:rPr>
-          <w:rFonts w:hint="eastAsia" w:ascii="新宋体" w:hAnsi="新宋体" w:eastAsia="新宋体"/>
-          <w:color w:val="000000"/>
-          <w:sz w:val="19"/>
-          <w:szCs w:val="24"/>
-        </w:rPr>
-        <w:t xml:space="preserve"> </w:t>
-      </w:r>
-      <w:r>
-        <w:rPr>
-          <w:rFonts w:hint="eastAsia" w:ascii="新宋体" w:hAnsi="新宋体" w:eastAsia="新宋体"/>
-          <w:color w:val="000080"/>
-          <w:sz w:val="19"/>
-          <w:szCs w:val="24"/>
-        </w:rPr>
-        <w:t>nKeepTime</w:t>
-      </w:r>
-      <w:r>
-        <w:rPr>
-          <w:rFonts w:hint="eastAsia" w:ascii="新宋体" w:hAnsi="新宋体" w:eastAsia="新宋体"/>
-          <w:color w:val="000000"/>
-          <w:sz w:val="19"/>
-          <w:szCs w:val="24"/>
-        </w:rPr>
-        <w:t xml:space="preserve">;                                                     </w:t>
-      </w:r>
-    </w:p>
-    <w:p>
-      <w:pPr>
-        <w:spacing w:beforeLines="0" w:afterLines="0"/>
-        <w:jc w:val="left"/>
-        <w:rPr>
-          <w:rFonts w:hint="eastAsia" w:ascii="新宋体" w:hAnsi="新宋体" w:eastAsia="新宋体"/>
-          <w:color w:val="000000"/>
-          <w:sz w:val="19"/>
-          <w:szCs w:val="24"/>
-        </w:rPr>
-      </w:pPr>
-      <w:r>
-        <w:rPr>
-          <w:rFonts w:hint="eastAsia" w:ascii="新宋体" w:hAnsi="新宋体" w:eastAsia="新宋体"/>
-          <w:color w:val="000000"/>
-          <w:sz w:val="19"/>
-          <w:szCs w:val="24"/>
-        </w:rPr>
-        <w:tab/>
-      </w:r>
-      <w:r>
-        <w:rPr>
-          <w:rFonts w:hint="eastAsia" w:ascii="新宋体" w:hAnsi="新宋体" w:eastAsia="新宋体"/>
-          <w:color w:val="0000FF"/>
-          <w:sz w:val="19"/>
-          <w:szCs w:val="24"/>
-        </w:rPr>
-        <w:t>XENGINE_PROTOCOL_MSGATTR</w:t>
-      </w:r>
-      <w:r>
-        <w:rPr>
-          <w:rFonts w:hint="eastAsia" w:ascii="新宋体" w:hAnsi="新宋体" w:eastAsia="新宋体"/>
-          <w:color w:val="000000"/>
-          <w:sz w:val="19"/>
-          <w:szCs w:val="24"/>
-        </w:rPr>
-        <w:t xml:space="preserve"> </w:t>
-      </w:r>
-      <w:r>
-        <w:rPr>
-          <w:rFonts w:hint="eastAsia" w:ascii="新宋体" w:hAnsi="新宋体" w:eastAsia="新宋体"/>
-          <w:color w:val="000080"/>
-          <w:sz w:val="19"/>
-          <w:szCs w:val="24"/>
-        </w:rPr>
-        <w:t>st_MSGAttr</w:t>
-      </w:r>
-      <w:r>
-        <w:rPr>
-          <w:rFonts w:hint="eastAsia" w:ascii="新宋体" w:hAnsi="新宋体" w:eastAsia="新宋体"/>
-          <w:color w:val="000000"/>
-          <w:sz w:val="19"/>
-          <w:szCs w:val="24"/>
-        </w:rPr>
-        <w:t xml:space="preserve">;                           </w:t>
-      </w:r>
-    </w:p>
-    <w:p>
-      <w:pPr>
-        <w:rPr>
-          <w:rFonts w:hint="eastAsia" w:ascii="新宋体" w:hAnsi="新宋体" w:eastAsia="新宋体"/>
-          <w:color w:val="000000"/>
-          <w:sz w:val="19"/>
-          <w:szCs w:val="24"/>
-        </w:rPr>
-      </w:pPr>
-      <w:r>
-        <w:rPr>
-          <w:rFonts w:hint="eastAsia" w:ascii="新宋体" w:hAnsi="新宋体" w:eastAsia="新宋体"/>
-          <w:color w:val="000000"/>
-          <w:sz w:val="19"/>
-          <w:szCs w:val="24"/>
-        </w:rPr>
-        <w:t>}</w:t>
-      </w:r>
-      <w:r>
-        <w:rPr>
-          <w:rFonts w:hint="eastAsia" w:ascii="新宋体" w:hAnsi="新宋体" w:eastAsia="新宋体"/>
-          <w:color w:val="0000FF"/>
-          <w:sz w:val="19"/>
-          <w:szCs w:val="24"/>
-        </w:rPr>
-        <w:t>XENGINE_PROTOCOL_XMQ</w:t>
-      </w:r>
-      <w:r>
-        <w:rPr>
-          <w:rFonts w:hint="eastAsia" w:ascii="新宋体" w:hAnsi="新宋体" w:eastAsia="新宋体"/>
-          <w:color w:val="000000"/>
-          <w:sz w:val="19"/>
-          <w:szCs w:val="24"/>
-        </w:rPr>
-        <w:t xml:space="preserve">, * </w:t>
-      </w:r>
-      <w:r>
-        <w:rPr>
-          <w:rFonts w:hint="eastAsia" w:ascii="新宋体" w:hAnsi="新宋体" w:eastAsia="新宋体"/>
-          <w:color w:val="0000FF"/>
-          <w:sz w:val="19"/>
-          <w:szCs w:val="24"/>
-        </w:rPr>
-        <w:t>LPXENGINE_PROTOCOL_XMQ</w:t>
-      </w:r>
-      <w:r>
-        <w:rPr>
-          <w:rFonts w:hint="eastAsia" w:ascii="新宋体" w:hAnsi="新宋体" w:eastAsia="新宋体"/>
-          <w:color w:val="000000"/>
-          <w:sz w:val="19"/>
-          <w:szCs w:val="24"/>
-        </w:rPr>
-        <w:t>;</w:t>
-      </w:r>
-    </w:p>
-    <w:p>
-      <w:pPr>
-        <w:bidi w:val="0"/>
-        <w:rPr>
-          <w:rFonts w:hint="eastAsia"/>
-          <w:lang w:val="en-US" w:eastAsia="zh-CN"/>
-        </w:rPr>
-      </w:pPr>
-      <w:r>
-        <w:t>The meaning can be found in the related header file. Note the description and meaning of nPubTime</w:t>
-      </w:r>
-      <w:r>
-        <w:rPr>
-          <w:rFonts w:hint="eastAsia"/>
-          <w:lang w:val="en-US" w:eastAsia="zh-CN"/>
-        </w:rPr>
-        <w:t>.</w:t>
-      </w:r>
-    </w:p>
-    <w:p>
-      <w:pPr>
-        <w:pStyle w:val="4"/>
-        <w:bidi w:val="0"/>
-        <w:rPr>
-          <w:rFonts w:hint="default"/>
-          <w:lang w:val="en-US" w:eastAsia="zh-CN"/>
-        </w:rPr>
-      </w:pPr>
-      <w:bookmarkStart w:id="76" w:name="_Toc23409"/>
-      <w:r>
-        <w:rPr>
-          <w:rFonts w:hint="eastAsia"/>
-          <w:lang w:val="en-US" w:eastAsia="zh-CN"/>
-        </w:rPr>
-        <w:t>5.1.1 Message Attritube</w:t>
-      </w:r>
-      <w:bookmarkEnd w:id="76"/>
-    </w:p>
-    <w:p>
-      <w:pPr>
-        <w:ind w:firstLine="420"/>
-        <w:rPr>
-          <w:rFonts w:hint="eastAsia"/>
-          <w:lang w:val="en-US" w:eastAsia="zh-CN"/>
-        </w:rPr>
-      </w:pPr>
-      <w:r>
-        <w:rPr>
-          <w:rFonts w:hint="eastAsia"/>
-          <w:lang w:val="en-US" w:eastAsia="zh-CN"/>
-        </w:rPr>
-        <w:t>Message Attritube supported basic funtion now.</w:t>
-      </w:r>
-    </w:p>
-    <w:p>
-      <w:pPr>
-        <w:ind w:firstLine="420"/>
-      </w:pPr>
-      <w:r>
-        <w:t>Simply set its flag bit to 1 when configuring the message to enable the</w:t>
-      </w:r>
-    </w:p>
-    <w:p>
-      <w:pPr>
-        <w:bidi w:val="0"/>
-        <w:ind w:firstLine="420" w:firstLineChars="200"/>
-        <w:rPr>
-          <w:rFonts w:hint="eastAsia"/>
-          <w:lang w:val="en-US" w:eastAsia="zh-CN"/>
-        </w:rPr>
-      </w:pPr>
-      <w:r>
-        <w:t>The following two message properties are currently supported</w:t>
-      </w:r>
-    </w:p>
-    <w:p>
-      <w:pPr>
         <w:numPr>
           <w:ilvl w:val="0"/>
           <w:numId w:val="2"/>
         </w:numPr>
         <w:ind w:left="420" w:leftChars="0" w:hanging="420" w:firstLineChars="0"/>
         <w:rPr>
+          <w:rFonts w:hint="eastAsia"/>
+          <w:lang w:val="en-US" w:eastAsia="zh-CN"/>
+        </w:rPr>
+      </w:pPr>
+      <w:r>
+        <w:rPr>
           <w:rFonts w:hint="default"/>
           <w:lang w:val="en-US" w:eastAsia="zh-CN"/>
         </w:rPr>
-      </w:pPr>
-      <w:r>
-        <w:rPr>
-          <w:rFonts w:hint="eastAsia" w:ascii="新宋体" w:hAnsi="新宋体" w:eastAsia="新宋体"/>
-          <w:color w:val="000080"/>
+        <w:t>bCommSub</w:t>
+      </w:r>
+      <w:r>
+        <w:rPr>
+          <w:rFonts w:hint="eastAsia"/>
+          <w:lang w:val="en-US" w:eastAsia="zh-CN"/>
+        </w:rPr>
+        <w:t>:default bind comm topic when user register</w:t>
+      </w:r>
+    </w:p>
+    <w:p>
+      <w:pPr>
+        <w:pStyle w:val="2"/>
+        <w:bidi w:val="0"/>
+        <w:rPr>
+          <w:rFonts w:hint="eastAsia"/>
+          <w:lang w:val="en-US" w:eastAsia="zh-CN"/>
+        </w:rPr>
+      </w:pPr>
+      <w:bookmarkStart w:id="74" w:name="_Toc22885"/>
+      <w:r>
+        <w:rPr>
+          <w:rFonts w:hint="eastAsia"/>
+          <w:lang w:val="en-US" w:eastAsia="zh-CN"/>
+        </w:rPr>
+        <w:t>五 Advanced configuration</w:t>
+      </w:r>
+      <w:bookmarkEnd w:id="74"/>
+    </w:p>
+    <w:p>
+      <w:pPr>
+        <w:pStyle w:val="3"/>
+        <w:bidi w:val="0"/>
+        <w:rPr>
+          <w:rFonts w:hint="default"/>
+          <w:lang w:val="en-US" w:eastAsia="zh-CN"/>
+        </w:rPr>
+      </w:pPr>
+      <w:bookmarkStart w:id="75" w:name="_Toc6545"/>
+      <w:r>
+        <w:rPr>
+          <w:rFonts w:hint="eastAsia"/>
+          <w:lang w:val="en-US" w:eastAsia="zh-CN"/>
+        </w:rPr>
+        <w:t>5.1 Message Protocol</w:t>
+      </w:r>
+      <w:bookmarkEnd w:id="75"/>
+    </w:p>
+    <w:p>
+      <w:pPr>
+        <w:spacing w:beforeLines="0" w:afterLines="0"/>
+        <w:jc w:val="left"/>
+        <w:rPr>
+          <w:rFonts w:hint="eastAsia" w:ascii="新宋体" w:hAnsi="新宋体" w:eastAsia="新宋体"/>
+          <w:color w:val="000000"/>
           <w:sz w:val="19"/>
           <w:szCs w:val="24"/>
         </w:rPr>
-        <w:t>byAttrAll</w:t>
-      </w:r>
-      <w:r>
-        <w:rPr>
-          <w:rFonts w:hint="eastAsia" w:ascii="新宋体" w:hAnsi="新宋体" w:eastAsia="新宋体"/>
-          <w:color w:val="000080"/>
+      </w:pPr>
+      <w:r>
+        <w:rPr>
+          <w:rFonts w:hint="eastAsia" w:ascii="新宋体" w:hAnsi="新宋体" w:eastAsia="新宋体"/>
+          <w:color w:val="0000FF"/>
           <w:sz w:val="19"/>
           <w:szCs w:val="24"/>
-          <w:lang w:val="en-US" w:eastAsia="zh-CN"/>
-        </w:rPr>
-        <w:t>:Notify All client.the message typoe nPubTime Attr is 0,tszMQUsr is Ignore</w:t>
+        </w:rPr>
+        <w:t>typedef</w:t>
+      </w:r>
+      <w:r>
+        <w:rPr>
+          <w:rFonts w:hint="eastAsia" w:ascii="新宋体" w:hAnsi="新宋体" w:eastAsia="新宋体"/>
+          <w:color w:val="000000"/>
+          <w:sz w:val="19"/>
+          <w:szCs w:val="24"/>
+        </w:rPr>
+        <w:t xml:space="preserve"> </w:t>
+      </w:r>
+      <w:r>
+        <w:rPr>
+          <w:rFonts w:hint="eastAsia" w:ascii="新宋体" w:hAnsi="新宋体" w:eastAsia="新宋体"/>
+          <w:color w:val="0000FF"/>
+          <w:sz w:val="19"/>
+          <w:szCs w:val="24"/>
+        </w:rPr>
+        <w:t>struct</w:t>
+      </w:r>
+      <w:r>
+        <w:rPr>
+          <w:rFonts w:hint="eastAsia" w:ascii="新宋体" w:hAnsi="新宋体" w:eastAsia="新宋体"/>
+          <w:color w:val="000000"/>
+          <w:sz w:val="19"/>
+          <w:szCs w:val="24"/>
+        </w:rPr>
+        <w:t xml:space="preserve"> </w:t>
+      </w:r>
+    </w:p>
+    <w:p>
+      <w:pPr>
+        <w:spacing w:beforeLines="0" w:afterLines="0"/>
+        <w:jc w:val="left"/>
+        <w:rPr>
+          <w:rFonts w:hint="eastAsia" w:ascii="新宋体" w:hAnsi="新宋体" w:eastAsia="新宋体"/>
+          <w:color w:val="000000"/>
+          <w:sz w:val="19"/>
+          <w:szCs w:val="24"/>
+        </w:rPr>
+      </w:pPr>
+      <w:r>
+        <w:rPr>
+          <w:rFonts w:hint="eastAsia" w:ascii="新宋体" w:hAnsi="新宋体" w:eastAsia="新宋体"/>
+          <w:color w:val="000000"/>
+          <w:sz w:val="19"/>
+          <w:szCs w:val="24"/>
+        </w:rPr>
+        <w:t>{</w:t>
+      </w:r>
+    </w:p>
+    <w:p>
+      <w:pPr>
+        <w:spacing w:beforeLines="0" w:afterLines="0"/>
+        <w:jc w:val="left"/>
+        <w:rPr>
+          <w:rFonts w:hint="eastAsia" w:ascii="新宋体" w:hAnsi="新宋体" w:eastAsia="新宋体"/>
+          <w:color w:val="000000"/>
+          <w:sz w:val="19"/>
+          <w:szCs w:val="24"/>
+        </w:rPr>
+      </w:pPr>
+      <w:r>
+        <w:rPr>
+          <w:rFonts w:hint="eastAsia" w:ascii="新宋体" w:hAnsi="新宋体" w:eastAsia="新宋体"/>
+          <w:color w:val="000000"/>
+          <w:sz w:val="19"/>
+          <w:szCs w:val="24"/>
+        </w:rPr>
+        <w:tab/>
+      </w:r>
+      <w:r>
+        <w:rPr>
+          <w:rFonts w:hint="eastAsia" w:ascii="新宋体" w:hAnsi="新宋体" w:eastAsia="新宋体"/>
+          <w:i/>
+          <w:color w:val="0000FF"/>
+          <w:sz w:val="19"/>
+          <w:szCs w:val="24"/>
+        </w:rPr>
+        <w:t>XCHAR</w:t>
+      </w:r>
+      <w:r>
+        <w:rPr>
+          <w:rFonts w:hint="eastAsia" w:ascii="新宋体" w:hAnsi="新宋体" w:eastAsia="新宋体"/>
+          <w:color w:val="000000"/>
+          <w:sz w:val="19"/>
+          <w:szCs w:val="24"/>
+        </w:rPr>
+        <w:t xml:space="preserve"> </w:t>
+      </w:r>
+      <w:r>
+        <w:rPr>
+          <w:rFonts w:hint="eastAsia" w:ascii="新宋体" w:hAnsi="新宋体" w:eastAsia="新宋体"/>
+          <w:color w:val="000080"/>
+          <w:sz w:val="19"/>
+          <w:szCs w:val="24"/>
+        </w:rPr>
+        <w:t>tszMQKey</w:t>
+      </w:r>
+      <w:r>
+        <w:rPr>
+          <w:rFonts w:hint="eastAsia" w:ascii="新宋体" w:hAnsi="新宋体" w:eastAsia="新宋体"/>
+          <w:color w:val="000000"/>
+          <w:sz w:val="19"/>
+          <w:szCs w:val="24"/>
+        </w:rPr>
+        <w:t>[</w:t>
+      </w:r>
+      <w:r>
+        <w:rPr>
+          <w:rFonts w:hint="eastAsia" w:ascii="新宋体" w:hAnsi="新宋体" w:eastAsia="新宋体"/>
+          <w:i/>
+          <w:color w:val="A000A0"/>
+          <w:sz w:val="19"/>
+          <w:szCs w:val="24"/>
+        </w:rPr>
+        <w:t>MAX_PATH</w:t>
+      </w:r>
+      <w:r>
+        <w:rPr>
+          <w:rFonts w:hint="eastAsia" w:ascii="新宋体" w:hAnsi="新宋体" w:eastAsia="新宋体"/>
+          <w:color w:val="000000"/>
+          <w:sz w:val="19"/>
+          <w:szCs w:val="24"/>
+        </w:rPr>
+        <w:t xml:space="preserve">];                                            </w:t>
+      </w:r>
+    </w:p>
+    <w:p>
+      <w:pPr>
+        <w:spacing w:beforeLines="0" w:afterLines="0"/>
+        <w:jc w:val="left"/>
+        <w:rPr>
+          <w:rFonts w:hint="eastAsia" w:ascii="新宋体" w:hAnsi="新宋体" w:eastAsia="新宋体"/>
+          <w:color w:val="000000"/>
+          <w:sz w:val="19"/>
+          <w:szCs w:val="24"/>
+        </w:rPr>
+      </w:pPr>
+      <w:r>
+        <w:rPr>
+          <w:rFonts w:hint="eastAsia" w:ascii="新宋体" w:hAnsi="新宋体" w:eastAsia="新宋体"/>
+          <w:color w:val="000000"/>
+          <w:sz w:val="19"/>
+          <w:szCs w:val="24"/>
+        </w:rPr>
+        <w:tab/>
+      </w:r>
+      <w:r>
+        <w:rPr>
+          <w:rFonts w:hint="eastAsia" w:ascii="新宋体" w:hAnsi="新宋体" w:eastAsia="新宋体"/>
+          <w:i/>
+          <w:color w:val="0000FF"/>
+          <w:sz w:val="19"/>
+          <w:szCs w:val="24"/>
+        </w:rPr>
+        <w:t>XCHAR</w:t>
+      </w:r>
+      <w:r>
+        <w:rPr>
+          <w:rFonts w:hint="eastAsia" w:ascii="新宋体" w:hAnsi="新宋体" w:eastAsia="新宋体"/>
+          <w:color w:val="000000"/>
+          <w:sz w:val="19"/>
+          <w:szCs w:val="24"/>
+        </w:rPr>
+        <w:t xml:space="preserve"> </w:t>
+      </w:r>
+      <w:r>
+        <w:rPr>
+          <w:rFonts w:hint="eastAsia" w:ascii="新宋体" w:hAnsi="新宋体" w:eastAsia="新宋体"/>
+          <w:color w:val="000080"/>
+          <w:sz w:val="19"/>
+          <w:szCs w:val="24"/>
+        </w:rPr>
+        <w:t>tszMQUsr</w:t>
+      </w:r>
+      <w:r>
+        <w:rPr>
+          <w:rFonts w:hint="eastAsia" w:ascii="新宋体" w:hAnsi="新宋体" w:eastAsia="新宋体"/>
+          <w:color w:val="000000"/>
+          <w:sz w:val="19"/>
+          <w:szCs w:val="24"/>
+        </w:rPr>
+        <w:t>[</w:t>
+      </w:r>
+      <w:r>
+        <w:rPr>
+          <w:rFonts w:hint="eastAsia" w:ascii="新宋体" w:hAnsi="新宋体" w:eastAsia="新宋体"/>
+          <w:i/>
+          <w:color w:val="A000A0"/>
+          <w:sz w:val="19"/>
+          <w:szCs w:val="24"/>
+        </w:rPr>
+        <w:t>MAX_PATH</w:t>
+      </w:r>
+      <w:r>
+        <w:rPr>
+          <w:rFonts w:hint="eastAsia" w:ascii="新宋体" w:hAnsi="新宋体" w:eastAsia="新宋体"/>
+          <w:color w:val="000000"/>
+          <w:sz w:val="19"/>
+          <w:szCs w:val="24"/>
+        </w:rPr>
+        <w:t xml:space="preserve">];                                            </w:t>
+      </w:r>
+    </w:p>
+    <w:p>
+      <w:pPr>
+        <w:spacing w:beforeLines="0" w:afterLines="0"/>
+        <w:jc w:val="left"/>
+        <w:rPr>
+          <w:rFonts w:hint="eastAsia" w:ascii="新宋体" w:hAnsi="新宋体" w:eastAsia="新宋体"/>
+          <w:color w:val="000000"/>
+          <w:sz w:val="19"/>
+          <w:szCs w:val="24"/>
+        </w:rPr>
+      </w:pPr>
+      <w:r>
+        <w:rPr>
+          <w:rFonts w:hint="eastAsia" w:ascii="新宋体" w:hAnsi="新宋体" w:eastAsia="新宋体"/>
+          <w:color w:val="000000"/>
+          <w:sz w:val="19"/>
+          <w:szCs w:val="24"/>
+        </w:rPr>
+        <w:tab/>
+      </w:r>
+      <w:r>
+        <w:rPr>
+          <w:rFonts w:hint="eastAsia" w:ascii="新宋体" w:hAnsi="新宋体" w:eastAsia="新宋体"/>
+          <w:color w:val="2B91AF"/>
+          <w:sz w:val="19"/>
+          <w:szCs w:val="24"/>
+        </w:rPr>
+        <w:t>__int64x</w:t>
+      </w:r>
+      <w:r>
+        <w:rPr>
+          <w:rFonts w:hint="eastAsia" w:ascii="新宋体" w:hAnsi="新宋体" w:eastAsia="新宋体"/>
+          <w:color w:val="000000"/>
+          <w:sz w:val="19"/>
+          <w:szCs w:val="24"/>
+        </w:rPr>
+        <w:t xml:space="preserve"> </w:t>
+      </w:r>
+      <w:r>
+        <w:rPr>
+          <w:rFonts w:hint="eastAsia" w:ascii="新宋体" w:hAnsi="新宋体" w:eastAsia="新宋体"/>
+          <w:color w:val="000080"/>
+          <w:sz w:val="19"/>
+          <w:szCs w:val="24"/>
+        </w:rPr>
+        <w:t>nSerial</w:t>
+      </w:r>
+      <w:r>
+        <w:rPr>
+          <w:rFonts w:hint="eastAsia" w:ascii="新宋体" w:hAnsi="新宋体" w:eastAsia="新宋体"/>
+          <w:color w:val="000000"/>
+          <w:sz w:val="19"/>
+          <w:szCs w:val="24"/>
+        </w:rPr>
+        <w:t xml:space="preserve">;                                               </w:t>
+      </w:r>
+    </w:p>
+    <w:p>
+      <w:pPr>
+        <w:spacing w:beforeLines="0" w:afterLines="0"/>
+        <w:jc w:val="left"/>
+        <w:rPr>
+          <w:rFonts w:hint="eastAsia" w:ascii="新宋体" w:hAnsi="新宋体" w:eastAsia="新宋体"/>
+          <w:color w:val="000000"/>
+          <w:sz w:val="19"/>
+          <w:szCs w:val="24"/>
+        </w:rPr>
+      </w:pPr>
+      <w:r>
+        <w:rPr>
+          <w:rFonts w:hint="eastAsia" w:ascii="新宋体" w:hAnsi="新宋体" w:eastAsia="新宋体"/>
+          <w:color w:val="000000"/>
+          <w:sz w:val="19"/>
+          <w:szCs w:val="24"/>
+        </w:rPr>
+        <w:tab/>
+      </w:r>
+      <w:r>
+        <w:rPr>
+          <w:rFonts w:hint="eastAsia" w:ascii="新宋体" w:hAnsi="新宋体" w:eastAsia="新宋体"/>
+          <w:color w:val="2B91AF"/>
+          <w:sz w:val="19"/>
+          <w:szCs w:val="24"/>
+        </w:rPr>
+        <w:t>__int64x</w:t>
+      </w:r>
+      <w:r>
+        <w:rPr>
+          <w:rFonts w:hint="eastAsia" w:ascii="新宋体" w:hAnsi="新宋体" w:eastAsia="新宋体"/>
+          <w:color w:val="000000"/>
+          <w:sz w:val="19"/>
+          <w:szCs w:val="24"/>
+        </w:rPr>
+        <w:t xml:space="preserve"> </w:t>
+      </w:r>
+      <w:r>
+        <w:rPr>
+          <w:rFonts w:hint="eastAsia" w:ascii="新宋体" w:hAnsi="新宋体" w:eastAsia="新宋体"/>
+          <w:color w:val="000080"/>
+          <w:sz w:val="19"/>
+          <w:szCs w:val="24"/>
+        </w:rPr>
+        <w:t>nPubTime</w:t>
+      </w:r>
+      <w:r>
+        <w:rPr>
+          <w:rFonts w:hint="eastAsia" w:ascii="新宋体" w:hAnsi="新宋体" w:eastAsia="新宋体"/>
+          <w:color w:val="000000"/>
+          <w:sz w:val="19"/>
+          <w:szCs w:val="24"/>
+        </w:rPr>
+        <w:t xml:space="preserve">;                                        </w:t>
+      </w:r>
+    </w:p>
+    <w:p>
+      <w:pPr>
+        <w:spacing w:beforeLines="0" w:afterLines="0"/>
+        <w:jc w:val="left"/>
+        <w:rPr>
+          <w:rFonts w:hint="eastAsia" w:ascii="新宋体" w:hAnsi="新宋体" w:eastAsia="新宋体"/>
+          <w:color w:val="000000"/>
+          <w:sz w:val="19"/>
+          <w:szCs w:val="24"/>
+        </w:rPr>
+      </w:pPr>
+      <w:r>
+        <w:rPr>
+          <w:rFonts w:hint="eastAsia" w:ascii="新宋体" w:hAnsi="新宋体" w:eastAsia="新宋体"/>
+          <w:color w:val="000000"/>
+          <w:sz w:val="19"/>
+          <w:szCs w:val="24"/>
+        </w:rPr>
+        <w:tab/>
+      </w:r>
+      <w:r>
+        <w:rPr>
+          <w:rFonts w:hint="eastAsia" w:ascii="新宋体" w:hAnsi="新宋体" w:eastAsia="新宋体"/>
+          <w:color w:val="0000FF"/>
+          <w:sz w:val="19"/>
+          <w:szCs w:val="24"/>
+        </w:rPr>
+        <w:t>int</w:t>
+      </w:r>
+      <w:r>
+        <w:rPr>
+          <w:rFonts w:hint="eastAsia" w:ascii="新宋体" w:hAnsi="新宋体" w:eastAsia="新宋体"/>
+          <w:color w:val="000000"/>
+          <w:sz w:val="19"/>
+          <w:szCs w:val="24"/>
+        </w:rPr>
+        <w:t xml:space="preserve"> </w:t>
+      </w:r>
+      <w:r>
+        <w:rPr>
+          <w:rFonts w:hint="eastAsia" w:ascii="新宋体" w:hAnsi="新宋体" w:eastAsia="新宋体"/>
+          <w:color w:val="000080"/>
+          <w:sz w:val="19"/>
+          <w:szCs w:val="24"/>
+        </w:rPr>
+        <w:t>nKeepTime</w:t>
+      </w:r>
+      <w:r>
+        <w:rPr>
+          <w:rFonts w:hint="eastAsia" w:ascii="新宋体" w:hAnsi="新宋体" w:eastAsia="新宋体"/>
+          <w:color w:val="000000"/>
+          <w:sz w:val="19"/>
+          <w:szCs w:val="24"/>
+        </w:rPr>
+        <w:t xml:space="preserve">;                                                     </w:t>
+      </w:r>
+    </w:p>
+    <w:p>
+      <w:pPr>
+        <w:spacing w:beforeLines="0" w:afterLines="0"/>
+        <w:jc w:val="left"/>
+        <w:rPr>
+          <w:rFonts w:hint="eastAsia" w:ascii="新宋体" w:hAnsi="新宋体" w:eastAsia="新宋体"/>
+          <w:color w:val="000000"/>
+          <w:sz w:val="19"/>
+          <w:szCs w:val="24"/>
+        </w:rPr>
+      </w:pPr>
+      <w:r>
+        <w:rPr>
+          <w:rFonts w:hint="eastAsia" w:ascii="新宋体" w:hAnsi="新宋体" w:eastAsia="新宋体"/>
+          <w:color w:val="000000"/>
+          <w:sz w:val="19"/>
+          <w:szCs w:val="24"/>
+        </w:rPr>
+        <w:tab/>
+      </w:r>
+      <w:r>
+        <w:rPr>
+          <w:rFonts w:hint="eastAsia" w:ascii="新宋体" w:hAnsi="新宋体" w:eastAsia="新宋体"/>
+          <w:color w:val="0000FF"/>
+          <w:sz w:val="19"/>
+          <w:szCs w:val="24"/>
+        </w:rPr>
+        <w:t>XENGINE_PROTOCOL_MSGATTR</w:t>
+      </w:r>
+      <w:r>
+        <w:rPr>
+          <w:rFonts w:hint="eastAsia" w:ascii="新宋体" w:hAnsi="新宋体" w:eastAsia="新宋体"/>
+          <w:color w:val="000000"/>
+          <w:sz w:val="19"/>
+          <w:szCs w:val="24"/>
+        </w:rPr>
+        <w:t xml:space="preserve"> </w:t>
+      </w:r>
+      <w:r>
+        <w:rPr>
+          <w:rFonts w:hint="eastAsia" w:ascii="新宋体" w:hAnsi="新宋体" w:eastAsia="新宋体"/>
+          <w:color w:val="000080"/>
+          <w:sz w:val="19"/>
+          <w:szCs w:val="24"/>
+        </w:rPr>
+        <w:t>st_MSGAttr</w:t>
+      </w:r>
+      <w:r>
+        <w:rPr>
+          <w:rFonts w:hint="eastAsia" w:ascii="新宋体" w:hAnsi="新宋体" w:eastAsia="新宋体"/>
+          <w:color w:val="000000"/>
+          <w:sz w:val="19"/>
+          <w:szCs w:val="24"/>
+        </w:rPr>
+        <w:t xml:space="preserve">;                           </w:t>
+      </w:r>
+    </w:p>
+    <w:p>
+      <w:pPr>
+        <w:rPr>
+          <w:rFonts w:hint="eastAsia" w:ascii="新宋体" w:hAnsi="新宋体" w:eastAsia="新宋体"/>
+          <w:color w:val="000000"/>
+          <w:sz w:val="19"/>
+          <w:szCs w:val="24"/>
+        </w:rPr>
+      </w:pPr>
+      <w:r>
+        <w:rPr>
+          <w:rFonts w:hint="eastAsia" w:ascii="新宋体" w:hAnsi="新宋体" w:eastAsia="新宋体"/>
+          <w:color w:val="000000"/>
+          <w:sz w:val="19"/>
+          <w:szCs w:val="24"/>
+        </w:rPr>
+        <w:t>}</w:t>
+      </w:r>
+      <w:r>
+        <w:rPr>
+          <w:rFonts w:hint="eastAsia" w:ascii="新宋体" w:hAnsi="新宋体" w:eastAsia="新宋体"/>
+          <w:color w:val="0000FF"/>
+          <w:sz w:val="19"/>
+          <w:szCs w:val="24"/>
+        </w:rPr>
+        <w:t>XENGINE_PROTOCOL_XMQ</w:t>
+      </w:r>
+      <w:r>
+        <w:rPr>
+          <w:rFonts w:hint="eastAsia" w:ascii="新宋体" w:hAnsi="新宋体" w:eastAsia="新宋体"/>
+          <w:color w:val="000000"/>
+          <w:sz w:val="19"/>
+          <w:szCs w:val="24"/>
+        </w:rPr>
+        <w:t xml:space="preserve">, * </w:t>
+      </w:r>
+      <w:r>
+        <w:rPr>
+          <w:rFonts w:hint="eastAsia" w:ascii="新宋体" w:hAnsi="新宋体" w:eastAsia="新宋体"/>
+          <w:color w:val="0000FF"/>
+          <w:sz w:val="19"/>
+          <w:szCs w:val="24"/>
+        </w:rPr>
+        <w:t>LPXENGINE_PROTOCOL_XMQ</w:t>
+      </w:r>
+      <w:r>
+        <w:rPr>
+          <w:rFonts w:hint="eastAsia" w:ascii="新宋体" w:hAnsi="新宋体" w:eastAsia="新宋体"/>
+          <w:color w:val="000000"/>
+          <w:sz w:val="19"/>
+          <w:szCs w:val="24"/>
+        </w:rPr>
+        <w:t>;</w:t>
+      </w:r>
+    </w:p>
+    <w:p>
+      <w:pPr>
+        <w:bidi w:val="0"/>
+        <w:rPr>
+          <w:rFonts w:hint="eastAsia"/>
+          <w:lang w:val="en-US" w:eastAsia="zh-CN"/>
+        </w:rPr>
+      </w:pPr>
+      <w:r>
+        <w:t>The meaning can be found in the related header file. Note the description and meaning of nPubTime</w:t>
+      </w:r>
+      <w:r>
+        <w:rPr>
+          <w:rFonts w:hint="eastAsia"/>
+          <w:lang w:val="en-US" w:eastAsia="zh-CN"/>
+        </w:rPr>
+        <w:t>.</w:t>
+      </w:r>
+    </w:p>
+    <w:p>
+      <w:pPr>
+        <w:pStyle w:val="4"/>
+        <w:bidi w:val="0"/>
+        <w:rPr>
+          <w:rFonts w:hint="default"/>
+          <w:lang w:val="en-US" w:eastAsia="zh-CN"/>
+        </w:rPr>
+      </w:pPr>
+      <w:bookmarkStart w:id="76" w:name="_Toc29416"/>
+      <w:r>
+        <w:rPr>
+          <w:rFonts w:hint="eastAsia"/>
+          <w:lang w:val="en-US" w:eastAsia="zh-CN"/>
+        </w:rPr>
+        <w:t>5.1.1 Message Attritube</w:t>
+      </w:r>
+      <w:bookmarkEnd w:id="76"/>
+    </w:p>
+    <w:p>
+      <w:pPr>
+        <w:ind w:firstLine="420"/>
+        <w:rPr>
+          <w:rFonts w:hint="eastAsia"/>
+          <w:lang w:val="en-US" w:eastAsia="zh-CN"/>
+        </w:rPr>
+      </w:pPr>
+      <w:r>
+        <w:rPr>
+          <w:rFonts w:hint="eastAsia"/>
+          <w:lang w:val="en-US" w:eastAsia="zh-CN"/>
+        </w:rPr>
+        <w:t>Message Attritube supported basic funtion now.</w:t>
+      </w:r>
+    </w:p>
+    <w:p>
+      <w:pPr>
+        <w:ind w:firstLine="420"/>
+      </w:pPr>
+      <w:r>
+        <w:t>Simply set its flag bit to 1 when configuring the message to enable the</w:t>
+      </w:r>
+    </w:p>
+    <w:p>
+      <w:pPr>
+        <w:bidi w:val="0"/>
+        <w:ind w:firstLine="420" w:firstLineChars="200"/>
+        <w:rPr>
+          <w:rFonts w:hint="eastAsia"/>
+          <w:lang w:val="en-US" w:eastAsia="zh-CN"/>
+        </w:rPr>
+      </w:pPr>
+      <w:r>
+        <w:t>The following two message properties are currently supported</w:t>
       </w:r>
     </w:p>
     <w:p>
@@ -25906,7 +26233,7 @@
           <w:sz w:val="19"/>
           <w:szCs w:val="24"/>
         </w:rPr>
-        <w:t>byAttrSelf</w:t>
+        <w:t>byAttrAll</w:t>
       </w:r>
       <w:r>
         <w:rPr>
@@ -25916,69 +26243,7 @@
           <w:szCs w:val="24"/>
           <w:lang w:val="en-US" w:eastAsia="zh-CN"/>
         </w:rPr>
-        <w:t>:Notify include yourself.</w:t>
-      </w:r>
-    </w:p>
-    <w:p>
-      <w:pPr>
-        <w:rPr>
-          <w:rFonts w:hint="eastAsia"/>
-          <w:lang w:val="en-US" w:eastAsia="zh-CN"/>
-        </w:rPr>
-      </w:pPr>
-    </w:p>
-    <w:p>
-      <w:pPr>
-        <w:pStyle w:val="2"/>
-        <w:bidi w:val="0"/>
-        <w:rPr>
-          <w:rFonts w:hint="default"/>
-          <w:lang w:val="en-US" w:eastAsia="zh-CN"/>
-        </w:rPr>
-      </w:pPr>
-      <w:bookmarkStart w:id="77" w:name="_Toc28957"/>
-      <w:r>
-        <w:rPr>
-          <w:rFonts w:hint="eastAsia"/>
-          <w:lang w:val="en-US" w:eastAsia="zh-CN"/>
-        </w:rPr>
-        <w:t>六 Other Functions</w:t>
-      </w:r>
-      <w:bookmarkEnd w:id="77"/>
-    </w:p>
-    <w:p>
-      <w:pPr>
-        <w:pStyle w:val="3"/>
-        <w:bidi w:val="0"/>
-        <w:rPr>
-          <w:rFonts w:hint="default"/>
-          <w:lang w:val="en-US" w:eastAsia="zh-CN"/>
-        </w:rPr>
-      </w:pPr>
-      <w:bookmarkStart w:id="78" w:name="_Toc1585"/>
-      <w:r>
-        <w:rPr>
-          <w:rFonts w:hint="eastAsia"/>
-          <w:lang w:val="en-US" w:eastAsia="zh-CN"/>
-        </w:rPr>
-        <w:t>6.1 HTTP Protocol</w:t>
-      </w:r>
-      <w:bookmarkEnd w:id="78"/>
-    </w:p>
-    <w:p>
-      <w:pPr>
-        <w:ind w:firstLine="420"/>
-        <w:rPr>
-          <w:rFonts w:hint="eastAsia"/>
-          <w:lang w:val="en-US" w:eastAsia="zh-CN"/>
-        </w:rPr>
-      </w:pPr>
-      <w:r>
-        <w:rPr>
-          <w:rFonts w:hint="eastAsia"/>
-          <w:lang w:val="en-US" w:eastAsia="zh-CN"/>
-        </w:rPr>
-        <w:t>Supported http pass protocol is:</w:t>
+        <w:t>:Notify All client.the message typoe nPubTime Attr is 0,tszMQUsr is Ignore</w:t>
       </w:r>
     </w:p>
     <w:p>
@@ -25995,10 +26260,84 @@
       </w:pPr>
       <w:r>
         <w:rPr>
-          <w:rFonts w:hint="eastAsia"/>
-          <w:lang w:val="en-US" w:eastAsia="zh-CN"/>
-        </w:rPr>
-        <w:t>Login</w:t>
+          <w:rFonts w:hint="eastAsia" w:ascii="新宋体" w:hAnsi="新宋体" w:eastAsia="新宋体"/>
+          <w:color w:val="000080"/>
+          <w:sz w:val="19"/>
+          <w:szCs w:val="24"/>
+        </w:rPr>
+        <w:t>byAttrSelf</w:t>
+      </w:r>
+      <w:r>
+        <w:rPr>
+          <w:rFonts w:hint="eastAsia" w:ascii="新宋体" w:hAnsi="新宋体" w:eastAsia="新宋体"/>
+          <w:color w:val="000080"/>
+          <w:sz w:val="19"/>
+          <w:szCs w:val="24"/>
+          <w:lang w:val="en-US" w:eastAsia="zh-CN"/>
+        </w:rPr>
+        <w:t>:Notify include yourself.</w:t>
+      </w:r>
+    </w:p>
+    <w:p>
+      <w:pPr>
+        <w:rPr>
+          <w:rFonts w:hint="eastAsia"/>
+          <w:lang w:val="en-US" w:eastAsia="zh-CN"/>
+        </w:rPr>
+      </w:pPr>
+    </w:p>
+    <w:p>
+      <w:pPr>
+        <w:pStyle w:val="2"/>
+        <w:bidi w:val="0"/>
+        <w:rPr>
+          <w:rFonts w:hint="default"/>
+          <w:lang w:val="en-US" w:eastAsia="zh-CN"/>
+        </w:rPr>
+      </w:pPr>
+      <w:bookmarkStart w:id="77" w:name="_Toc31808"/>
+      <w:r>
+        <w:rPr>
+          <w:rFonts w:hint="eastAsia"/>
+          <w:lang w:val="en-US" w:eastAsia="zh-CN"/>
+        </w:rPr>
+        <w:t>六 Other Functions</w:t>
+      </w:r>
+      <w:bookmarkEnd w:id="77"/>
+    </w:p>
+    <w:p>
+      <w:pPr>
+        <w:pStyle w:val="3"/>
+        <w:bidi w:val="0"/>
+        <w:rPr>
+          <w:rFonts w:hint="default"/>
+          <w:lang w:val="en-US" w:eastAsia="zh-CN"/>
+        </w:rPr>
+      </w:pPr>
+      <w:bookmarkStart w:id="78" w:name="_Toc14164"/>
+      <w:r>
+        <w:rPr>
+          <w:rFonts w:hint="eastAsia"/>
+          <w:lang w:val="en-US" w:eastAsia="zh-CN"/>
+        </w:rPr>
+        <w:t>6.1 HTTP Protocol</w:t>
+      </w:r>
+      <w:bookmarkEnd w:id="78"/>
+    </w:p>
+    <w:p>
+      <w:pPr>
+        <w:ind w:firstLine="420"/>
+        <w:rPr>
+          <w:rFonts w:hint="eastAsia"/>
+          <w:lang w:val="en-US" w:eastAsia="zh-CN"/>
+        </w:rPr>
+      </w:pPr>
+      <w:r>
+        <w:rPr>
+          <w:rFonts w:hint="eastAsia"/>
+          <w:lang w:val="en-US" w:eastAsia="zh-CN"/>
+        </w:rPr>
+        <w:t>Supported http pass protocol is:</w:t>
       </w:r>
     </w:p>
     <w:p>
@@ -26018,7 +26357,7 @@
           <w:rFonts w:hint="eastAsia"/>
           <w:lang w:val="en-US" w:eastAsia="zh-CN"/>
         </w:rPr>
-        <w:t>Logout</w:t>
+        <w:t>Login</w:t>
       </w:r>
     </w:p>
     <w:p>
@@ -26038,7 +26377,7 @@
           <w:rFonts w:hint="eastAsia"/>
           <w:lang w:val="en-US" w:eastAsia="zh-CN"/>
         </w:rPr>
-        <w:t>Register</w:t>
+        <w:t>Logout</w:t>
       </w:r>
     </w:p>
     <w:p>
@@ -26049,6 +26388,26 @@
         </w:numPr>
         <w:ind w:left="420" w:leftChars="0" w:hanging="420" w:firstLineChars="0"/>
         <w:rPr>
+          <w:rFonts w:hint="default"/>
+          <w:lang w:val="en-US" w:eastAsia="zh-CN"/>
+        </w:rPr>
+      </w:pPr>
+      <w:r>
+        <w:rPr>
+          <w:rFonts w:hint="eastAsia"/>
+          <w:lang w:val="en-US" w:eastAsia="zh-CN"/>
+        </w:rPr>
+        <w:t>Register</w:t>
+      </w:r>
+    </w:p>
+    <w:p>
+      <w:pPr>
+        <w:numPr>
+          <w:ilvl w:val="0"/>
+          <w:numId w:val="2"/>
+        </w:numPr>
+        <w:ind w:left="420" w:leftChars="0" w:hanging="420" w:firstLineChars="0"/>
+        <w:rPr>
           <w:rFonts w:hint="eastAsia"/>
           <w:lang w:val="en-US" w:eastAsia="zh-CN"/>
         </w:rPr>
@@ -26069,7 +26428,7 @@
           <w:lang w:val="en-US" w:eastAsia="zh-CN"/>
         </w:rPr>
       </w:pPr>
-      <w:bookmarkStart w:id="79" w:name="_Toc23450"/>
+      <w:bookmarkStart w:id="79" w:name="_Toc31540"/>
       <w:r>
         <w:rPr>
           <w:rFonts w:hint="eastAsia"/>
@@ -26088,7 +26447,7 @@
         </w:rPr>
       </w:pPr>
       <w:bookmarkStart w:id="80" w:name="_Toc5865"/>
-      <w:bookmarkStart w:id="81" w:name="_Toc6303"/>
+      <w:bookmarkStart w:id="81" w:name="_Toc8429"/>
       <w:r>
         <w:rPr>
           <w:rFonts w:hint="eastAsia"/>
@@ -26130,7 +26489,7 @@
         </w:rPr>
       </w:pPr>
       <w:bookmarkStart w:id="82" w:name="_Toc27100"/>
-      <w:bookmarkStart w:id="83" w:name="_Toc30782"/>
+      <w:bookmarkStart w:id="83" w:name="_Toc10659"/>
       <w:r>
         <w:rPr>
           <w:rFonts w:hint="eastAsia"/>
@@ -26174,7 +26533,7 @@
         </w:rPr>
       </w:pPr>
       <w:bookmarkStart w:id="84" w:name="_Toc255"/>
-      <w:bookmarkStart w:id="85" w:name="_Toc27147"/>
+      <w:bookmarkStart w:id="85" w:name="_Toc30737"/>
       <w:r>
         <w:rPr>
           <w:rFonts w:hint="eastAsia"/>
@@ -26217,7 +26576,7 @@
         </w:rPr>
       </w:pPr>
       <w:bookmarkStart w:id="86" w:name="_Toc2198"/>
-      <w:bookmarkStart w:id="87" w:name="_Toc9372"/>
+      <w:bookmarkStart w:id="87" w:name="_Toc4230"/>
       <w:r>
         <w:rPr>
           <w:rFonts w:hint="eastAsia"/>
@@ -27766,9 +28125,7 @@
 
 <file path=customXml/item1.xml><?xml version="1.0" encoding="utf-8"?>
 <s:customData xmlns="http://www.wps.cn/officeDocument/2013/wpsCustomData" xmlns:s="http://www.wps.cn/officeDocument/2013/wpsCustomData">
-  <customSectProps>
-    <customSectPr/>
-  </customSectProps>
+  <customSectProps/>
   <customShpExts>
     <customShpInfo spid="_x0000_s1026" textRotate="1"/>
   </customShpExts>

</xml_diff>